<commit_message>
Updated remaining country placeholders for Indulge page
</commit_message>
<xml_diff>
--- a/travel/programs/Thailand_For_Connoisseurs.docx
+++ b/travel/programs/Thailand_For_Connoisseurs.docx
@@ -4,7 +4,7 @@
   <w:body>
     <w:tbl>
       <w:tblPr>
-        <w:tblStyle w:val="Tabellenraster"/>
+        <w:tblStyle w:val="TableGrid"/>
         <w:tblpPr w:vertAnchor="text" w:horzAnchor="margin" w:tblpXSpec="center" w:tblpY="-6989"/>
         <w:tblW w:w="11882" w:type="dxa"/>
         <w:tblBorders>
@@ -53,7 +53,7 @@
                 <w:lang w:val="en-US" w:eastAsia="en-US" w:bidi="th-TH"/>
               </w:rPr>
               <w:drawing>
-                <wp:anchor distT="0" distB="0" distL="114300" distR="114300" simplePos="0" relativeHeight="251645952" behindDoc="0" locked="0" layoutInCell="1" allowOverlap="1" wp14:anchorId="42CDCC94" wp14:editId="6856BF7F">
+                <wp:anchor distT="0" distB="0" distL="114300" distR="114300" simplePos="0" relativeHeight="251645952" behindDoc="0" locked="0" layoutInCell="1" allowOverlap="1" wp14:anchorId="42CDCC94" wp14:editId="4626E00A">
                   <wp:simplePos x="0" y="0"/>
                   <wp:positionH relativeFrom="column">
                     <wp:posOffset>2599690</wp:posOffset>
@@ -167,13 +167,118 @@
         </w:tc>
       </w:tr>
     </w:tbl>
-    <w:p/>
+    <w:p>
+      <w:r>
+        <w:rPr>
+          <w:noProof/>
+          <w:lang w:val="en-US" w:eastAsia="en-US" w:bidi="th-TH"/>
+        </w:rPr>
+        <mc:AlternateContent>
+          <mc:Choice Requires="wps">
+            <w:drawing>
+              <wp:anchor distT="0" distB="0" distL="114300" distR="114300" simplePos="0" relativeHeight="251643904" behindDoc="1" locked="0" layoutInCell="1" allowOverlap="1" wp14:anchorId="4763FAC6" wp14:editId="00CEAB63">
+                <wp:simplePos x="0" y="0"/>
+                <wp:positionH relativeFrom="column">
+                  <wp:posOffset>-733425</wp:posOffset>
+                </wp:positionH>
+                <wp:positionV relativeFrom="page">
+                  <wp:posOffset>-254679455</wp:posOffset>
+                </wp:positionV>
+                <wp:extent cx="7644765" cy="534729811"/>
+                <wp:effectExtent l="0" t="0" r="13335" b="0"/>
+                <wp:wrapNone/>
+                <wp:docPr id="15" name="Rectangle 15"/>
+                <wp:cNvGraphicFramePr/>
+                <a:graphic xmlns:a="http://schemas.openxmlformats.org/drawingml/2006/main">
+                  <a:graphicData uri="http://schemas.microsoft.com/office/word/2010/wordprocessingShape">
+                    <wps:wsp>
+                      <wps:cNvSpPr/>
+                      <wps:spPr>
+                        <a:xfrm>
+                          <a:off x="0" y="0"/>
+                          <a:ext cx="7644765" cy="534729811"/>
+                        </a:xfrm>
+                        <a:prstGeom prst="rect">
+                          <a:avLst/>
+                        </a:prstGeom>
+                        <a:solidFill>
+                          <a:srgbClr val="141D2A"/>
+                        </a:solidFill>
+                      </wps:spPr>
+                      <wps:style>
+                        <a:lnRef idx="2">
+                          <a:schemeClr val="accent1">
+                            <a:shade val="50000"/>
+                          </a:schemeClr>
+                        </a:lnRef>
+                        <a:fillRef idx="1">
+                          <a:schemeClr val="accent1"/>
+                        </a:fillRef>
+                        <a:effectRef idx="0">
+                          <a:schemeClr val="accent1"/>
+                        </a:effectRef>
+                        <a:fontRef idx="minor">
+                          <a:schemeClr val="lt1"/>
+                        </a:fontRef>
+                      </wps:style>
+                      <wps:txbx>
+                        <w:txbxContent>
+                          <w:p>
+                            <w:pPr>
+                              <w:jc w:val="both"/>
+                              <w:rPr>
+                                <w:color w:val="FFFFFF" w:themeColor="background1"/>
+                              </w:rPr>
+                            </w:pPr>
+                          </w:p>
+                        </w:txbxContent>
+                      </wps:txbx>
+                      <wps:bodyPr rot="0" spcFirstLastPara="0" vertOverflow="overflow" horzOverflow="overflow" vert="horz" wrap="square" lIns="91440" tIns="45720" rIns="91440" bIns="45720" numCol="1" spcCol="0" rtlCol="0" fromWordArt="0" anchor="ctr" anchorCtr="0" forceAA="0" compatLnSpc="1">
+                        <a:prstTxWarp prst="textNoShape">
+                          <a:avLst/>
+                        </a:prstTxWarp>
+                        <a:noAutofit/>
+                      </wps:bodyPr>
+                    </wps:wsp>
+                  </a:graphicData>
+                </a:graphic>
+                <wp14:sizeRelH relativeFrom="margin">
+                  <wp14:pctWidth>0</wp14:pctWidth>
+                </wp14:sizeRelH>
+                <wp14:sizeRelV relativeFrom="margin">
+                  <wp14:pctHeight>0</wp14:pctHeight>
+                </wp14:sizeRelV>
+              </wp:anchor>
+            </w:drawing>
+          </mc:Choice>
+          <mc:Fallback>
+            <w:pict>
+              <v:rect w14:anchorId="4763FAC6" id="Rectangle 15" o:spid="_x0000_s1026" style="position:absolute;margin-left:-57.75pt;margin-top:-20053.5pt;width:601.95pt;height:42104.7pt;z-index:-251672576;visibility:visible;mso-wrap-style:square;mso-width-percent:0;mso-height-percent:0;mso-wrap-distance-left:9pt;mso-wrap-distance-top:0;mso-wrap-distance-right:9pt;mso-wrap-distance-bottom:0;mso-position-horizontal:absolute;mso-position-horizontal-relative:text;mso-position-vertical:absolute;mso-position-vertical-relative:page;mso-width-percent:0;mso-height-percent:0;mso-width-relative:margin;mso-height-relative:margin;v-text-anchor:middle" o:gfxdata="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" fillcolor="#141d2a" strokecolor="#1f3763 [1604]" strokeweight="1pt">
+                <v:textbox>
+                  <w:txbxContent>
+                    <w:p>
+                      <w:pPr>
+                        <w:jc w:val="both"/>
+                        <w:rPr>
+                          <w:color w:val="FFFFFF" w:themeColor="background1"/>
+                        </w:rPr>
+                      </w:pPr>
+                    </w:p>
+                  </w:txbxContent>
+                </v:textbox>
+                <w10:wrap anchory="page"/>
+              </v:rect>
+            </w:pict>
+          </mc:Fallback>
+        </mc:AlternateContent>
+      </w:r>
+    </w:p>
     <w:p/>
     <w:p/>
     <w:p/>
     <w:tbl>
       <w:tblPr>
-        <w:tblStyle w:val="Tabellenraster"/>
+        <w:tblStyle w:val="TableGrid"/>
         <w:tblpPr w:leftFromText="180" w:rightFromText="180" w:vertAnchor="text" w:horzAnchor="margin" w:tblpXSpec="right" w:tblpY="123"/>
         <w:tblW w:w="9010" w:type="dxa"/>
         <w:shd w:val="clear" w:color="auto" w:fill="D09E0E"/>
@@ -240,7 +345,7 @@
           </w:tcPr>
           <w:tbl>
             <w:tblPr>
-              <w:tblStyle w:val="Tabellenraster"/>
+              <w:tblStyle w:val="TableGrid"/>
               <w:tblpPr w:leftFromText="180" w:rightFromText="180" w:vertAnchor="text" w:horzAnchor="margin" w:tblpY="237"/>
               <w:tblW w:w="9083" w:type="dxa"/>
               <w:tblCellMar>
@@ -414,7 +519,7 @@
     </w:tbl>
     <w:tbl>
       <w:tblPr>
-        <w:tblStyle w:val="Tabellenraster"/>
+        <w:tblStyle w:val="TableGrid"/>
         <w:tblpPr w:leftFromText="181" w:rightFromText="181" w:vertAnchor="page" w:horzAnchor="margin" w:tblpXSpec="center" w:tblpY="11836"/>
         <w:tblOverlap w:val="never"/>
         <w:tblW w:w="9015" w:type="dxa"/>
@@ -444,7 +549,7 @@
           </w:tcPr>
           <w:p>
             <w:pPr>
-              <w:pStyle w:val="StandardWeb"/>
+              <w:pStyle w:val="NormalWeb"/>
               <w:spacing w:before="0" w:beforeAutospacing="0" w:after="0" w:afterAutospacing="0"/>
               <w:rPr>
                 <w:rFonts w:asciiTheme="majorHAnsi" w:hAnsiTheme="majorHAnsi" w:cstheme="majorHAnsi"/>
@@ -487,7 +592,7 @@
           </w:tcPr>
           <w:p>
             <w:pPr>
-              <w:pStyle w:val="StandardWeb"/>
+              <w:pStyle w:val="NormalWeb"/>
               <w:spacing w:before="0" w:beforeAutospacing="0" w:after="0" w:afterAutospacing="0"/>
               <w:rPr>
                 <w:rFonts w:asciiTheme="majorHAnsi" w:hAnsiTheme="majorHAnsi" w:cstheme="majorHAnsi"/>
@@ -564,7 +669,7 @@
           </w:tcPr>
           <w:p>
             <w:pPr>
-              <w:pStyle w:val="StandardWeb"/>
+              <w:pStyle w:val="NormalWeb"/>
               <w:spacing w:before="0" w:beforeAutospacing="0" w:after="0" w:afterAutospacing="0"/>
               <w:rPr>
                 <w:rFonts w:asciiTheme="majorHAnsi" w:hAnsiTheme="majorHAnsi" w:cstheme="majorHAnsi"/>
@@ -607,7 +712,7 @@
           </w:tcPr>
           <w:p>
             <w:pPr>
-              <w:pStyle w:val="StandardWeb"/>
+              <w:pStyle w:val="NormalWeb"/>
               <w:spacing w:before="0" w:beforeAutospacing="0" w:after="0" w:afterAutospacing="0"/>
               <w:rPr>
                 <w:rFonts w:asciiTheme="majorHAnsi" w:hAnsiTheme="majorHAnsi" w:cstheme="majorHAnsi"/>
@@ -638,7 +743,7 @@
           </w:tcPr>
           <w:p>
             <w:pPr>
-              <w:pStyle w:val="StandardWeb"/>
+              <w:pStyle w:val="NormalWeb"/>
               <w:spacing w:before="0" w:beforeAutospacing="0" w:after="0" w:afterAutospacing="0"/>
               <w:rPr>
                 <w:rFonts w:asciiTheme="majorHAnsi" w:hAnsiTheme="majorHAnsi" w:cstheme="majorHAnsi"/>
@@ -681,7 +786,7 @@
           </w:tcPr>
           <w:p>
             <w:pPr>
-              <w:pStyle w:val="StandardWeb"/>
+              <w:pStyle w:val="NormalWeb"/>
               <w:spacing w:before="0" w:beforeAutospacing="0" w:after="0" w:afterAutospacing="0"/>
               <w:rPr>
                 <w:rFonts w:asciiTheme="majorHAnsi" w:hAnsiTheme="majorHAnsi" w:cstheme="majorHAnsi"/>
@@ -714,7 +819,7 @@
           </w:tcPr>
           <w:p>
             <w:pPr>
-              <w:pStyle w:val="StandardWeb"/>
+              <w:pStyle w:val="NormalWeb"/>
               <w:spacing w:before="0" w:beforeAutospacing="0" w:after="0" w:afterAutospacing="0"/>
               <w:rPr>
                 <w:rFonts w:asciiTheme="majorHAnsi" w:hAnsiTheme="majorHAnsi" w:cstheme="majorHAnsi"/>
@@ -757,7 +862,7 @@
           </w:tcPr>
           <w:p>
             <w:pPr>
-              <w:pStyle w:val="StandardWeb"/>
+              <w:pStyle w:val="NormalWeb"/>
               <w:spacing w:before="0" w:beforeAutospacing="0" w:after="0" w:afterAutospacing="0"/>
               <w:rPr>
                 <w:rFonts w:asciiTheme="majorHAnsi" w:hAnsiTheme="majorHAnsi" w:cstheme="majorHAnsi"/>
@@ -790,7 +895,7 @@
           </w:tcPr>
           <w:p>
             <w:pPr>
-              <w:pStyle w:val="StandardWeb"/>
+              <w:pStyle w:val="NormalWeb"/>
               <w:spacing w:before="0" w:beforeAutospacing="0" w:after="0" w:afterAutospacing="0"/>
               <w:jc w:val="right"/>
               <w:rPr>
@@ -823,7 +928,7 @@
           </w:tcPr>
           <w:p>
             <w:pPr>
-              <w:pStyle w:val="StandardWeb"/>
+              <w:pStyle w:val="NormalWeb"/>
               <w:spacing w:before="0" w:beforeAutospacing="0" w:after="0" w:afterAutospacing="0"/>
               <w:rPr>
                 <w:rFonts w:ascii="Chap Regular" w:hAnsi="Chap Regular" w:cs="Arial"/>
@@ -898,110 +1003,6 @@
           <w:szCs w:val="48"/>
         </w:rPr>
       </w:pPr>
-      <w:r>
-        <w:rPr>
-          <w:noProof/>
-          <w:lang w:val="en-US" w:eastAsia="en-US" w:bidi="th-TH"/>
-        </w:rPr>
-        <mc:AlternateContent>
-          <mc:Choice Requires="wps">
-            <w:drawing>
-              <wp:anchor distT="0" distB="0" distL="114300" distR="114300" simplePos="0" relativeHeight="251643904" behindDoc="1" locked="0" layoutInCell="1" allowOverlap="1" wp14:anchorId="4763FAC6" wp14:editId="66531F50">
-                <wp:simplePos x="0" y="0"/>
-                <wp:positionH relativeFrom="column">
-                  <wp:posOffset>-733425</wp:posOffset>
-                </wp:positionH>
-                <wp:positionV relativeFrom="page">
-                  <wp:posOffset>-85725</wp:posOffset>
-                </wp:positionV>
-                <wp:extent cx="7644765" cy="10742930"/>
-                <wp:effectExtent l="0" t="0" r="13335" b="20320"/>
-                <wp:wrapNone/>
-                <wp:docPr id="15" name="Rectangle 15"/>
-                <wp:cNvGraphicFramePr/>
-                <a:graphic xmlns:a="http://schemas.openxmlformats.org/drawingml/2006/main">
-                  <a:graphicData uri="http://schemas.microsoft.com/office/word/2010/wordprocessingShape">
-                    <wps:wsp>
-                      <wps:cNvSpPr/>
-                      <wps:spPr>
-                        <a:xfrm>
-                          <a:off x="0" y="0"/>
-                          <a:ext cx="7644765" cy="10742930"/>
-                        </a:xfrm>
-                        <a:prstGeom prst="rect">
-                          <a:avLst/>
-                        </a:prstGeom>
-                        <a:solidFill>
-                          <a:srgbClr val="141D2A"/>
-                        </a:solidFill>
-                      </wps:spPr>
-                      <wps:style>
-                        <a:lnRef idx="2">
-                          <a:schemeClr val="accent1">
-                            <a:shade val="50000"/>
-                          </a:schemeClr>
-                        </a:lnRef>
-                        <a:fillRef idx="1">
-                          <a:schemeClr val="accent1"/>
-                        </a:fillRef>
-                        <a:effectRef idx="0">
-                          <a:schemeClr val="accent1"/>
-                        </a:effectRef>
-                        <a:fontRef idx="minor">
-                          <a:schemeClr val="lt1"/>
-                        </a:fontRef>
-                      </wps:style>
-                      <wps:txbx>
-                        <w:txbxContent>
-                          <w:p>
-                            <w:pPr>
-                              <w:jc w:val="both"/>
-                              <w:rPr>
-                                <w:color w:val="FFFFFF" w:themeColor="background1"/>
-                              </w:rPr>
-                            </w:pPr>
-                          </w:p>
-                        </w:txbxContent>
-                      </wps:txbx>
-                      <wps:bodyPr rot="0" spcFirstLastPara="0" vertOverflow="overflow" horzOverflow="overflow" vert="horz" wrap="square" lIns="91440" tIns="45720" rIns="91440" bIns="45720" numCol="1" spcCol="0" rtlCol="0" fromWordArt="0" anchor="ctr" anchorCtr="0" forceAA="0" compatLnSpc="1">
-                        <a:prstTxWarp prst="textNoShape">
-                          <a:avLst/>
-                        </a:prstTxWarp>
-                        <a:noAutofit/>
-                      </wps:bodyPr>
-                    </wps:wsp>
-                  </a:graphicData>
-                </a:graphic>
-                <wp14:sizeRelH relativeFrom="margin">
-                  <wp14:pctWidth>0</wp14:pctWidth>
-                </wp14:sizeRelH>
-                <wp14:sizeRelV relativeFrom="margin">
-                  <wp14:pctHeight>0</wp14:pctHeight>
-                </wp14:sizeRelV>
-              </wp:anchor>
-            </w:drawing>
-          </mc:Choice>
-          <mc:Fallback>
-            <w:pict>
-              <v:rect w14:anchorId="4763FAC6" id="Rectangle 15" o:spid="_x0000_s1026" style="position:absolute;left:0;text-align:left;margin-left:-57.75pt;margin-top:-6.75pt;width:601.95pt;height:845.9pt;z-index:-251672576;visibility:visible;mso-wrap-style:square;mso-width-percent:0;mso-height-percent:0;mso-wrap-distance-left:9pt;mso-wrap-distance-top:0;mso-wrap-distance-right:9pt;mso-wrap-distance-bottom:0;mso-position-horizontal:absolute;mso-position-horizontal-relative:text;mso-position-vertical:absolute;mso-position-vertical-relative:page;mso-width-percent:0;mso-height-percent:0;mso-width-relative:margin;mso-height-relative:margin;v-text-anchor:middle" o:gfxdata="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" fillcolor="#141d2a" strokecolor="#1f3763 [1604]" strokeweight="1pt">
-                <v:textbox>
-                  <w:txbxContent>
-                    <w:p>
-                      <w:pPr>
-                        <w:jc w:val="both"/>
-                        <w:rPr>
-                          <w:color w:val="FFFFFF" w:themeColor="background1"/>
-                        </w:rPr>
-                      </w:pPr>
-                    </w:p>
-                  </w:txbxContent>
-                </v:textbox>
-                <w10:wrap anchory="page"/>
-              </v:rect>
-            </w:pict>
-          </mc:Fallback>
-        </mc:AlternateContent>
-      </w:r>
     </w:p>
     <w:p>
       <w:pPr>
@@ -1021,13 +1022,12 @@
           <w:sz w:val="48"/>
           <w:szCs w:val="48"/>
         </w:rPr>
-        <w:lastRenderedPageBreak/>
         <w:t>Itinerary</w:t>
       </w:r>
     </w:p>
     <w:tbl>
       <w:tblPr>
-        <w:tblStyle w:val="Tabellenraster"/>
+        <w:tblStyle w:val="TableGrid"/>
         <w:tblW w:w="9781" w:type="dxa"/>
         <w:tblBorders>
           <w:top w:val="none" w:sz="0" w:space="0" w:color="auto"/>
@@ -1056,7 +1056,7 @@
           </w:tcPr>
           <w:p>
             <w:pPr>
-              <w:pStyle w:val="StandardWeb"/>
+              <w:pStyle w:val="NormalWeb"/>
               <w:spacing w:before="0" w:beforeAutospacing="0" w:after="0" w:afterAutospacing="0"/>
               <w:jc w:val="center"/>
               <w:rPr>
@@ -1085,7 +1085,7 @@
           </w:tcPr>
           <w:p>
             <w:pPr>
-              <w:pStyle w:val="StandardWeb"/>
+              <w:pStyle w:val="NormalWeb"/>
               <w:spacing w:before="0" w:beforeAutospacing="0" w:after="0" w:afterAutospacing="0"/>
               <w:jc w:val="center"/>
               <w:rPr>
@@ -1132,7 +1132,7 @@
           </w:tcPr>
           <w:p>
             <w:pPr>
-              <w:pStyle w:val="StandardWeb"/>
+              <w:pStyle w:val="NormalWeb"/>
               <w:spacing w:before="0" w:beforeAutospacing="0" w:after="0" w:afterAutospacing="0"/>
               <w:jc w:val="center"/>
               <w:rPr>
@@ -1414,7 +1414,7 @@
     </w:p>
     <w:tbl>
       <w:tblPr>
-        <w:tblStyle w:val="Tabellenraster"/>
+        <w:tblStyle w:val="TableGrid"/>
         <w:tblW w:w="9781" w:type="dxa"/>
         <w:tblBorders>
           <w:top w:val="none" w:sz="0" w:space="0" w:color="auto"/>
@@ -1649,7 +1649,6 @@
         </w:rPr>
         <w:t xml:space="preserve"> including </w:t>
       </w:r>
-      <w:proofErr w:type="spellStart"/>
       <w:r>
         <w:rPr>
           <w:rFonts w:ascii="Calibri Light" w:hAnsi="Calibri Light"/>
@@ -1660,14 +1659,13 @@
         <w:rPr>
           <w:rFonts w:ascii="Calibri Light" w:hAnsi="Calibri Light"/>
         </w:rPr>
-        <w:t>Thai</w:t>
-      </w:r>
-      <w:proofErr w:type="spellEnd"/>
-      <w:r>
-        <w:rPr>
-          <w:rFonts w:ascii="Calibri Light" w:hAnsi="Calibri Light"/>
-        </w:rPr>
-        <w:t xml:space="preserve"> SIM card, a traditional small gift and a bottle of wine will be placed in your room. It’s time for you to relax after the flight.</w:t>
+        <w:t xml:space="preserve"> </w:t>
+      </w:r>
+      <w:r>
+        <w:rPr>
+          <w:rFonts w:ascii="Calibri Light" w:hAnsi="Calibri Light"/>
+        </w:rPr>
+        <w:t>Thai SIM card, a traditional small gift and a bottle of wine will be placed in your room. It’s time for you to relax after the flight.</w:t>
       </w:r>
     </w:p>
     <w:p>
@@ -1932,7 +1930,7 @@
     </w:p>
     <w:tbl>
       <w:tblPr>
-        <w:tblStyle w:val="Tabellenraster"/>
+        <w:tblStyle w:val="TableGrid"/>
         <w:tblpPr w:leftFromText="141" w:rightFromText="141" w:vertAnchor="page" w:horzAnchor="margin" w:tblpY="1741"/>
         <w:tblW w:w="8670" w:type="dxa"/>
         <w:tblBorders>
@@ -2172,7 +2170,7 @@
     </w:p>
     <w:tbl>
       <w:tblPr>
-        <w:tblStyle w:val="Tabellenraster"/>
+        <w:tblStyle w:val="TableGrid"/>
         <w:tblW w:w="9781" w:type="dxa"/>
         <w:tblBorders>
           <w:top w:val="none" w:sz="0" w:space="0" w:color="auto"/>
@@ -2201,7 +2199,7 @@
           </w:tcPr>
           <w:p>
             <w:pPr>
-              <w:pStyle w:val="StandardWeb"/>
+              <w:pStyle w:val="NormalWeb"/>
               <w:spacing w:before="0" w:beforeAutospacing="0" w:after="0" w:afterAutospacing="0"/>
               <w:jc w:val="center"/>
               <w:rPr>
@@ -2230,7 +2228,7 @@
           </w:tcPr>
           <w:p>
             <w:pPr>
-              <w:pStyle w:val="StandardWeb"/>
+              <w:pStyle w:val="NormalWeb"/>
               <w:spacing w:before="0" w:beforeAutospacing="0" w:after="0" w:afterAutospacing="0"/>
               <w:jc w:val="center"/>
               <w:rPr>
@@ -2277,7 +2275,7 @@
           </w:tcPr>
           <w:p>
             <w:pPr>
-              <w:pStyle w:val="StandardWeb"/>
+              <w:pStyle w:val="NormalWeb"/>
               <w:spacing w:before="0" w:beforeAutospacing="0" w:after="0" w:afterAutospacing="0"/>
               <w:jc w:val="center"/>
               <w:rPr>
@@ -2640,7 +2638,6 @@
         </w:rPr>
         <w:t xml:space="preserve"> </w:t>
       </w:r>
-      <w:proofErr w:type="gramStart"/>
       <w:r>
         <w:rPr>
           <w:rFonts w:ascii="Calibri Light" w:hAnsi="Calibri Light"/>
@@ -2660,15 +2657,7 @@
           <w:rFonts w:ascii="Calibri Light" w:hAnsi="Calibri Light"/>
           <w:lang w:val="en-US" w:bidi="th-TH"/>
         </w:rPr>
-        <w:t>considered to be</w:t>
-      </w:r>
-      <w:proofErr w:type="gramEnd"/>
-      <w:r>
-        <w:rPr>
-          <w:rFonts w:ascii="Calibri Light" w:hAnsi="Calibri Light"/>
-          <w:lang w:val="en-US" w:bidi="th-TH"/>
-        </w:rPr>
-        <w:t xml:space="preserve"> </w:t>
+        <w:t xml:space="preserve">considered to be </w:t>
       </w:r>
       <w:r>
         <w:rPr>
@@ -3495,7 +3484,7 @@
     </w:p>
     <w:tbl>
       <w:tblPr>
-        <w:tblStyle w:val="Tabellenraster"/>
+        <w:tblStyle w:val="TableGrid"/>
         <w:tblW w:w="9781" w:type="dxa"/>
         <w:tblBorders>
           <w:top w:val="none" w:sz="0" w:space="0" w:color="auto"/>
@@ -3777,7 +3766,7 @@
           <w:rFonts w:ascii="Calibri Light" w:hAnsi="Calibri Light"/>
           <w:lang w:val="en-US" w:bidi="th-TH"/>
         </w:rPr>
-        <w:t>tellI</w:t>
+        <w:t>telI</w:t>
       </w:r>
       <w:proofErr w:type="spellEnd"/>
       <w:r>
@@ -3808,7 +3797,6 @@
         </w:rPr>
         <w:t xml:space="preserve"> culture along the riverfront, </w:t>
       </w:r>
-      <w:proofErr w:type="gramStart"/>
       <w:r>
         <w:rPr>
           <w:rFonts w:ascii="Calibri Light" w:hAnsi="Calibri Light"/>
@@ -3821,15 +3809,7 @@
           <w:rFonts w:ascii="Calibri Light" w:hAnsi="Calibri Light"/>
           <w:lang w:val="en-US" w:bidi="th-TH"/>
         </w:rPr>
-        <w:t>efore</w:t>
-      </w:r>
-      <w:proofErr w:type="gramEnd"/>
-      <w:r>
-        <w:rPr>
-          <w:rFonts w:ascii="Calibri Light" w:hAnsi="Calibri Light"/>
-          <w:lang w:val="en-US" w:bidi="th-TH"/>
-        </w:rPr>
-        <w:t xml:space="preserve"> stopping at the enchanting </w:t>
+        <w:t xml:space="preserve">efore stopping at the enchanting </w:t>
       </w:r>
       <w:r>
         <w:rPr>
@@ -3861,7 +3841,23 @@
           <w:rFonts w:ascii="Calibri Light" w:hAnsi="Calibri Light"/>
           <w:lang w:val="en-US" w:bidi="th-TH"/>
         </w:rPr>
-        <w:t xml:space="preserve"> Arun, one of the iconic temples of Thailand is </w:t>
+        <w:t xml:space="preserve"> </w:t>
+      </w:r>
+      <w:proofErr w:type="spellStart"/>
+      <w:r>
+        <w:rPr>
+          <w:rFonts w:ascii="Calibri Light" w:hAnsi="Calibri Light"/>
+          <w:lang w:val="en-US" w:bidi="th-TH"/>
+        </w:rPr>
+        <w:t>Arun</w:t>
+      </w:r>
+      <w:proofErr w:type="spellEnd"/>
+      <w:r>
+        <w:rPr>
+          <w:rFonts w:ascii="Calibri Light" w:hAnsi="Calibri Light"/>
+          <w:lang w:val="en-US" w:bidi="th-TH"/>
+        </w:rPr>
+        <w:t xml:space="preserve">, one of the iconic temples of Thailand is </w:t>
       </w:r>
       <w:r>
         <w:rPr>
@@ -3903,7 +3899,7 @@
     </w:p>
     <w:tbl>
       <w:tblPr>
-        <w:tblStyle w:val="Tabellenraster"/>
+        <w:tblStyle w:val="TableGrid"/>
         <w:tblpPr w:leftFromText="141" w:rightFromText="141" w:vertAnchor="text" w:horzAnchor="margin" w:tblpY="-32"/>
         <w:tblW w:w="9781" w:type="dxa"/>
         <w:tblBorders>
@@ -4096,6 +4092,8 @@
           <w:lang w:val="en-US" w:bidi="th-TH"/>
         </w:rPr>
       </w:pPr>
+      <w:bookmarkStart w:id="0" w:name="_GoBack"/>
+      <w:bookmarkEnd w:id="0"/>
     </w:p>
     <w:p>
       <w:pPr>
@@ -4414,7 +4412,7 @@
     </w:p>
     <w:tbl>
       <w:tblPr>
-        <w:tblStyle w:val="Tabellenraster"/>
+        <w:tblStyle w:val="TableGrid"/>
         <w:tblW w:w="9781" w:type="dxa"/>
         <w:tblBorders>
           <w:top w:val="none" w:sz="0" w:space="0" w:color="auto"/>
@@ -4632,7 +4630,7 @@
     <w:p/>
     <w:tbl>
       <w:tblPr>
-        <w:tblStyle w:val="Tabellenraster"/>
+        <w:tblStyle w:val="TableGrid"/>
         <w:tblW w:w="9781" w:type="dxa"/>
         <w:tblBorders>
           <w:top w:val="none" w:sz="0" w:space="0" w:color="auto"/>
@@ -4661,7 +4659,7 @@
           </w:tcPr>
           <w:p>
             <w:pPr>
-              <w:pStyle w:val="StandardWeb"/>
+              <w:pStyle w:val="NormalWeb"/>
               <w:spacing w:before="0" w:beforeAutospacing="0" w:after="0" w:afterAutospacing="0"/>
               <w:jc w:val="center"/>
               <w:rPr>
@@ -4696,7 +4694,7 @@
           </w:tcPr>
           <w:p>
             <w:pPr>
-              <w:pStyle w:val="StandardWeb"/>
+              <w:pStyle w:val="NormalWeb"/>
               <w:spacing w:before="0" w:beforeAutospacing="0" w:after="0" w:afterAutospacing="0"/>
               <w:jc w:val="center"/>
               <w:rPr>
@@ -4740,7 +4738,7 @@
           </w:tcPr>
           <w:p>
             <w:pPr>
-              <w:pStyle w:val="StandardWeb"/>
+              <w:pStyle w:val="NormalWeb"/>
               <w:spacing w:before="0" w:beforeAutospacing="0" w:after="0" w:afterAutospacing="0"/>
               <w:jc w:val="center"/>
               <w:rPr>
@@ -5066,7 +5064,21 @@
           <w:rFonts w:ascii="Calibri Light" w:hAnsi="Calibri Light"/>
           <w:lang w:val="en-US" w:bidi="th-TH"/>
         </w:rPr>
-        <w:t xml:space="preserve"> you are also </w:t>
+        <w:t xml:space="preserve"> you are also welcome to engage </w:t>
+      </w:r>
+      <w:r>
+        <w:rPr>
+          <w:rFonts w:ascii="Calibri Light" w:hAnsi="Calibri Light"/>
+          <w:lang w:val="en-US" w:bidi="th-TH"/>
+        </w:rPr>
+        <w:t xml:space="preserve">in this spectacle </w:t>
+      </w:r>
+      <w:r>
+        <w:rPr>
+          <w:rFonts w:ascii="Calibri Light" w:hAnsi="Calibri Light"/>
+          <w:lang w:val="en-US" w:bidi="th-TH"/>
+        </w:rPr>
+        <w:t xml:space="preserve">yourself and we highly recommend </w:t>
       </w:r>
       <w:proofErr w:type="gramStart"/>
       <w:r>
@@ -5074,7 +5086,14 @@
           <w:rFonts w:ascii="Calibri Light" w:hAnsi="Calibri Light"/>
           <w:lang w:val="en-US" w:bidi="th-TH"/>
         </w:rPr>
-        <w:t>welcome</w:t>
+        <w:t xml:space="preserve">to </w:t>
+      </w:r>
+      <w:r>
+        <w:rPr>
+          <w:rFonts w:ascii="Calibri Light" w:hAnsi="Calibri Light"/>
+          <w:lang w:val="en-US" w:bidi="th-TH"/>
+        </w:rPr>
+        <w:t>taste</w:t>
       </w:r>
       <w:proofErr w:type="gramEnd"/>
       <w:r>
@@ -5082,28 +5101,7 @@
           <w:rFonts w:ascii="Calibri Light" w:hAnsi="Calibri Light"/>
           <w:lang w:val="en-US" w:bidi="th-TH"/>
         </w:rPr>
-        <w:t xml:space="preserve"> to engage </w:t>
-      </w:r>
-      <w:r>
-        <w:rPr>
-          <w:rFonts w:ascii="Calibri Light" w:hAnsi="Calibri Light"/>
-          <w:lang w:val="en-US" w:bidi="th-TH"/>
-        </w:rPr>
-        <w:t xml:space="preserve">in this spectacle </w:t>
-      </w:r>
-      <w:r>
-        <w:rPr>
-          <w:rFonts w:ascii="Calibri Light" w:hAnsi="Calibri Light"/>
-          <w:lang w:val="en-US" w:bidi="th-TH"/>
-        </w:rPr>
-        <w:t xml:space="preserve">yourself and we highly recommend to </w:t>
-      </w:r>
-      <w:r>
-        <w:rPr>
-          <w:rFonts w:ascii="Calibri Light" w:hAnsi="Calibri Light"/>
-          <w:lang w:val="en-US" w:bidi="th-TH"/>
-        </w:rPr>
-        <w:t xml:space="preserve">taste a </w:t>
+        <w:t xml:space="preserve"> a </w:t>
       </w:r>
       <w:r>
         <w:rPr>
@@ -5157,7 +5155,7 @@
     </w:p>
     <w:p>
       <w:pPr>
-        <w:pStyle w:val="Listenabsatz"/>
+        <w:pStyle w:val="ListParagraph"/>
         <w:jc w:val="both"/>
         <w:rPr>
           <w:rFonts w:ascii="Calibri Light" w:hAnsi="Calibri Light"/>
@@ -5224,7 +5222,7 @@
     </w:p>
     <w:tbl>
       <w:tblPr>
-        <w:tblStyle w:val="Tabellenraster"/>
+        <w:tblStyle w:val="TableGrid"/>
         <w:tblW w:w="9781" w:type="dxa"/>
         <w:tblBorders>
           <w:top w:val="none" w:sz="0" w:space="0" w:color="auto"/>
@@ -5688,7 +5686,7 @@
     <w:p/>
     <w:tbl>
       <w:tblPr>
-        <w:tblStyle w:val="Tabellenraster"/>
+        <w:tblStyle w:val="TableGrid"/>
         <w:tblW w:w="9781" w:type="dxa"/>
         <w:tblBorders>
           <w:top w:val="none" w:sz="0" w:space="0" w:color="auto"/>
@@ -5898,7 +5896,7 @@
     <w:p/>
     <w:tbl>
       <w:tblPr>
-        <w:tblStyle w:val="Tabellenraster"/>
+        <w:tblStyle w:val="TableGrid"/>
         <w:tblW w:w="9781" w:type="dxa"/>
         <w:tblBorders>
           <w:top w:val="none" w:sz="0" w:space="0" w:color="auto"/>
@@ -5927,7 +5925,7 @@
           </w:tcPr>
           <w:p>
             <w:pPr>
-              <w:pStyle w:val="StandardWeb"/>
+              <w:pStyle w:val="NormalWeb"/>
               <w:spacing w:before="0" w:beforeAutospacing="0" w:after="0" w:afterAutospacing="0"/>
               <w:jc w:val="center"/>
               <w:rPr>
@@ -5963,7 +5961,7 @@
           </w:tcPr>
           <w:p>
             <w:pPr>
-              <w:pStyle w:val="StandardWeb"/>
+              <w:pStyle w:val="NormalWeb"/>
               <w:spacing w:before="0" w:beforeAutospacing="0" w:after="0" w:afterAutospacing="0"/>
               <w:jc w:val="center"/>
               <w:rPr>
@@ -6019,7 +6017,7 @@
           </w:tcPr>
           <w:p>
             <w:pPr>
-              <w:pStyle w:val="StandardWeb"/>
+              <w:pStyle w:val="NormalWeb"/>
               <w:spacing w:before="0" w:beforeAutospacing="0" w:after="0" w:afterAutospacing="0"/>
               <w:jc w:val="center"/>
               <w:rPr>
@@ -6614,7 +6612,7 @@
     </w:p>
     <w:tbl>
       <w:tblPr>
-        <w:tblStyle w:val="Tabellenraster"/>
+        <w:tblStyle w:val="TableGrid"/>
         <w:tblW w:w="9781" w:type="dxa"/>
         <w:tblBorders>
           <w:top w:val="none" w:sz="0" w:space="0" w:color="auto"/>
@@ -6924,7 +6922,7 @@
     </w:p>
     <w:tbl>
       <w:tblPr>
-        <w:tblStyle w:val="Tabellenraster"/>
+        <w:tblStyle w:val="TableGrid"/>
         <w:tblW w:w="9781" w:type="dxa"/>
         <w:tblBorders>
           <w:top w:val="none" w:sz="0" w:space="0" w:color="auto"/>
@@ -6953,7 +6951,7 @@
           </w:tcPr>
           <w:p>
             <w:pPr>
-              <w:pStyle w:val="StandardWeb"/>
+              <w:pStyle w:val="NormalWeb"/>
               <w:spacing w:before="0" w:beforeAutospacing="0" w:after="0" w:afterAutospacing="0"/>
               <w:jc w:val="center"/>
               <w:rPr>
@@ -6988,7 +6986,7 @@
           </w:tcPr>
           <w:p>
             <w:pPr>
-              <w:pStyle w:val="StandardWeb"/>
+              <w:pStyle w:val="NormalWeb"/>
               <w:spacing w:before="0" w:beforeAutospacing="0" w:after="0" w:afterAutospacing="0"/>
               <w:jc w:val="center"/>
               <w:rPr>
@@ -7025,7 +7023,7 @@
           </w:tcPr>
           <w:p>
             <w:pPr>
-              <w:pStyle w:val="StandardWeb"/>
+              <w:pStyle w:val="NormalWeb"/>
               <w:spacing w:before="0" w:beforeAutospacing="0" w:after="0" w:afterAutospacing="0"/>
               <w:jc w:val="center"/>
               <w:rPr>
@@ -7372,7 +7370,7 @@
     </w:p>
     <w:tbl>
       <w:tblPr>
-        <w:tblStyle w:val="Tabellenraster"/>
+        <w:tblStyle w:val="TableGrid"/>
         <w:tblW w:w="9781" w:type="dxa"/>
         <w:tblBorders>
           <w:top w:val="none" w:sz="0" w:space="0" w:color="auto"/>
@@ -7691,7 +7689,7 @@
     </w:p>
     <w:tbl>
       <w:tblPr>
-        <w:tblStyle w:val="Tabellenraster"/>
+        <w:tblStyle w:val="TableGrid"/>
         <w:tblW w:w="9781" w:type="dxa"/>
         <w:tblBorders>
           <w:top w:val="none" w:sz="0" w:space="0" w:color="auto"/>
@@ -7862,7 +7860,7 @@
     </w:tbl>
     <w:p>
       <w:pPr>
-        <w:pStyle w:val="StandardWeb"/>
+        <w:pStyle w:val="NormalWeb"/>
         <w:spacing w:before="0" w:beforeAutospacing="0" w:after="0" w:afterAutospacing="0"/>
         <w:jc w:val="both"/>
         <w:rPr>
@@ -7873,7 +7871,7 @@
     </w:p>
     <w:p>
       <w:pPr>
-        <w:pStyle w:val="StandardWeb"/>
+        <w:pStyle w:val="NormalWeb"/>
         <w:spacing w:before="0" w:beforeAutospacing="0" w:after="0" w:afterAutospacing="0"/>
         <w:jc w:val="both"/>
         <w:rPr>
@@ -8034,7 +8032,7 @@
     </w:p>
     <w:p>
       <w:pPr>
-        <w:pStyle w:val="StandardWeb"/>
+        <w:pStyle w:val="NormalWeb"/>
         <w:spacing w:before="0" w:beforeAutospacing="0" w:after="0" w:afterAutospacing="0"/>
         <w:jc w:val="both"/>
         <w:rPr>
@@ -8045,7 +8043,7 @@
     </w:p>
     <w:tbl>
       <w:tblPr>
-        <w:tblStyle w:val="Tabellenraster"/>
+        <w:tblStyle w:val="TableGrid"/>
         <w:tblW w:w="9781" w:type="dxa"/>
         <w:tblBorders>
           <w:top w:val="none" w:sz="0" w:space="0" w:color="auto"/>
@@ -8220,7 +8218,7 @@
     </w:tbl>
     <w:p>
       <w:pPr>
-        <w:pStyle w:val="StandardWeb"/>
+        <w:pStyle w:val="NormalWeb"/>
         <w:spacing w:before="0" w:beforeAutospacing="0" w:after="0" w:afterAutospacing="0"/>
         <w:jc w:val="both"/>
         <w:rPr>
@@ -8231,7 +8229,7 @@
     </w:p>
     <w:p>
       <w:pPr>
-        <w:pStyle w:val="StandardWeb"/>
+        <w:pStyle w:val="NormalWeb"/>
         <w:spacing w:before="0" w:beforeAutospacing="0" w:after="0" w:afterAutospacing="0"/>
         <w:jc w:val="both"/>
         <w:rPr>
@@ -8290,7 +8288,7 @@
     </w:p>
     <w:p>
       <w:pPr>
-        <w:pStyle w:val="StandardWeb"/>
+        <w:pStyle w:val="NormalWeb"/>
         <w:spacing w:before="0" w:beforeAutospacing="0" w:after="0" w:afterAutospacing="0"/>
         <w:jc w:val="both"/>
         <w:rPr>
@@ -8304,7 +8302,7 @@
     </w:p>
     <w:p>
       <w:pPr>
-        <w:pStyle w:val="StandardWeb"/>
+        <w:pStyle w:val="NormalWeb"/>
         <w:spacing w:before="0" w:beforeAutospacing="0" w:after="0" w:afterAutospacing="0"/>
         <w:ind w:left="720" w:right="809"/>
         <w:jc w:val="both"/>
@@ -8350,7 +8348,7 @@
     <w:p/>
     <w:tbl>
       <w:tblPr>
-        <w:tblStyle w:val="Tabellenraster"/>
+        <w:tblStyle w:val="TableGrid"/>
         <w:tblW w:w="9781" w:type="dxa"/>
         <w:tblBorders>
           <w:top w:val="none" w:sz="0" w:space="0" w:color="auto"/>
@@ -8647,7 +8645,7 @@
     <w:p/>
     <w:tbl>
       <w:tblPr>
-        <w:tblStyle w:val="Tabellenraster"/>
+        <w:tblStyle w:val="TableGrid"/>
         <w:tblW w:w="9781" w:type="dxa"/>
         <w:tblBorders>
           <w:top w:val="none" w:sz="0" w:space="0" w:color="auto"/>
@@ -8676,7 +8674,7 @@
           </w:tcPr>
           <w:p>
             <w:pPr>
-              <w:pStyle w:val="StandardWeb"/>
+              <w:pStyle w:val="NormalWeb"/>
               <w:spacing w:before="0" w:beforeAutospacing="0" w:after="0" w:afterAutospacing="0"/>
               <w:jc w:val="center"/>
               <w:rPr>
@@ -8711,7 +8709,7 @@
           </w:tcPr>
           <w:p>
             <w:pPr>
-              <w:pStyle w:val="StandardWeb"/>
+              <w:pStyle w:val="NormalWeb"/>
               <w:spacing w:before="0" w:beforeAutospacing="0" w:after="0" w:afterAutospacing="0"/>
               <w:jc w:val="center"/>
               <w:rPr>
@@ -8755,7 +8753,7 @@
           </w:tcPr>
           <w:p>
             <w:pPr>
-              <w:pStyle w:val="StandardWeb"/>
+              <w:pStyle w:val="NormalWeb"/>
               <w:spacing w:before="0" w:beforeAutospacing="0" w:after="0" w:afterAutospacing="0"/>
               <w:jc w:val="center"/>
               <w:rPr>
@@ -8894,7 +8892,7 @@
           <w:b/>
           <w:lang w:val="en-US" w:bidi="th-TH"/>
         </w:rPr>
-        <w:t xml:space="preserve">Wat Rong </w:t>
+        <w:t xml:space="preserve">Wat </w:t>
       </w:r>
       <w:proofErr w:type="spellStart"/>
       <w:r>
@@ -8903,6 +8901,24 @@
           <w:b/>
           <w:lang w:val="en-US" w:bidi="th-TH"/>
         </w:rPr>
+        <w:t>Rong</w:t>
+      </w:r>
+      <w:proofErr w:type="spellEnd"/>
+      <w:r>
+        <w:rPr>
+          <w:rFonts w:ascii="Calibri Light" w:hAnsi="Calibri Light"/>
+          <w:b/>
+          <w:lang w:val="en-US" w:bidi="th-TH"/>
+        </w:rPr>
+        <w:t xml:space="preserve"> </w:t>
+      </w:r>
+      <w:proofErr w:type="spellStart"/>
+      <w:r>
+        <w:rPr>
+          <w:rFonts w:ascii="Calibri Light" w:hAnsi="Calibri Light"/>
+          <w:b/>
+          <w:lang w:val="en-US" w:bidi="th-TH"/>
+        </w:rPr>
         <w:t>Khun</w:t>
       </w:r>
       <w:proofErr w:type="spellEnd"/>
@@ -8941,13 +8957,23 @@
         </w:rPr>
         <w:t xml:space="preserve">t the artist behind the project, </w:t>
       </w:r>
+      <w:proofErr w:type="spellStart"/>
       <w:r>
         <w:rPr>
           <w:rFonts w:ascii="Calibri Light" w:hAnsi="Calibri Light"/>
           <w:b/>
           <w:lang w:val="en-US" w:bidi="th-TH"/>
         </w:rPr>
-        <w:t xml:space="preserve">Mr </w:t>
+        <w:t>Mr</w:t>
+      </w:r>
+      <w:proofErr w:type="spellEnd"/>
+      <w:r>
+        <w:rPr>
+          <w:rFonts w:ascii="Calibri Light" w:hAnsi="Calibri Light"/>
+          <w:b/>
+          <w:lang w:val="en-US" w:bidi="th-TH"/>
+        </w:rPr>
+        <w:t xml:space="preserve"> </w:t>
       </w:r>
       <w:proofErr w:type="spellStart"/>
       <w:r>
@@ -9084,7 +9110,7 @@
     </w:p>
     <w:tbl>
       <w:tblPr>
-        <w:tblStyle w:val="Tabellenraster"/>
+        <w:tblStyle w:val="TableGrid"/>
         <w:tblW w:w="9781" w:type="dxa"/>
         <w:tblBorders>
           <w:top w:val="none" w:sz="0" w:space="0" w:color="auto"/>
@@ -9447,7 +9473,7 @@
     </w:p>
     <w:tbl>
       <w:tblPr>
-        <w:tblStyle w:val="Tabellenraster"/>
+        <w:tblStyle w:val="TableGrid"/>
         <w:tblW w:w="9781" w:type="dxa"/>
         <w:tblBorders>
           <w:top w:val="none" w:sz="0" w:space="0" w:color="auto"/>
@@ -9476,7 +9502,7 @@
           </w:tcPr>
           <w:p>
             <w:pPr>
-              <w:pStyle w:val="StandardWeb"/>
+              <w:pStyle w:val="NormalWeb"/>
               <w:spacing w:before="0" w:beforeAutospacing="0" w:after="0" w:afterAutospacing="0"/>
               <w:jc w:val="center"/>
               <w:rPr>
@@ -9511,7 +9537,7 @@
           </w:tcPr>
           <w:p>
             <w:pPr>
-              <w:pStyle w:val="StandardWeb"/>
+              <w:pStyle w:val="NormalWeb"/>
               <w:spacing w:before="0" w:beforeAutospacing="0" w:after="0" w:afterAutospacing="0"/>
               <w:jc w:val="center"/>
               <w:rPr>
@@ -9537,7 +9563,7 @@
           </w:tcPr>
           <w:p>
             <w:pPr>
-              <w:pStyle w:val="StandardWeb"/>
+              <w:pStyle w:val="NormalWeb"/>
               <w:spacing w:before="0" w:beforeAutospacing="0" w:after="0" w:afterAutospacing="0"/>
               <w:jc w:val="center"/>
               <w:rPr>
@@ -9726,7 +9752,7 @@
     </w:p>
     <w:tbl>
       <w:tblPr>
-        <w:tblStyle w:val="Tabellenraster"/>
+        <w:tblStyle w:val="TableGrid"/>
         <w:tblW w:w="9781" w:type="dxa"/>
         <w:tblBorders>
           <w:top w:val="none" w:sz="0" w:space="0" w:color="auto"/>
@@ -10102,7 +10128,7 @@
     </w:p>
     <w:tbl>
       <w:tblPr>
-        <w:tblStyle w:val="Tabellenraster"/>
+        <w:tblStyle w:val="TableGrid"/>
         <w:tblW w:w="9781" w:type="dxa"/>
         <w:tblBorders>
           <w:top w:val="none" w:sz="0" w:space="0" w:color="auto"/>
@@ -10131,14 +10157,14 @@
           </w:tcPr>
           <w:p>
             <w:pPr>
-              <w:pStyle w:val="StandardWeb"/>
+              <w:pStyle w:val="NormalWeb"/>
               <w:spacing w:before="0" w:beforeAutospacing="0" w:after="0" w:afterAutospacing="0"/>
               <w:jc w:val="center"/>
               <w:rPr>
                 <w:rFonts w:ascii="Chap Regular" w:hAnsi="Chap Regular" w:cs="Arial"/>
               </w:rPr>
             </w:pPr>
-            <w:bookmarkStart w:id="0" w:name="_Hlk253640"/>
+            <w:bookmarkStart w:id="1" w:name="_Hlk253640"/>
             <w:r>
               <w:rPr>
                 <w:rFonts w:ascii="Chap Regular" w:hAnsi="Chap Regular" w:cs="Arial"/>
@@ -10167,7 +10193,7 @@
           </w:tcPr>
           <w:p>
             <w:pPr>
-              <w:pStyle w:val="StandardWeb"/>
+              <w:pStyle w:val="NormalWeb"/>
               <w:spacing w:before="0" w:beforeAutospacing="0" w:after="0" w:afterAutospacing="0"/>
               <w:jc w:val="center"/>
               <w:rPr>
@@ -10202,7 +10228,7 @@
           </w:tcPr>
           <w:p>
             <w:pPr>
-              <w:pStyle w:val="StandardWeb"/>
+              <w:pStyle w:val="NormalWeb"/>
               <w:spacing w:before="0" w:beforeAutospacing="0" w:after="0" w:afterAutospacing="0"/>
               <w:jc w:val="center"/>
               <w:rPr>
@@ -10239,7 +10265,7 @@
           </w:p>
         </w:tc>
       </w:tr>
-      <w:bookmarkEnd w:id="0"/>
+      <w:bookmarkEnd w:id="1"/>
     </w:tbl>
     <w:p>
       <w:pPr>
@@ -10451,7 +10477,7 @@
     </w:p>
     <w:tbl>
       <w:tblPr>
-        <w:tblStyle w:val="Tabellenraster"/>
+        <w:tblStyle w:val="TableGrid"/>
         <w:tblW w:w="9781" w:type="dxa"/>
         <w:tblBorders>
           <w:top w:val="none" w:sz="0" w:space="0" w:color="auto"/>
@@ -10651,7 +10677,6 @@
           <w:rFonts w:ascii="Calibri Light" w:hAnsi="Calibri Light"/>
           <w:lang w:val="en-US" w:bidi="th-TH"/>
         </w:rPr>
-        <w:lastRenderedPageBreak/>
         <w:t xml:space="preserve">To </w:t>
       </w:r>
       <w:r>
@@ -10792,7 +10817,7 @@
     <w:p/>
     <w:tbl>
       <w:tblPr>
-        <w:tblStyle w:val="Tabellenraster"/>
+        <w:tblStyle w:val="TableGrid"/>
         <w:tblW w:w="9781" w:type="dxa"/>
         <w:tblBorders>
           <w:top w:val="none" w:sz="0" w:space="0" w:color="auto"/>
@@ -10821,7 +10846,7 @@
           </w:tcPr>
           <w:p>
             <w:pPr>
-              <w:pStyle w:val="StandardWeb"/>
+              <w:pStyle w:val="NormalWeb"/>
               <w:spacing w:before="0" w:beforeAutospacing="0" w:after="0" w:afterAutospacing="0"/>
               <w:jc w:val="center"/>
               <w:rPr>
@@ -10865,7 +10890,7 @@
           </w:tcPr>
           <w:p>
             <w:pPr>
-              <w:pStyle w:val="StandardWeb"/>
+              <w:pStyle w:val="NormalWeb"/>
               <w:spacing w:before="0" w:beforeAutospacing="0" w:after="0" w:afterAutospacing="0"/>
               <w:jc w:val="center"/>
               <w:rPr>
@@ -10891,7 +10916,7 @@
           </w:tcPr>
           <w:p>
             <w:pPr>
-              <w:pStyle w:val="StandardWeb"/>
+              <w:pStyle w:val="NormalWeb"/>
               <w:spacing w:before="0" w:beforeAutospacing="0" w:after="0" w:afterAutospacing="0"/>
               <w:jc w:val="center"/>
               <w:rPr>
@@ -11044,7 +11069,7 @@
     <w:p/>
     <w:tbl>
       <w:tblPr>
-        <w:tblStyle w:val="Tabellenraster"/>
+        <w:tblStyle w:val="TableGrid"/>
         <w:tblW w:w="9781" w:type="dxa"/>
         <w:tblBorders>
           <w:top w:val="none" w:sz="0" w:space="0" w:color="auto"/>
@@ -11278,7 +11303,7 @@
     <w:p/>
     <w:tbl>
       <w:tblPr>
-        <w:tblStyle w:val="Tabellenraster"/>
+        <w:tblStyle w:val="TableGrid"/>
         <w:tblW w:w="9781" w:type="dxa"/>
         <w:tblBorders>
           <w:top w:val="none" w:sz="0" w:space="0" w:color="auto"/>
@@ -11307,7 +11332,7 @@
           </w:tcPr>
           <w:p>
             <w:pPr>
-              <w:pStyle w:val="StandardWeb"/>
+              <w:pStyle w:val="NormalWeb"/>
               <w:spacing w:before="0" w:beforeAutospacing="0" w:after="0" w:afterAutospacing="0"/>
               <w:jc w:val="center"/>
               <w:rPr>
@@ -11342,7 +11367,7 @@
           </w:tcPr>
           <w:p>
             <w:pPr>
-              <w:pStyle w:val="StandardWeb"/>
+              <w:pStyle w:val="NormalWeb"/>
               <w:spacing w:before="0" w:beforeAutospacing="0" w:after="0" w:afterAutospacing="0"/>
               <w:jc w:val="center"/>
               <w:rPr>
@@ -11415,7 +11440,7 @@
           </w:tcPr>
           <w:p>
             <w:pPr>
-              <w:pStyle w:val="StandardWeb"/>
+              <w:pStyle w:val="NormalWeb"/>
               <w:spacing w:before="0" w:beforeAutospacing="0" w:after="0" w:afterAutospacing="0"/>
               <w:jc w:val="center"/>
               <w:rPr>
@@ -11567,6 +11592,7 @@
           <w:rFonts w:ascii="Calibri Light" w:hAnsi="Calibri Light"/>
           <w:lang w:val="en-US" w:bidi="th-TH"/>
         </w:rPr>
+        <w:lastRenderedPageBreak/>
         <w:t>During yo</w:t>
       </w:r>
       <w:r>
@@ -11596,15 +11622,7 @@
           <w:rFonts w:ascii="Calibri Light" w:hAnsi="Calibri Light"/>
           <w:lang w:val="en-US" w:bidi="th-TH"/>
         </w:rPr>
-        <w:t xml:space="preserve">ou will encounter the extraordinary limestone rock formations, </w:t>
-      </w:r>
-      <w:r>
-        <w:rPr>
-          <w:rFonts w:ascii="Calibri Light" w:hAnsi="Calibri Light"/>
-          <w:lang w:val="en-US" w:bidi="th-TH"/>
-        </w:rPr>
-        <w:lastRenderedPageBreak/>
-        <w:t xml:space="preserve">see afar Koh </w:t>
+        <w:t xml:space="preserve">ou will encounter the extraordinary limestone rock formations, see afar Koh </w:t>
       </w:r>
       <w:proofErr w:type="spellStart"/>
       <w:r>
@@ -11662,7 +11680,7 @@
     </w:p>
     <w:tbl>
       <w:tblPr>
-        <w:tblStyle w:val="Tabellenraster"/>
+        <w:tblStyle w:val="TableGrid"/>
         <w:tblW w:w="9781" w:type="dxa"/>
         <w:tblBorders>
           <w:top w:val="none" w:sz="0" w:space="0" w:color="auto"/>
@@ -12194,7 +12212,7 @@
     </w:p>
     <w:tbl>
       <w:tblPr>
-        <w:tblStyle w:val="Tabellenraster"/>
+        <w:tblStyle w:val="TableGrid"/>
         <w:tblW w:w="9781" w:type="dxa"/>
         <w:tblBorders>
           <w:top w:val="none" w:sz="0" w:space="0" w:color="auto"/>
@@ -12594,7 +12612,7 @@
     </w:p>
     <w:tbl>
       <w:tblPr>
-        <w:tblStyle w:val="Tabellenraster"/>
+        <w:tblStyle w:val="TableGrid"/>
         <w:tblW w:w="9781" w:type="dxa"/>
         <w:tblBorders>
           <w:top w:val="none" w:sz="0" w:space="0" w:color="auto"/>
@@ -12893,7 +12911,7 @@
     </w:p>
     <w:tbl>
       <w:tblPr>
-        <w:tblStyle w:val="Tabellenraster"/>
+        <w:tblStyle w:val="TableGrid"/>
         <w:tblW w:w="9781" w:type="dxa"/>
         <w:tblBorders>
           <w:top w:val="none" w:sz="0" w:space="0" w:color="auto"/>
@@ -12922,7 +12940,7 @@
           </w:tcPr>
           <w:p>
             <w:pPr>
-              <w:pStyle w:val="StandardWeb"/>
+              <w:pStyle w:val="NormalWeb"/>
               <w:spacing w:before="0" w:beforeAutospacing="0" w:after="0" w:afterAutospacing="0"/>
               <w:jc w:val="center"/>
               <w:rPr>
@@ -12957,7 +12975,7 @@
           </w:tcPr>
           <w:p>
             <w:pPr>
-              <w:pStyle w:val="StandardWeb"/>
+              <w:pStyle w:val="NormalWeb"/>
               <w:spacing w:before="0" w:beforeAutospacing="0" w:after="0" w:afterAutospacing="0"/>
               <w:jc w:val="center"/>
               <w:rPr>
@@ -12983,7 +13001,7 @@
           </w:tcPr>
           <w:p>
             <w:pPr>
-              <w:pStyle w:val="StandardWeb"/>
+              <w:pStyle w:val="NormalWeb"/>
               <w:spacing w:before="0" w:beforeAutospacing="0" w:after="0" w:afterAutospacing="0"/>
               <w:jc w:val="center"/>
               <w:rPr>
@@ -13195,7 +13213,7 @@
     </w:p>
     <w:tbl>
       <w:tblPr>
-        <w:tblStyle w:val="Tabellenraster"/>
+        <w:tblStyle w:val="TableGrid"/>
         <w:tblW w:w="9781" w:type="dxa"/>
         <w:tblBorders>
           <w:top w:val="none" w:sz="0" w:space="0" w:color="auto"/>
@@ -13224,7 +13242,7 @@
           </w:tcPr>
           <w:p>
             <w:pPr>
-              <w:pStyle w:val="StandardWeb"/>
+              <w:pStyle w:val="NormalWeb"/>
               <w:spacing w:before="0" w:beforeAutospacing="0" w:after="0" w:afterAutospacing="0"/>
               <w:jc w:val="center"/>
               <w:rPr>
@@ -13266,7 +13284,7 @@
           </w:tcPr>
           <w:p>
             <w:pPr>
-              <w:pStyle w:val="StandardWeb"/>
+              <w:pStyle w:val="NormalWeb"/>
               <w:spacing w:before="0" w:beforeAutospacing="0" w:after="0" w:afterAutospacing="0"/>
               <w:jc w:val="center"/>
               <w:rPr>
@@ -13292,7 +13310,7 @@
           </w:tcPr>
           <w:p>
             <w:pPr>
-              <w:pStyle w:val="StandardWeb"/>
+              <w:pStyle w:val="NormalWeb"/>
               <w:spacing w:before="0" w:beforeAutospacing="0" w:after="0" w:afterAutospacing="0"/>
               <w:jc w:val="center"/>
               <w:rPr>
@@ -13617,7 +13635,7 @@
     </w:p>
     <w:tbl>
       <w:tblPr>
-        <w:tblStyle w:val="Tabellenraster"/>
+        <w:tblStyle w:val="TableGrid"/>
         <w:tblW w:w="8662" w:type="dxa"/>
         <w:tblBorders>
           <w:top w:val="none" w:sz="0" w:space="0" w:color="auto"/>
@@ -13908,7 +13926,7 @@
     </w:p>
     <w:tbl>
       <w:tblPr>
-        <w:tblStyle w:val="Tabellenraster"/>
+        <w:tblStyle w:val="TableGrid"/>
         <w:tblW w:w="9781" w:type="dxa"/>
         <w:tblBorders>
           <w:top w:val="none" w:sz="0" w:space="0" w:color="auto"/>
@@ -13937,7 +13955,7 @@
           </w:tcPr>
           <w:p>
             <w:pPr>
-              <w:pStyle w:val="StandardWeb"/>
+              <w:pStyle w:val="NormalWeb"/>
               <w:spacing w:before="0" w:beforeAutospacing="0" w:after="0" w:afterAutospacing="0"/>
               <w:jc w:val="center"/>
               <w:rPr>
@@ -13979,7 +13997,7 @@
           </w:tcPr>
           <w:p>
             <w:pPr>
-              <w:pStyle w:val="StandardWeb"/>
+              <w:pStyle w:val="NormalWeb"/>
               <w:spacing w:before="0" w:beforeAutospacing="0" w:after="0" w:afterAutospacing="0"/>
               <w:jc w:val="center"/>
               <w:rPr>
@@ -14005,7 +14023,7 @@
           </w:tcPr>
           <w:p>
             <w:pPr>
-              <w:pStyle w:val="StandardWeb"/>
+              <w:pStyle w:val="NormalWeb"/>
               <w:spacing w:before="0" w:beforeAutospacing="0" w:after="0" w:afterAutospacing="0"/>
               <w:jc w:val="center"/>
               <w:rPr>
@@ -14132,7 +14150,7 @@
     <w:p/>
     <w:tbl>
       <w:tblPr>
-        <w:tblStyle w:val="Tabellenraster"/>
+        <w:tblStyle w:val="TableGrid"/>
         <w:tblW w:w="9781" w:type="dxa"/>
         <w:tblLook w:val="04A0" w:firstRow="1" w:lastRow="0" w:firstColumn="1" w:lastColumn="0" w:noHBand="0" w:noVBand="1"/>
       </w:tblPr>
@@ -14273,7 +14291,7 @@
     </w:p>
     <w:tbl>
       <w:tblPr>
-        <w:tblStyle w:val="Tabellenraster"/>
+        <w:tblStyle w:val="TableGrid"/>
         <w:tblpPr w:leftFromText="141" w:rightFromText="141" w:vertAnchor="text" w:horzAnchor="margin" w:tblpY="22"/>
         <w:tblW w:w="9648" w:type="dxa"/>
         <w:tblBorders>
@@ -14353,7 +14371,7 @@
           </w:tcPr>
           <w:p>
             <w:pPr>
-              <w:pStyle w:val="StandardWeb"/>
+              <w:pStyle w:val="NormalWeb"/>
               <w:spacing w:before="0" w:beforeAutospacing="0" w:after="0" w:afterAutospacing="0"/>
               <w:jc w:val="center"/>
               <w:rPr>
@@ -14380,7 +14398,7 @@
           </w:tcPr>
           <w:p>
             <w:pPr>
-              <w:pStyle w:val="StandardWeb"/>
+              <w:pStyle w:val="NormalWeb"/>
               <w:spacing w:before="0" w:beforeAutospacing="0" w:after="0" w:afterAutospacing="0"/>
               <w:jc w:val="center"/>
               <w:rPr>
@@ -14397,8 +14415,6 @@
               </w:rPr>
               <w:t>137 Pillars Suite &amp; Residence</w:t>
             </w:r>
-            <w:bookmarkStart w:id="1" w:name="_GoBack"/>
-            <w:bookmarkEnd w:id="1"/>
           </w:p>
         </w:tc>
       </w:tr>
@@ -14414,7 +14430,7 @@
           </w:tcPr>
           <w:p>
             <w:pPr>
-              <w:pStyle w:val="StandardWeb"/>
+              <w:pStyle w:val="NormalWeb"/>
               <w:spacing w:before="0" w:beforeAutospacing="0" w:after="0" w:afterAutospacing="0"/>
               <w:jc w:val="center"/>
               <w:rPr>
@@ -14441,7 +14457,7 @@
           </w:tcPr>
           <w:p>
             <w:pPr>
-              <w:pStyle w:val="StandardWeb"/>
+              <w:pStyle w:val="NormalWeb"/>
               <w:spacing w:before="0" w:beforeAutospacing="0" w:after="0" w:afterAutospacing="0"/>
               <w:jc w:val="center"/>
               <w:rPr>
@@ -14504,7 +14520,7 @@
           </w:tcPr>
           <w:p>
             <w:pPr>
-              <w:pStyle w:val="StandardWeb"/>
+              <w:pStyle w:val="NormalWeb"/>
               <w:spacing w:before="0" w:beforeAutospacing="0" w:after="0" w:afterAutospacing="0"/>
               <w:jc w:val="center"/>
               <w:rPr>
@@ -14531,7 +14547,7 @@
           </w:tcPr>
           <w:p>
             <w:pPr>
-              <w:pStyle w:val="StandardWeb"/>
+              <w:pStyle w:val="NormalWeb"/>
               <w:spacing w:before="0" w:beforeAutospacing="0" w:after="0" w:afterAutospacing="0"/>
               <w:jc w:val="center"/>
               <w:rPr>
@@ -14563,7 +14579,7 @@
           </w:tcPr>
           <w:p>
             <w:pPr>
-              <w:pStyle w:val="StandardWeb"/>
+              <w:pStyle w:val="NormalWeb"/>
               <w:spacing w:before="0" w:beforeAutospacing="0" w:after="0" w:afterAutospacing="0"/>
               <w:jc w:val="center"/>
               <w:rPr>
@@ -14592,7 +14608,7 @@
           </w:tcPr>
           <w:p>
             <w:pPr>
-              <w:pStyle w:val="StandardWeb"/>
+              <w:pStyle w:val="NormalWeb"/>
               <w:spacing w:before="0" w:beforeAutospacing="0" w:after="0" w:afterAutospacing="0"/>
               <w:jc w:val="center"/>
               <w:rPr>
@@ -14726,7 +14742,7 @@
   <w:sdt>
     <w:sdtPr>
       <w:rPr>
-        <w:rStyle w:val="Seitenzahl"/>
+        <w:rStyle w:val="PageNumber"/>
       </w:rPr>
       <w:id w:val="-1989469971"/>
       <w:docPartObj>
@@ -14736,33 +14752,33 @@
     </w:sdtPr>
     <w:sdtEndPr>
       <w:rPr>
-        <w:rStyle w:val="Seitenzahl"/>
+        <w:rStyle w:val="PageNumber"/>
       </w:rPr>
     </w:sdtEndPr>
     <w:sdtContent>
       <w:p>
         <w:pPr>
-          <w:pStyle w:val="Fuzeile"/>
+          <w:pStyle w:val="Footer"/>
           <w:framePr w:wrap="none" w:vAnchor="text" w:hAnchor="margin" w:xAlign="right" w:y="1"/>
           <w:rPr>
-            <w:rStyle w:val="Seitenzahl"/>
+            <w:rStyle w:val="PageNumber"/>
           </w:rPr>
         </w:pPr>
         <w:r>
           <w:rPr>
-            <w:rStyle w:val="Seitenzahl"/>
+            <w:rStyle w:val="PageNumber"/>
           </w:rPr>
           <w:fldChar w:fldCharType="begin"/>
         </w:r>
         <w:r>
           <w:rPr>
-            <w:rStyle w:val="Seitenzahl"/>
+            <w:rStyle w:val="PageNumber"/>
           </w:rPr>
           <w:instrText xml:space="preserve"> PAGE </w:instrText>
         </w:r>
         <w:r>
           <w:rPr>
-            <w:rStyle w:val="Seitenzahl"/>
+            <w:rStyle w:val="PageNumber"/>
           </w:rPr>
           <w:fldChar w:fldCharType="end"/>
         </w:r>
@@ -14771,7 +14787,7 @@
   </w:sdt>
   <w:p>
     <w:pPr>
-      <w:pStyle w:val="Fuzeile"/>
+      <w:pStyle w:val="Footer"/>
       <w:ind w:right="360"/>
     </w:pPr>
   </w:p>
@@ -14783,7 +14799,7 @@
   <w:sdt>
     <w:sdtPr>
       <w:rPr>
-        <w:rStyle w:val="Seitenzahl"/>
+        <w:rStyle w:val="PageNumber"/>
       </w:rPr>
       <w:id w:val="-1192298366"/>
       <w:docPartObj>
@@ -14793,42 +14809,42 @@
     </w:sdtPr>
     <w:sdtEndPr>
       <w:rPr>
-        <w:rStyle w:val="Seitenzahl"/>
+        <w:rStyle w:val="PageNumber"/>
       </w:rPr>
     </w:sdtEndPr>
     <w:sdtContent>
       <w:p>
         <w:pPr>
-          <w:pStyle w:val="Fuzeile"/>
+          <w:pStyle w:val="Footer"/>
           <w:framePr w:wrap="none" w:vAnchor="text" w:hAnchor="page" w:x="9973" w:y="-35"/>
           <w:rPr>
-            <w:rStyle w:val="Seitenzahl"/>
+            <w:rStyle w:val="PageNumber"/>
           </w:rPr>
         </w:pPr>
         <w:r>
           <w:rPr>
-            <w:rStyle w:val="Seitenzahl"/>
+            <w:rStyle w:val="PageNumber"/>
             <w:rFonts w:ascii="Chap" w:hAnsi="Chap"/>
           </w:rPr>
           <w:fldChar w:fldCharType="begin"/>
         </w:r>
         <w:r>
           <w:rPr>
-            <w:rStyle w:val="Seitenzahl"/>
+            <w:rStyle w:val="PageNumber"/>
             <w:rFonts w:ascii="Chap" w:hAnsi="Chap"/>
           </w:rPr>
           <w:instrText xml:space="preserve"> PAGE </w:instrText>
         </w:r>
         <w:r>
           <w:rPr>
-            <w:rStyle w:val="Seitenzahl"/>
+            <w:rStyle w:val="PageNumber"/>
             <w:rFonts w:ascii="Chap" w:hAnsi="Chap"/>
           </w:rPr>
           <w:fldChar w:fldCharType="separate"/>
         </w:r>
         <w:r>
           <w:rPr>
-            <w:rStyle w:val="Seitenzahl"/>
+            <w:rStyle w:val="PageNumber"/>
             <w:rFonts w:ascii="Chap" w:hAnsi="Chap"/>
             <w:noProof/>
           </w:rPr>
@@ -14836,7 +14852,7 @@
         </w:r>
         <w:r>
           <w:rPr>
-            <w:rStyle w:val="Seitenzahl"/>
+            <w:rStyle w:val="PageNumber"/>
             <w:rFonts w:ascii="Chap" w:hAnsi="Chap"/>
           </w:rPr>
           <w:fldChar w:fldCharType="end"/>
@@ -14846,7 +14862,7 @@
   </w:sdt>
   <w:p>
     <w:pPr>
-      <w:pStyle w:val="Fuzeile"/>
+      <w:pStyle w:val="Footer"/>
       <w:tabs>
         <w:tab w:val="clear" w:pos="4680"/>
         <w:tab w:val="clear" w:pos="9360"/>
@@ -14888,7 +14904,7 @@
         <w:noProof/>
         <w:sz w:val="18"/>
       </w:rPr>
-      <w:t>15 February 2019</w:t>
+      <w:t>15 March 2019</w:t>
     </w:r>
     <w:r>
       <w:rPr>
@@ -14949,7 +14965,7 @@
 <w:hdr xmlns:wpc="http://schemas.microsoft.com/office/word/2010/wordprocessingCanvas" xmlns:cx="http://schemas.microsoft.com/office/drawing/2014/chartex" xmlns:cx1="http://schemas.microsoft.com/office/drawing/2015/9/8/chartex" xmlns:cx2="http://schemas.microsoft.com/office/drawing/2015/10/21/chartex" xmlns:cx3="http://schemas.microsoft.com/office/drawing/2016/5/9/chartex" xmlns:cx4="http://schemas.microsoft.com/office/drawing/2016/5/10/chartex" xmlns:cx5="http://schemas.microsoft.com/office/drawing/2016/5/11/chartex" xmlns:cx6="http://schemas.microsoft.com/office/drawing/2016/5/12/chartex" xmlns:cx7="http://schemas.microsoft.com/office/drawing/2016/5/13/chartex" xmlns:cx8="http://schemas.microsoft.com/office/drawing/2016/5/14/chartex" xmlns:mc="http://schemas.openxmlformats.org/markup-compatibility/2006" xmlns:aink="http://schemas.microsoft.com/office/drawing/2016/ink" xmlns:am3d="http://schemas.microsoft.com/office/drawing/2017/model3d" xmlns:o="urn:schemas-microsoft-com:office:office" xmlns:r="http://schemas.openxmlformats.org/officeDocument/2006/relationships" xmlns:m="http://schemas.openxmlformats.org/officeDocument/2006/math" xmlns:v="urn:schemas-microsoft-com:vml" xmlns:wp14="http://schemas.microsoft.com/office/word/2010/wordprocessingDrawing" xmlns:wp="http://schemas.openxmlformats.org/drawingml/2006/wordprocessingDrawing" xmlns:w10="urn:schemas-microsoft-com:office:word" xmlns:w="http://schemas.openxmlformats.org/wordprocessingml/2006/main" xmlns:w14="http://schemas.microsoft.com/office/word/2010/wordml" xmlns:w15="http://schemas.microsoft.com/office/word/2012/wordml" xmlns:w16cid="http://schemas.microsoft.com/office/word/2016/wordml/cid" xmlns:w16se="http://schemas.microsoft.com/office/word/2015/wordml/symex" xmlns:wpg="http://schemas.microsoft.com/office/word/2010/wordprocessingGroup" xmlns:wpi="http://schemas.microsoft.com/office/word/2010/wordprocessingInk" xmlns:wne="http://schemas.microsoft.com/office/word/2006/wordml" xmlns:wps="http://schemas.microsoft.com/office/word/2010/wordprocessingShape" mc:Ignorable="w14 w15 w16se w16cid wp14">
   <w:p>
     <w:pPr>
-      <w:pStyle w:val="Kopfzeile"/>
+      <w:pStyle w:val="Header"/>
     </w:pPr>
     <w:r>
       <w:rPr>
@@ -15001,7 +15017,7 @@
   </w:p>
   <w:p>
     <w:pPr>
-      <w:pStyle w:val="Kopfzeile"/>
+      <w:pStyle w:val="Header"/>
     </w:pPr>
   </w:p>
 </w:hdr>
@@ -15011,7 +15027,7 @@
 <w:hdr xmlns:wpc="http://schemas.microsoft.com/office/word/2010/wordprocessingCanvas" xmlns:cx="http://schemas.microsoft.com/office/drawing/2014/chartex" xmlns:cx1="http://schemas.microsoft.com/office/drawing/2015/9/8/chartex" xmlns:cx2="http://schemas.microsoft.com/office/drawing/2015/10/21/chartex" xmlns:cx3="http://schemas.microsoft.com/office/drawing/2016/5/9/chartex" xmlns:cx4="http://schemas.microsoft.com/office/drawing/2016/5/10/chartex" xmlns:cx5="http://schemas.microsoft.com/office/drawing/2016/5/11/chartex" xmlns:cx6="http://schemas.microsoft.com/office/drawing/2016/5/12/chartex" xmlns:cx7="http://schemas.microsoft.com/office/drawing/2016/5/13/chartex" xmlns:cx8="http://schemas.microsoft.com/office/drawing/2016/5/14/chartex" xmlns:mc="http://schemas.openxmlformats.org/markup-compatibility/2006" xmlns:aink="http://schemas.microsoft.com/office/drawing/2016/ink" xmlns:am3d="http://schemas.microsoft.com/office/drawing/2017/model3d" xmlns:o="urn:schemas-microsoft-com:office:office" xmlns:r="http://schemas.openxmlformats.org/officeDocument/2006/relationships" xmlns:m="http://schemas.openxmlformats.org/officeDocument/2006/math" xmlns:v="urn:schemas-microsoft-com:vml" xmlns:wp14="http://schemas.microsoft.com/office/word/2010/wordprocessingDrawing" xmlns:wp="http://schemas.openxmlformats.org/drawingml/2006/wordprocessingDrawing" xmlns:w10="urn:schemas-microsoft-com:office:word" xmlns:w="http://schemas.openxmlformats.org/wordprocessingml/2006/main" xmlns:w14="http://schemas.microsoft.com/office/word/2010/wordml" xmlns:w15="http://schemas.microsoft.com/office/word/2012/wordml" xmlns:w16cid="http://schemas.microsoft.com/office/word/2016/wordml/cid" xmlns:w16se="http://schemas.microsoft.com/office/word/2015/wordml/symex" xmlns:wpg="http://schemas.microsoft.com/office/word/2010/wordprocessingGroup" xmlns:wpi="http://schemas.microsoft.com/office/word/2010/wordprocessingInk" xmlns:wne="http://schemas.microsoft.com/office/word/2006/wordml" xmlns:wps="http://schemas.microsoft.com/office/word/2010/wordprocessingShape" mc:Ignorable="w14 w15 w16se w16cid wp14">
   <w:p>
     <w:pPr>
-      <w:pStyle w:val="Kopfzeile"/>
+      <w:pStyle w:val="Header"/>
     </w:pPr>
     <w:r>
       <w:t xml:space="preserve"> </w:t>
@@ -17926,7 +17942,7 @@
     </w:rPrDefault>
     <w:pPrDefault/>
   </w:docDefaults>
-  <w:latentStyles w:defLockedState="0" w:defUIPriority="99" w:defSemiHidden="0" w:defUnhideWhenUsed="0" w:defQFormat="0" w:count="375">
+  <w:latentStyles w:defLockedState="0" w:defUIPriority="99" w:defSemiHidden="0" w:defUnhideWhenUsed="0" w:defQFormat="0" w:count="376">
     <w:lsdException w:name="Normal" w:uiPriority="0" w:qFormat="1"/>
     <w:lsdException w:name="heading 1" w:uiPriority="9" w:qFormat="1"/>
     <w:lsdException w:name="heading 2" w:semiHidden="1" w:uiPriority="9" w:unhideWhenUsed="1" w:qFormat="1"/>
@@ -18032,7 +18048,6 @@
     <w:lsdException w:name="HTML Sample" w:semiHidden="1" w:unhideWhenUsed="1"/>
     <w:lsdException w:name="HTML Typewriter" w:semiHidden="1" w:unhideWhenUsed="1"/>
     <w:lsdException w:name="HTML Variable" w:semiHidden="1" w:unhideWhenUsed="1"/>
-    <w:lsdException w:name="Normal Table" w:semiHidden="1" w:unhideWhenUsed="1"/>
     <w:lsdException w:name="annotation subject" w:semiHidden="1" w:unhideWhenUsed="1"/>
     <w:lsdException w:name="No List" w:semiHidden="1" w:unhideWhenUsed="1"/>
     <w:lsdException w:name="Outline List 1" w:semiHidden="1" w:unhideWhenUsed="1"/>
@@ -18079,10 +18094,8 @@
     <w:lsdException w:name="Table Subtle 2" w:semiHidden="1" w:unhideWhenUsed="1"/>
     <w:lsdException w:name="Table Web 1" w:semiHidden="1" w:unhideWhenUsed="1"/>
     <w:lsdException w:name="Table Web 2" w:semiHidden="1" w:unhideWhenUsed="1"/>
-    <w:lsdException w:name="Table Web 3" w:semiHidden="1" w:unhideWhenUsed="1"/>
     <w:lsdException w:name="Balloon Text" w:semiHidden="1" w:unhideWhenUsed="1"/>
     <w:lsdException w:name="Table Grid" w:uiPriority="39"/>
-    <w:lsdException w:name="Table Theme" w:semiHidden="1" w:unhideWhenUsed="1"/>
     <w:lsdException w:name="Placeholder Text" w:semiHidden="1"/>
     <w:lsdException w:name="No Spacing" w:uiPriority="1" w:qFormat="1"/>
     <w:lsdException w:name="Light Shading" w:uiPriority="60"/>
@@ -18302,8 +18315,9 @@
     <w:lsdException w:name="Smart Hyperlink" w:semiHidden="1" w:unhideWhenUsed="1"/>
     <w:lsdException w:name="Hashtag" w:semiHidden="1" w:unhideWhenUsed="1"/>
     <w:lsdException w:name="Unresolved Mention" w:semiHidden="1" w:unhideWhenUsed="1"/>
+    <w:lsdException w:name="Smart Link" w:semiHidden="1" w:unhideWhenUsed="1"/>
   </w:latentStyles>
-  <w:style w:type="paragraph" w:default="1" w:styleId="Standard">
+  <w:style w:type="paragraph" w:default="1" w:styleId="Normal">
     <w:name w:val="Normal"/>
     <w:qFormat/>
     <w:rsid w:val="00543C40"/>
@@ -18311,10 +18325,10 @@
       <w:lang w:val="en-CA"/>
     </w:rPr>
   </w:style>
-  <w:style w:type="paragraph" w:styleId="berschrift2">
+  <w:style w:type="paragraph" w:styleId="Heading2">
     <w:name w:val="heading 2"/>
-    <w:basedOn w:val="Standard"/>
-    <w:link w:val="berschrift2Zchn"/>
+    <w:basedOn w:val="Normal"/>
+    <w:link w:val="Heading2Char"/>
     <w:uiPriority w:val="9"/>
     <w:qFormat/>
     <w:rsid w:val="00537C10"/>
@@ -18331,13 +18345,13 @@
       <w:lang w:val="en-US" w:eastAsia="en-US" w:bidi="th-TH"/>
     </w:rPr>
   </w:style>
-  <w:style w:type="character" w:default="1" w:styleId="Absatz-Standardschriftart">
+  <w:style w:type="character" w:default="1" w:styleId="DefaultParagraphFont">
     <w:name w:val="Default Paragraph Font"/>
     <w:uiPriority w:val="1"/>
     <w:semiHidden/>
     <w:unhideWhenUsed/>
   </w:style>
-  <w:style w:type="table" w:default="1" w:styleId="NormaleTabelle">
+  <w:style w:type="table" w:default="1" w:styleId="TableNormal">
     <w:name w:val="Normal Table"/>
     <w:uiPriority w:val="99"/>
     <w:semiHidden/>
@@ -18352,16 +18366,16 @@
       </w:tblCellMar>
     </w:tblPr>
   </w:style>
-  <w:style w:type="numbering" w:default="1" w:styleId="KeineListe">
+  <w:style w:type="numbering" w:default="1" w:styleId="NoList">
     <w:name w:val="No List"/>
     <w:uiPriority w:val="99"/>
     <w:semiHidden/>
     <w:unhideWhenUsed/>
   </w:style>
-  <w:style w:type="paragraph" w:styleId="Kopfzeile">
+  <w:style w:type="paragraph" w:styleId="Header">
     <w:name w:val="header"/>
-    <w:basedOn w:val="Standard"/>
-    <w:link w:val="KopfzeileZchn"/>
+    <w:basedOn w:val="Normal"/>
+    <w:link w:val="HeaderChar"/>
     <w:uiPriority w:val="99"/>
     <w:unhideWhenUsed/>
     <w:rsid w:val="002E00A9"/>
@@ -18372,20 +18386,20 @@
       </w:tabs>
     </w:pPr>
   </w:style>
-  <w:style w:type="character" w:customStyle="1" w:styleId="KopfzeileZchn">
-    <w:name w:val="Kopfzeile Zchn"/>
-    <w:basedOn w:val="Absatz-Standardschriftart"/>
-    <w:link w:val="Kopfzeile"/>
+  <w:style w:type="character" w:customStyle="1" w:styleId="HeaderChar">
+    <w:name w:val="Header Char"/>
+    <w:basedOn w:val="DefaultParagraphFont"/>
+    <w:link w:val="Header"/>
     <w:uiPriority w:val="99"/>
     <w:rsid w:val="002E00A9"/>
     <w:rPr>
       <w:lang w:val="en-CA"/>
     </w:rPr>
   </w:style>
-  <w:style w:type="paragraph" w:styleId="Fuzeile">
+  <w:style w:type="paragraph" w:styleId="Footer">
     <w:name w:val="footer"/>
-    <w:basedOn w:val="Standard"/>
-    <w:link w:val="FuzeileZchn"/>
+    <w:basedOn w:val="Normal"/>
+    <w:link w:val="FooterChar"/>
     <w:uiPriority w:val="99"/>
     <w:unhideWhenUsed/>
     <w:rsid w:val="002E00A9"/>
@@ -18396,17 +18410,17 @@
       </w:tabs>
     </w:pPr>
   </w:style>
-  <w:style w:type="character" w:customStyle="1" w:styleId="FuzeileZchn">
-    <w:name w:val="Fußzeile Zchn"/>
-    <w:basedOn w:val="Absatz-Standardschriftart"/>
-    <w:link w:val="Fuzeile"/>
+  <w:style w:type="character" w:customStyle="1" w:styleId="FooterChar">
+    <w:name w:val="Footer Char"/>
+    <w:basedOn w:val="DefaultParagraphFont"/>
+    <w:link w:val="Footer"/>
     <w:uiPriority w:val="99"/>
     <w:rsid w:val="002E00A9"/>
     <w:rPr>
       <w:lang w:val="en-CA"/>
     </w:rPr>
   </w:style>
-  <w:style w:type="paragraph" w:styleId="KeinLeerraum">
+  <w:style w:type="paragraph" w:styleId="NoSpacing">
     <w:name w:val="No Spacing"/>
     <w:uiPriority w:val="1"/>
     <w:qFormat/>
@@ -18417,17 +18431,17 @@
       <w:szCs w:val="22"/>
     </w:rPr>
   </w:style>
-  <w:style w:type="character" w:styleId="Seitenzahl">
+  <w:style w:type="character" w:styleId="PageNumber">
     <w:name w:val="page number"/>
-    <w:basedOn w:val="Absatz-Standardschriftart"/>
+    <w:basedOn w:val="DefaultParagraphFont"/>
     <w:uiPriority w:val="99"/>
     <w:semiHidden/>
     <w:unhideWhenUsed/>
     <w:rsid w:val="008E64C3"/>
   </w:style>
-  <w:style w:type="table" w:styleId="Tabellenraster">
+  <w:style w:type="table" w:styleId="TableGrid">
     <w:name w:val="Table Grid"/>
-    <w:basedOn w:val="NormaleTabelle"/>
+    <w:basedOn w:val="TableNormal"/>
     <w:uiPriority w:val="39"/>
     <w:rsid w:val="00207430"/>
     <w:tblPr>
@@ -18441,9 +18455,9 @@
       </w:tblBorders>
     </w:tblPr>
   </w:style>
-  <w:style w:type="paragraph" w:styleId="StandardWeb">
+  <w:style w:type="paragraph" w:styleId="NormalWeb">
     <w:name w:val="Normal (Web)"/>
-    <w:basedOn w:val="Standard"/>
+    <w:basedOn w:val="Normal"/>
     <w:uiPriority w:val="99"/>
     <w:unhideWhenUsed/>
     <w:rsid w:val="00207430"/>
@@ -18454,9 +18468,9 @@
       <w:rFonts w:ascii="Times New Roman" w:eastAsia="Times New Roman" w:hAnsi="Times New Roman" w:cs="Times New Roman"/>
     </w:rPr>
   </w:style>
-  <w:style w:type="paragraph" w:styleId="Listenabsatz">
+  <w:style w:type="paragraph" w:styleId="ListParagraph">
     <w:name w:val="List Paragraph"/>
-    <w:basedOn w:val="Standard"/>
+    <w:basedOn w:val="Normal"/>
     <w:uiPriority w:val="34"/>
     <w:qFormat/>
     <w:rsid w:val="00E33967"/>
@@ -18465,10 +18479,10 @@
       <w:contextualSpacing/>
     </w:pPr>
   </w:style>
-  <w:style w:type="paragraph" w:styleId="Sprechblasentext">
+  <w:style w:type="paragraph" w:styleId="BalloonText">
     <w:name w:val="Balloon Text"/>
-    <w:basedOn w:val="Standard"/>
-    <w:link w:val="SprechblasentextZchn"/>
+    <w:basedOn w:val="Normal"/>
+    <w:link w:val="BalloonTextChar"/>
     <w:uiPriority w:val="99"/>
     <w:semiHidden/>
     <w:unhideWhenUsed/>
@@ -18479,10 +18493,10 @@
       <w:szCs w:val="18"/>
     </w:rPr>
   </w:style>
-  <w:style w:type="character" w:customStyle="1" w:styleId="SprechblasentextZchn">
-    <w:name w:val="Sprechblasentext Zchn"/>
-    <w:basedOn w:val="Absatz-Standardschriftart"/>
-    <w:link w:val="Sprechblasentext"/>
+  <w:style w:type="character" w:customStyle="1" w:styleId="BalloonTextChar">
+    <w:name w:val="Balloon Text Char"/>
+    <w:basedOn w:val="DefaultParagraphFont"/>
+    <w:link w:val="BalloonText"/>
     <w:uiPriority w:val="99"/>
     <w:semiHidden/>
     <w:rsid w:val="00F40061"/>
@@ -18507,9 +18521,9 @@
       <w:lang w:bidi="th-TH"/>
     </w:rPr>
   </w:style>
-  <w:style w:type="table" w:styleId="TabelleElegant">
+  <w:style w:type="table" w:styleId="TableElegant">
     <w:name w:val="Table Elegant"/>
-    <w:basedOn w:val="NormaleTabelle"/>
+    <w:basedOn w:val="TableNormal"/>
     <w:uiPriority w:val="99"/>
     <w:semiHidden/>
     <w:unhideWhenUsed/>
@@ -18541,10 +18555,10 @@
       </w:tcPr>
     </w:tblStylePr>
   </w:style>
-  <w:style w:type="character" w:customStyle="1" w:styleId="berschrift2Zchn">
-    <w:name w:val="Überschrift 2 Zchn"/>
-    <w:basedOn w:val="Absatz-Standardschriftart"/>
-    <w:link w:val="berschrift2"/>
+  <w:style w:type="character" w:customStyle="1" w:styleId="Heading2Char">
+    <w:name w:val="Heading 2 Char"/>
+    <w:basedOn w:val="DefaultParagraphFont"/>
+    <w:link w:val="Heading2"/>
     <w:uiPriority w:val="9"/>
     <w:rsid w:val="00537C10"/>
     <w:rPr>
@@ -18825,7 +18839,7 @@
 </file>
 
 <file path=customXml/itemProps1.xml><?xml version="1.0" encoding="utf-8"?>
-<ds:datastoreItem xmlns:ds="http://schemas.openxmlformats.org/officeDocument/2006/customXml" ds:itemID="{95D22DDC-F2D8-4881-A0FA-93B05437A6EC}">
+<ds:datastoreItem xmlns:ds="http://schemas.openxmlformats.org/officeDocument/2006/customXml" ds:itemID="{8D22DD33-8ADA-1944-9EE9-8913BA62B538}">
   <ds:schemaRefs>
     <ds:schemaRef ds:uri="http://schemas.openxmlformats.org/officeDocument/2006/bibliography"/>
   </ds:schemaRefs>

</xml_diff>

<commit_message>
Changed all tour programs to PDF that open in tabs
</commit_message>
<xml_diff>
--- a/travel/programs/Thailand_For_Connoisseurs.docx
+++ b/travel/programs/Thailand_For_Connoisseurs.docx
@@ -253,7 +253,7 @@
           </mc:Choice>
           <mc:Fallback>
             <w:pict>
-              <v:rect w14:anchorId="4763FAC6" id="Rectangle 15" o:spid="_x0000_s1026" style="position:absolute;margin-left:-57.75pt;margin-top:-20053.5pt;width:601.95pt;height:42104.7pt;z-index:-251672576;visibility:visible;mso-wrap-style:square;mso-width-percent:0;mso-height-percent:0;mso-wrap-distance-left:9pt;mso-wrap-distance-top:0;mso-wrap-distance-right:9pt;mso-wrap-distance-bottom:0;mso-position-horizontal:absolute;mso-position-horizontal-relative:text;mso-position-vertical:absolute;mso-position-vertical-relative:page;mso-width-percent:0;mso-height-percent:0;mso-width-relative:margin;mso-height-relative:margin;v-text-anchor:middle" o:gfxdata="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" fillcolor="#141d2a" strokecolor="#1f3763 [1604]" strokeweight="1pt">
+              <v:rect w14:anchorId="4763FAC6" id="Rectangle 15" o:spid="_x0000_s1026" style="position:absolute;margin-left:-57.75pt;margin-top:-20053.5pt;width:601.95pt;height:42104.7pt;z-index:-251672576;visibility:visible;mso-wrap-style:square;mso-width-percent:0;mso-height-percent:0;mso-wrap-distance-left:9pt;mso-wrap-distance-top:0;mso-wrap-distance-right:9pt;mso-wrap-distance-bottom:0;mso-position-horizontal:absolute;mso-position-horizontal-relative:text;mso-position-vertical:absolute;mso-position-vertical-relative:page;mso-width-percent:0;mso-height-percent:0;mso-width-relative:margin;mso-height-relative:margin;v-text-anchor:middle" o:gfxdata="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" fillcolor="#141d2a" strokecolor="#1f3763 [1604]" strokeweight="1pt">
                 <v:textbox>
                   <w:txbxContent>
                     <w:p>
@@ -289,8 +289,8 @@
         <w:tblLook w:val="04A0" w:firstRow="1" w:lastRow="0" w:firstColumn="1" w:lastColumn="0" w:noHBand="0" w:noVBand="1"/>
       </w:tblPr>
       <w:tblGrid>
-        <w:gridCol w:w="6771"/>
-        <w:gridCol w:w="2312"/>
+        <w:gridCol w:w="6709"/>
+        <w:gridCol w:w="2374"/>
       </w:tblGrid>
       <w:tr>
         <w:trPr>
@@ -314,13 +314,13 @@
             <w:pPr>
               <w:jc w:val="center"/>
               <w:rPr>
-                <w:rFonts w:asciiTheme="majorHAnsi" w:hAnsiTheme="majorHAnsi" w:cstheme="majorHAnsi"/>
+                <w:rFonts w:ascii="Chap Regular" w:hAnsi="Chap Regular" w:cstheme="majorHAnsi"/>
                 <w:color w:val="FFFFFF" w:themeColor="background1"/>
               </w:rPr>
             </w:pPr>
             <w:r>
               <w:rPr>
-                <w:rFonts w:asciiTheme="majorHAnsi" w:hAnsiTheme="majorHAnsi" w:cstheme="majorHAnsi"/>
+                <w:rFonts w:ascii="Chap Regular" w:hAnsi="Chap Regular" w:cstheme="majorHAnsi"/>
                 <w:color w:val="FFFFFF" w:themeColor="background1"/>
               </w:rPr>
               <w:t>Travel Proposal</w:t>
@@ -373,28 +373,29 @@
                 </w:tcPr>
                 <w:p>
                   <w:pPr>
+                    <w:jc w:val="right"/>
                     <w:rPr>
-                      <w:rFonts w:asciiTheme="majorHAnsi" w:hAnsiTheme="majorHAnsi" w:cstheme="majorHAnsi"/>
+                      <w:rFonts w:ascii="Chap Regular" w:hAnsi="Chap Regular" w:cstheme="majorHAnsi"/>
                       <w:color w:val="EDEAE5"/>
-                      <w:sz w:val="72"/>
-                      <w:szCs w:val="72"/>
+                      <w:sz w:val="58"/>
+                      <w:szCs w:val="58"/>
                     </w:rPr>
                   </w:pPr>
                   <w:r>
                     <w:rPr>
-                      <w:rFonts w:asciiTheme="majorHAnsi" w:hAnsiTheme="majorHAnsi" w:cstheme="majorHAnsi"/>
+                      <w:rFonts w:ascii="Chap Regular" w:hAnsi="Chap Regular" w:cstheme="majorHAnsi"/>
                       <w:color w:val="EDEAE5"/>
-                      <w:sz w:val="72"/>
-                      <w:szCs w:val="72"/>
+                      <w:sz w:val="58"/>
+                      <w:szCs w:val="58"/>
                     </w:rPr>
-                    <w:t xml:space="preserve">         </w:t>
+                    <w:t xml:space="preserve">13 Days </w:t>
                   </w:r>
                   <w:r>
                     <w:rPr>
-                      <w:rFonts w:asciiTheme="majorHAnsi" w:hAnsiTheme="majorHAnsi" w:cstheme="majorHAnsi"/>
+                      <w:rFonts w:ascii="Chap Regular" w:hAnsi="Chap Regular" w:cstheme="majorHAnsi"/>
                       <w:color w:val="EDEAE5"/>
-                      <w:sz w:val="72"/>
-                      <w:szCs w:val="72"/>
+                      <w:sz w:val="58"/>
+                      <w:szCs w:val="58"/>
                     </w:rPr>
                     <w:t>Thailand for Connoisseurs</w:t>
                   </w:r>
@@ -417,28 +418,20 @@
                 </w:tcPr>
                 <w:p>
                   <w:pPr>
+                    <w:jc w:val="right"/>
                     <w:rPr>
-                      <w:rFonts w:asciiTheme="majorHAnsi" w:hAnsiTheme="majorHAnsi" w:cstheme="majorHAnsi"/>
+                      <w:rFonts w:ascii="Chap Regular" w:hAnsi="Chap Regular" w:cstheme="majorHAnsi"/>
                       <w:color w:val="EDEAE5"/>
-                      <w:sz w:val="48"/>
-                      <w:szCs w:val="48"/>
+                      <w:sz w:val="38"/>
+                      <w:szCs w:val="38"/>
                     </w:rPr>
                   </w:pPr>
                   <w:r>
                     <w:rPr>
-                      <w:rFonts w:asciiTheme="majorHAnsi" w:hAnsiTheme="majorHAnsi" w:cstheme="majorHAnsi"/>
+                      <w:rFonts w:ascii="Chap Regular" w:hAnsi="Chap Regular" w:cstheme="majorHAnsi"/>
                       <w:color w:val="EDEAE5"/>
-                      <w:sz w:val="48"/>
-                      <w:szCs w:val="48"/>
-                    </w:rPr>
-                    <w:t xml:space="preserve">      </w:t>
-                  </w:r>
-                  <w:r>
-                    <w:rPr>
-                      <w:rFonts w:asciiTheme="majorHAnsi" w:hAnsiTheme="majorHAnsi" w:cstheme="majorHAnsi"/>
-                      <w:color w:val="EDEAE5"/>
-                      <w:sz w:val="48"/>
-                      <w:szCs w:val="48"/>
+                      <w:sz w:val="38"/>
+                      <w:szCs w:val="38"/>
                     </w:rPr>
                     <w:t xml:space="preserve">Bangkok– Chiang Mai – Chiang Rai – Phuket </w:t>
                   </w:r>
@@ -446,7 +439,7 @@
                 <w:p>
                   <w:pPr>
                     <w:rPr>
-                      <w:rFonts w:asciiTheme="majorHAnsi" w:hAnsiTheme="majorHAnsi" w:cstheme="majorHAnsi"/>
+                      <w:rFonts w:ascii="Chap Regular" w:hAnsi="Chap Regular" w:cstheme="majorHAnsi"/>
                       <w:color w:val="EDEAE5"/>
                       <w:sz w:val="48"/>
                       <w:szCs w:val="48"/>
@@ -456,7 +449,7 @@
                 <w:p>
                   <w:pPr>
                     <w:rPr>
-                      <w:rFonts w:asciiTheme="majorHAnsi" w:hAnsiTheme="majorHAnsi" w:cstheme="majorHAnsi"/>
+                      <w:rFonts w:ascii="Chap Regular" w:hAnsi="Chap Regular" w:cstheme="majorHAnsi"/>
                       <w:color w:val="EDEAE5"/>
                       <w:sz w:val="48"/>
                       <w:szCs w:val="48"/>
@@ -466,7 +459,7 @@
                 <w:p>
                   <w:pPr>
                     <w:rPr>
-                      <w:rFonts w:asciiTheme="majorHAnsi" w:hAnsiTheme="majorHAnsi" w:cstheme="majorHAnsi"/>
+                      <w:rFonts w:ascii="Chap Regular" w:hAnsi="Chap Regular" w:cstheme="majorHAnsi"/>
                       <w:color w:val="EDEAE5"/>
                       <w:sz w:val="48"/>
                       <w:szCs w:val="48"/>
@@ -552,7 +545,7 @@
               <w:pStyle w:val="NormalWeb"/>
               <w:spacing w:before="0" w:beforeAutospacing="0" w:after="0" w:afterAutospacing="0"/>
               <w:rPr>
-                <w:rFonts w:asciiTheme="majorHAnsi" w:hAnsiTheme="majorHAnsi" w:cstheme="majorHAnsi"/>
+                <w:rFonts w:ascii="Chap Regular" w:hAnsi="Chap Regular" w:cstheme="majorHAnsi"/>
                 <w:color w:val="EDEAE5"/>
                 <w:sz w:val="28"/>
                 <w:szCs w:val="28"/>
@@ -560,7 +553,7 @@
             </w:pPr>
             <w:r>
               <w:rPr>
-                <w:rFonts w:asciiTheme="majorHAnsi" w:hAnsiTheme="majorHAnsi" w:cstheme="majorHAnsi"/>
+                <w:rFonts w:ascii="Chap Regular" w:hAnsi="Chap Regular" w:cstheme="majorHAnsi"/>
                 <w:color w:val="EDEAE5"/>
                 <w:kern w:val="24"/>
                 <w:sz w:val="28"/>
@@ -578,7 +571,7 @@
           <w:p>
             <w:pPr>
               <w:rPr>
-                <w:rFonts w:asciiTheme="majorHAnsi" w:hAnsiTheme="majorHAnsi" w:cstheme="majorHAnsi"/>
+                <w:rFonts w:ascii="Chap Regular" w:hAnsi="Chap Regular" w:cstheme="majorHAnsi"/>
                 <w:color w:val="EDEAE5"/>
                 <w:sz w:val="28"/>
                 <w:szCs w:val="28"/>
@@ -595,7 +588,7 @@
               <w:pStyle w:val="NormalWeb"/>
               <w:spacing w:before="0" w:beforeAutospacing="0" w:after="0" w:afterAutospacing="0"/>
               <w:rPr>
-                <w:rFonts w:asciiTheme="majorHAnsi" w:hAnsiTheme="majorHAnsi" w:cstheme="majorHAnsi"/>
+                <w:rFonts w:ascii="Chap Regular" w:hAnsi="Chap Regular" w:cstheme="majorHAnsi"/>
                 <w:color w:val="EDEAE5"/>
                 <w:sz w:val="28"/>
                 <w:szCs w:val="28"/>
@@ -603,7 +596,7 @@
             </w:pPr>
             <w:r>
               <w:rPr>
-                <w:rFonts w:asciiTheme="majorHAnsi" w:hAnsiTheme="majorHAnsi" w:cstheme="majorHAnsi"/>
+                <w:rFonts w:ascii="Chap Regular" w:hAnsi="Chap Regular" w:cstheme="majorHAnsi"/>
                 <w:color w:val="EDEAE5"/>
                 <w:kern w:val="24"/>
                 <w:sz w:val="28"/>
@@ -614,7 +607,7 @@
             </w:r>
             <w:r>
               <w:rPr>
-                <w:rFonts w:asciiTheme="majorHAnsi" w:hAnsiTheme="majorHAnsi" w:cstheme="majorHAnsi"/>
+                <w:rFonts w:ascii="Chap Regular" w:hAnsi="Chap Regular" w:cstheme="majorHAnsi"/>
                 <w:color w:val="EDEAE5"/>
                 <w:kern w:val="24"/>
                 <w:sz w:val="28"/>
@@ -625,29 +618,51 @@
             </w:r>
             <w:r>
               <w:rPr>
-                <w:rFonts w:asciiTheme="majorHAnsi" w:hAnsiTheme="majorHAnsi" w:cstheme="majorHAnsi"/>
+                <w:rFonts w:ascii="Chap Regular" w:hAnsi="Chap Regular" w:cstheme="majorHAnsi"/>
                 <w:color w:val="EDEAE5"/>
                 <w:kern w:val="24"/>
                 <w:sz w:val="28"/>
                 <w:szCs w:val="28"/>
                 <w:lang w:val="en-US"/>
               </w:rPr>
-              <w:t xml:space="preserve"> Days/ 1</w:t>
+              <w:t xml:space="preserve"> Days</w:t>
             </w:r>
             <w:r>
               <w:rPr>
-                <w:rFonts w:asciiTheme="majorHAnsi" w:hAnsiTheme="majorHAnsi" w:cstheme="majorHAnsi"/>
+                <w:rFonts w:ascii="Chap Regular" w:hAnsi="Chap Regular" w:cstheme="majorHAnsi"/>
                 <w:color w:val="EDEAE5"/>
                 <w:kern w:val="24"/>
                 <w:sz w:val="28"/>
                 <w:szCs w:val="28"/>
                 <w:lang w:val="en-US"/>
               </w:rPr>
+              <w:t xml:space="preserve"> </w:t>
+            </w:r>
+            <w:r>
+              <w:rPr>
+                <w:rFonts w:ascii="Chap Regular" w:hAnsi="Chap Regular" w:cstheme="majorHAnsi"/>
+                <w:color w:val="EDEAE5"/>
+                <w:kern w:val="24"/>
+                <w:sz w:val="28"/>
+                <w:szCs w:val="28"/>
+                <w:lang w:val="en-US"/>
+              </w:rPr>
+              <w:t>/ 1</w:t>
+            </w:r>
+            <w:r>
+              <w:rPr>
+                <w:rFonts w:ascii="Chap Regular" w:hAnsi="Chap Regular" w:cstheme="majorHAnsi"/>
+                <w:color w:val="EDEAE5"/>
+                <w:kern w:val="24"/>
+                <w:sz w:val="28"/>
+                <w:szCs w:val="28"/>
+                <w:lang w:val="en-US"/>
+              </w:rPr>
               <w:t>2</w:t>
             </w:r>
             <w:r>
               <w:rPr>
-                <w:rFonts w:asciiTheme="majorHAnsi" w:hAnsiTheme="majorHAnsi" w:cstheme="majorHAnsi"/>
+                <w:rFonts w:ascii="Chap Regular" w:hAnsi="Chap Regular" w:cstheme="majorHAnsi"/>
                 <w:color w:val="EDEAE5"/>
                 <w:kern w:val="24"/>
                 <w:sz w:val="28"/>
@@ -672,7 +687,7 @@
               <w:pStyle w:val="NormalWeb"/>
               <w:spacing w:before="0" w:beforeAutospacing="0" w:after="0" w:afterAutospacing="0"/>
               <w:rPr>
-                <w:rFonts w:asciiTheme="majorHAnsi" w:hAnsiTheme="majorHAnsi" w:cstheme="majorHAnsi"/>
+                <w:rFonts w:ascii="Chap Regular" w:hAnsi="Chap Regular" w:cstheme="majorHAnsi"/>
                 <w:color w:val="EDEAE5"/>
                 <w:sz w:val="28"/>
                 <w:szCs w:val="28"/>
@@ -680,7 +695,7 @@
             </w:pPr>
             <w:r>
               <w:rPr>
-                <w:rFonts w:asciiTheme="majorHAnsi" w:hAnsiTheme="majorHAnsi" w:cstheme="majorHAnsi"/>
+                <w:rFonts w:ascii="Chap Regular" w:hAnsi="Chap Regular" w:cstheme="majorHAnsi"/>
                 <w:color w:val="EDEAE5"/>
                 <w:kern w:val="24"/>
                 <w:sz w:val="28"/>
@@ -698,7 +713,7 @@
           <w:p>
             <w:pPr>
               <w:rPr>
-                <w:rFonts w:asciiTheme="majorHAnsi" w:hAnsiTheme="majorHAnsi" w:cstheme="majorHAnsi"/>
+                <w:rFonts w:ascii="Chap Regular" w:hAnsi="Chap Regular" w:cstheme="majorHAnsi"/>
                 <w:color w:val="EDEAE5"/>
                 <w:sz w:val="28"/>
                 <w:szCs w:val="28"/>
@@ -715,7 +730,7 @@
               <w:pStyle w:val="NormalWeb"/>
               <w:spacing w:before="0" w:beforeAutospacing="0" w:after="0" w:afterAutospacing="0"/>
               <w:rPr>
-                <w:rFonts w:asciiTheme="majorHAnsi" w:hAnsiTheme="majorHAnsi" w:cstheme="majorHAnsi"/>
+                <w:rFonts w:ascii="Chap Regular" w:hAnsi="Chap Regular" w:cstheme="majorHAnsi"/>
                 <w:color w:val="EDEAE5"/>
                 <w:sz w:val="28"/>
                 <w:szCs w:val="28"/>
@@ -723,7 +738,7 @@
             </w:pPr>
             <w:r>
               <w:rPr>
-                <w:rFonts w:asciiTheme="majorHAnsi" w:hAnsiTheme="majorHAnsi" w:cstheme="majorHAnsi"/>
+                <w:rFonts w:ascii="Chap Regular" w:hAnsi="Chap Regular" w:cstheme="majorHAnsi"/>
                 <w:color w:val="EDEAE5"/>
                 <w:sz w:val="28"/>
                 <w:szCs w:val="28"/>
@@ -746,7 +761,7 @@
               <w:pStyle w:val="NormalWeb"/>
               <w:spacing w:before="0" w:beforeAutospacing="0" w:after="0" w:afterAutospacing="0"/>
               <w:rPr>
-                <w:rFonts w:asciiTheme="majorHAnsi" w:hAnsiTheme="majorHAnsi" w:cstheme="majorHAnsi"/>
+                <w:rFonts w:ascii="Chap Regular" w:hAnsi="Chap Regular" w:cstheme="majorHAnsi"/>
                 <w:color w:val="EDEAE5"/>
                 <w:sz w:val="28"/>
                 <w:szCs w:val="28"/>
@@ -754,7 +769,7 @@
             </w:pPr>
             <w:r>
               <w:rPr>
-                <w:rFonts w:asciiTheme="majorHAnsi" w:hAnsiTheme="majorHAnsi" w:cstheme="majorHAnsi"/>
+                <w:rFonts w:ascii="Chap Regular" w:hAnsi="Chap Regular" w:cstheme="majorHAnsi"/>
                 <w:color w:val="EDEAE5"/>
                 <w:kern w:val="24"/>
                 <w:sz w:val="28"/>
@@ -772,7 +787,7 @@
           <w:p>
             <w:pPr>
               <w:rPr>
-                <w:rFonts w:asciiTheme="majorHAnsi" w:hAnsiTheme="majorHAnsi" w:cstheme="majorHAnsi"/>
+                <w:rFonts w:ascii="Chap Regular" w:hAnsi="Chap Regular" w:cstheme="majorHAnsi"/>
                 <w:color w:val="EDEAE5"/>
                 <w:sz w:val="28"/>
                 <w:szCs w:val="28"/>
@@ -789,7 +804,7 @@
               <w:pStyle w:val="NormalWeb"/>
               <w:spacing w:before="0" w:beforeAutospacing="0" w:after="0" w:afterAutospacing="0"/>
               <w:rPr>
-                <w:rFonts w:asciiTheme="majorHAnsi" w:hAnsiTheme="majorHAnsi" w:cstheme="majorHAnsi"/>
+                <w:rFonts w:ascii="Chap Regular" w:hAnsi="Chap Regular" w:cstheme="majorHAnsi"/>
                 <w:color w:val="EDEAE5"/>
                 <w:sz w:val="28"/>
                 <w:szCs w:val="28"/>
@@ -797,7 +812,7 @@
             </w:pPr>
             <w:r>
               <w:rPr>
-                <w:rFonts w:asciiTheme="majorHAnsi" w:hAnsiTheme="majorHAnsi" w:cstheme="majorHAnsi"/>
+                <w:rFonts w:ascii="Chap Regular" w:hAnsi="Chap Regular" w:cstheme="majorHAnsi"/>
                 <w:color w:val="EDEAE5"/>
                 <w:kern w:val="24"/>
                 <w:sz w:val="28"/>
@@ -822,7 +837,7 @@
               <w:pStyle w:val="NormalWeb"/>
               <w:spacing w:before="0" w:beforeAutospacing="0" w:after="0" w:afterAutospacing="0"/>
               <w:rPr>
-                <w:rFonts w:asciiTheme="majorHAnsi" w:hAnsiTheme="majorHAnsi" w:cstheme="majorHAnsi"/>
+                <w:rFonts w:ascii="Chap Regular" w:hAnsi="Chap Regular" w:cstheme="majorHAnsi"/>
                 <w:color w:val="EDEAE5"/>
                 <w:sz w:val="28"/>
                 <w:szCs w:val="28"/>
@@ -830,7 +845,7 @@
             </w:pPr>
             <w:r>
               <w:rPr>
-                <w:rFonts w:asciiTheme="majorHAnsi" w:hAnsiTheme="majorHAnsi" w:cstheme="majorHAnsi"/>
+                <w:rFonts w:ascii="Chap Regular" w:hAnsi="Chap Regular" w:cstheme="majorHAnsi"/>
                 <w:color w:val="EDEAE5"/>
                 <w:kern w:val="24"/>
                 <w:sz w:val="28"/>
@@ -848,7 +863,7 @@
           <w:p>
             <w:pPr>
               <w:rPr>
-                <w:rFonts w:asciiTheme="majorHAnsi" w:hAnsiTheme="majorHAnsi" w:cstheme="majorHAnsi"/>
+                <w:rFonts w:ascii="Chap Regular" w:hAnsi="Chap Regular" w:cstheme="majorHAnsi"/>
                 <w:color w:val="EDEAE5"/>
                 <w:sz w:val="28"/>
                 <w:szCs w:val="28"/>
@@ -865,7 +880,7 @@
               <w:pStyle w:val="NormalWeb"/>
               <w:spacing w:before="0" w:beforeAutospacing="0" w:after="0" w:afterAutospacing="0"/>
               <w:rPr>
-                <w:rFonts w:asciiTheme="majorHAnsi" w:hAnsiTheme="majorHAnsi" w:cstheme="majorHAnsi"/>
+                <w:rFonts w:ascii="Chap Regular" w:hAnsi="Chap Regular" w:cstheme="majorHAnsi"/>
                 <w:color w:val="EDEAE5"/>
                 <w:sz w:val="28"/>
                 <w:szCs w:val="28"/>
@@ -873,7 +888,7 @@
             </w:pPr>
             <w:r>
               <w:rPr>
-                <w:rFonts w:asciiTheme="majorHAnsi" w:hAnsiTheme="majorHAnsi" w:cstheme="majorHAnsi"/>
+                <w:rFonts w:ascii="Chap Regular" w:hAnsi="Chap Regular" w:cstheme="majorHAnsi"/>
                 <w:color w:val="EDEAE5"/>
                 <w:kern w:val="24"/>
                 <w:sz w:val="28"/>
@@ -1022,6 +1037,7 @@
           <w:sz w:val="48"/>
           <w:szCs w:val="48"/>
         </w:rPr>
+        <w:lastRenderedPageBreak/>
         <w:t>Itinerary</w:t>
       </w:r>
     </w:p>
@@ -1193,6 +1209,7 @@
     </w:p>
     <w:p>
       <w:pPr>
+        <w:jc w:val="both"/>
         <w:rPr>
           <w:rFonts w:ascii="Calibri Light" w:hAnsi="Calibri Light"/>
         </w:rPr>
@@ -1253,13 +1270,12 @@
         </w:rPr>
         <w:t>.</w:t>
       </w:r>
-    </w:p>
-    <w:p>
-      <w:pPr>
-        <w:rPr>
-          <w:rFonts w:ascii="Calibri Light" w:hAnsi="Calibri Light"/>
-        </w:rPr>
-      </w:pPr>
+      <w:r>
+        <w:rPr>
+          <w:rFonts w:ascii="Calibri Light" w:hAnsi="Calibri Light"/>
+        </w:rPr>
+        <w:t xml:space="preserve"> </w:t>
+      </w:r>
       <w:r>
         <w:rPr>
           <w:rFonts w:ascii="Calibri Light" w:hAnsi="Calibri Light"/>
@@ -1605,6 +1621,14 @@
           <w:rFonts w:ascii="Calibri Light" w:hAnsi="Calibri Light"/>
         </w:rPr>
       </w:pPr>
+    </w:p>
+    <w:p>
+      <w:pPr>
+        <w:jc w:val="both"/>
+        <w:rPr>
+          <w:rFonts w:ascii="Calibri Light" w:hAnsi="Calibri Light"/>
+        </w:rPr>
+      </w:pPr>
       <w:r>
         <w:rPr>
           <w:rFonts w:ascii="Calibri Light" w:hAnsi="Calibri Light"/>
@@ -1701,56 +1725,64 @@
     </w:p>
     <w:p>
       <w:pPr>
-        <w:jc w:val="both"/>
-        <w:rPr>
-          <w:rFonts w:ascii="Calibri Light" w:hAnsi="Calibri Light"/>
-          <w:lang w:val="en-US"/>
-        </w:rPr>
-      </w:pPr>
-    </w:p>
-    <w:p>
-      <w:pPr>
-        <w:jc w:val="both"/>
         <w:rPr>
           <w:rFonts w:ascii="Calibri Light" w:hAnsi="Calibri Light"/>
           <w:b/>
           <w:lang w:val="en-US"/>
         </w:rPr>
       </w:pPr>
-    </w:p>
-    <w:p>
-      <w:pPr>
-        <w:jc w:val="both"/>
+      <w:r>
         <w:rPr>
           <w:rFonts w:ascii="Calibri Light" w:hAnsi="Calibri Light"/>
           <w:b/>
           <w:lang w:val="en-US"/>
         </w:rPr>
-      </w:pPr>
-      <w:r>
+        <w:br w:type="page"/>
+      </w:r>
+    </w:p>
+    <w:p>
+      <w:pPr>
+        <w:jc w:val="both"/>
         <w:rPr>
           <w:rFonts w:ascii="Calibri Light" w:hAnsi="Calibri Light"/>
           <w:b/>
           <w:lang w:val="en-US"/>
         </w:rPr>
-        <w:t xml:space="preserve">Welcome Dinner at Wang </w:t>
-      </w:r>
-      <w:proofErr w:type="spellStart"/>
-      <w:r>
+      </w:pPr>
+    </w:p>
+    <w:p>
+      <w:pPr>
+        <w:jc w:val="both"/>
         <w:rPr>
           <w:rFonts w:ascii="Calibri Light" w:hAnsi="Calibri Light"/>
           <w:b/>
           <w:lang w:val="en-US"/>
         </w:rPr>
-        <w:t>Hinghoi</w:t>
-      </w:r>
-      <w:proofErr w:type="spellEnd"/>
+      </w:pPr>
       <w:r>
         <w:rPr>
           <w:rFonts w:ascii="Calibri Light" w:hAnsi="Calibri Light"/>
           <w:b/>
           <w:lang w:val="en-US"/>
         </w:rPr>
+        <w:t xml:space="preserve">Welcome Dinner at Wang </w:t>
+      </w:r>
+      <w:proofErr w:type="spellStart"/>
+      <w:r>
+        <w:rPr>
+          <w:rFonts w:ascii="Calibri Light" w:hAnsi="Calibri Light"/>
+          <w:b/>
+          <w:lang w:val="en-US"/>
+        </w:rPr>
+        <w:t>Hinghoi</w:t>
+      </w:r>
+      <w:proofErr w:type="spellEnd"/>
+      <w:r>
+        <w:rPr>
+          <w:rFonts w:ascii="Calibri Light" w:hAnsi="Calibri Light"/>
+          <w:b/>
+          <w:lang w:val="en-US"/>
+        </w:rPr>
         <w:t xml:space="preserve"> Restaurant</w:t>
       </w:r>
     </w:p>
@@ -1916,23 +1948,14 @@
         <w:rPr>
           <w:rFonts w:ascii="Calibri Light" w:hAnsi="Calibri Light"/>
           <w:i/>
-        </w:rPr>
-      </w:pPr>
-    </w:p>
-    <w:p>
-      <w:pPr>
-        <w:jc w:val="both"/>
-        <w:rPr>
-          <w:rFonts w:ascii="Calibri Light" w:hAnsi="Calibri Light"/>
-          <w:lang w:val="en-US"/>
         </w:rPr>
       </w:pPr>
     </w:p>
     <w:tbl>
       <w:tblPr>
         <w:tblStyle w:val="TableGrid"/>
-        <w:tblpPr w:leftFromText="141" w:rightFromText="141" w:vertAnchor="page" w:horzAnchor="margin" w:tblpY="1741"/>
-        <w:tblW w:w="8670" w:type="dxa"/>
+        <w:tblpPr w:leftFromText="141" w:rightFromText="141" w:vertAnchor="page" w:horzAnchor="margin" w:tblpY="4501"/>
+        <w:tblW w:w="9587" w:type="dxa"/>
         <w:tblBorders>
           <w:top w:val="none" w:sz="0" w:space="0" w:color="auto"/>
           <w:left w:val="none" w:sz="0" w:space="0" w:color="auto"/>
@@ -1960,7 +1983,7 @@
         </w:trPr>
         <w:tc>
           <w:tcPr>
-            <w:tcW w:w="4367" w:type="dxa"/>
+            <w:tcW w:w="4829" w:type="dxa"/>
             <w:shd w:val="clear" w:color="auto" w:fill="F2F2F2" w:themeFill="background1" w:themeFillShade="F2"/>
             <w:vAlign w:val="center"/>
           </w:tcPr>
@@ -1976,9 +1999,8 @@
               <w:rPr>
                 <w:noProof/>
               </w:rPr>
-              <w:lastRenderedPageBreak/>
               <w:drawing>
-                <wp:inline distT="0" distB="0" distL="0" distR="0" wp14:anchorId="2371512A" wp14:editId="4D438CDA">
+                <wp:inline distT="0" distB="0" distL="0" distR="0" wp14:anchorId="3E916624" wp14:editId="6B084173">
                   <wp:extent cx="2886075" cy="1926618"/>
                   <wp:effectExtent l="0" t="0" r="0" b="0"/>
                   <wp:docPr id="23" name="Grafik 23"/>
@@ -2017,7 +2039,7 @@
         </w:tc>
         <w:tc>
           <w:tcPr>
-            <w:tcW w:w="4303" w:type="dxa"/>
+            <w:tcW w:w="4758" w:type="dxa"/>
             <w:shd w:val="clear" w:color="auto" w:fill="F2F2F2" w:themeFill="background1" w:themeFillShade="F2"/>
             <w:vAlign w:val="center"/>
           </w:tcPr>
@@ -2035,7 +2057,7 @@
                 <w:lang w:val="en-US" w:eastAsia="en-US" w:bidi="th-TH"/>
               </w:rPr>
               <w:drawing>
-                <wp:inline distT="0" distB="0" distL="0" distR="0" wp14:anchorId="337F63CF" wp14:editId="3924C328">
+                <wp:inline distT="0" distB="0" distL="0" distR="0" wp14:anchorId="36C3D8D5" wp14:editId="12622731">
                   <wp:extent cx="2840990" cy="1870392"/>
                   <wp:effectExtent l="0" t="0" r="0" b="0"/>
                   <wp:docPr id="17" name="Picture 17"/>
@@ -2096,6 +2118,7 @@
         <w:jc w:val="both"/>
         <w:rPr>
           <w:rFonts w:ascii="Calibri Light" w:hAnsi="Calibri Light"/>
+          <w:lang w:val="en-US"/>
         </w:rPr>
       </w:pPr>
     </w:p>
@@ -2106,6 +2129,14 @@
           <w:rFonts w:ascii="Calibri Light" w:hAnsi="Calibri Light"/>
         </w:rPr>
       </w:pPr>
+    </w:p>
+    <w:p>
+      <w:pPr>
+        <w:jc w:val="both"/>
+        <w:rPr>
+          <w:rFonts w:ascii="Calibri Light" w:hAnsi="Calibri Light"/>
+        </w:rPr>
+      </w:pPr>
       <w:r>
         <w:rPr>
           <w:rFonts w:ascii="Calibri Light" w:hAnsi="Calibri Light"/>
@@ -2162,11 +2193,16 @@
     </w:p>
     <w:p>
       <w:pPr>
-        <w:jc w:val="both"/>
-        <w:rPr>
-          <w:rFonts w:ascii="Calibri Light" w:hAnsi="Calibri Light"/>
-        </w:rPr>
-      </w:pPr>
+        <w:rPr>
+          <w:rFonts w:ascii="Calibri Light" w:hAnsi="Calibri Light"/>
+        </w:rPr>
+      </w:pPr>
+      <w:r>
+        <w:rPr>
+          <w:rFonts w:ascii="Calibri Light" w:hAnsi="Calibri Light"/>
+        </w:rPr>
+        <w:br w:type="page"/>
+      </w:r>
     </w:p>
     <w:tbl>
       <w:tblPr>
@@ -2216,6 +2252,7 @@
                 <w:kern w:val="24"/>
                 <w:lang w:val="en-US"/>
               </w:rPr>
+              <w:lastRenderedPageBreak/>
               <w:t>DAY 02</w:t>
             </w:r>
           </w:p>
@@ -2529,6 +2566,14 @@
         <w:jc w:val="both"/>
         <w:rPr>
           <w:rFonts w:ascii="Calibri Light" w:hAnsi="Calibri Light"/>
+        </w:rPr>
+      </w:pPr>
+    </w:p>
+    <w:p>
+      <w:pPr>
+        <w:jc w:val="both"/>
+        <w:rPr>
+          <w:rFonts w:ascii="Calibri Light" w:hAnsi="Calibri Light"/>
           <w:lang w:val="en-US" w:bidi="th-TH"/>
         </w:rPr>
       </w:pPr>
@@ -2991,157 +3036,213 @@
           <w:lang w:val="en-US" w:bidi="th-TH"/>
         </w:rPr>
       </w:pPr>
-      <w:r>
-        <w:rPr>
-          <w:noProof/>
-          <w:lang w:val="en-US" w:eastAsia="en-US" w:bidi="th-TH"/>
-        </w:rPr>
-        <w:drawing>
-          <wp:anchor distT="0" distB="0" distL="114300" distR="114300" simplePos="0" relativeHeight="251659264" behindDoc="1" locked="0" layoutInCell="1" allowOverlap="1" wp14:anchorId="2464AA25" wp14:editId="1ED5AE39">
-            <wp:simplePos x="0" y="0"/>
-            <wp:positionH relativeFrom="column">
-              <wp:posOffset>3057525</wp:posOffset>
-            </wp:positionH>
-            <wp:positionV relativeFrom="paragraph">
-              <wp:posOffset>266065</wp:posOffset>
-            </wp:positionV>
-            <wp:extent cx="2879441" cy="1614805"/>
-            <wp:effectExtent l="0" t="0" r="0" b="4445"/>
-            <wp:wrapTight wrapText="bothSides">
-              <wp:wrapPolygon edited="0">
-                <wp:start x="0" y="0"/>
-                <wp:lineTo x="0" y="21405"/>
-                <wp:lineTo x="21438" y="21405"/>
-                <wp:lineTo x="21438" y="0"/>
-                <wp:lineTo x="0" y="0"/>
-              </wp:wrapPolygon>
-            </wp:wrapTight>
-            <wp:docPr id="18" name="Picture 18" descr="Image result for wat pho"/>
-            <wp:cNvGraphicFramePr>
-              <a:graphicFrameLocks xmlns:a="http://schemas.openxmlformats.org/drawingml/2006/main" noChangeAspect="1"/>
-            </wp:cNvGraphicFramePr>
-            <a:graphic xmlns:a="http://schemas.openxmlformats.org/drawingml/2006/main">
-              <a:graphicData uri="http://schemas.openxmlformats.org/drawingml/2006/picture">
-                <pic:pic xmlns:pic="http://schemas.openxmlformats.org/drawingml/2006/picture">
-                  <pic:nvPicPr>
-                    <pic:cNvPr id="0" name="Picture 3" descr="Image result for wat pho"/>
-                    <pic:cNvPicPr>
-                      <a:picLocks noChangeAspect="1" noChangeArrowheads="1"/>
-                    </pic:cNvPicPr>
-                  </pic:nvPicPr>
-                  <pic:blipFill>
-                    <a:blip r:embed="rId14" cstate="email">
-                      <a:extLst>
-                        <a:ext uri="{28A0092B-C50C-407E-A947-70E740481C1C}">
-                          <a14:useLocalDpi xmlns:a14="http://schemas.microsoft.com/office/drawing/2010/main" val="0"/>
-                        </a:ext>
-                      </a:extLst>
-                    </a:blip>
-                    <a:srcRect/>
-                    <a:stretch>
-                      <a:fillRect/>
-                    </a:stretch>
-                  </pic:blipFill>
-                  <pic:spPr bwMode="auto">
-                    <a:xfrm>
-                      <a:off x="0" y="0"/>
-                      <a:ext cx="2879441" cy="1614805"/>
-                    </a:xfrm>
-                    <a:prstGeom prst="rect">
-                      <a:avLst/>
-                    </a:prstGeom>
-                    <a:noFill/>
-                    <a:ln>
-                      <a:noFill/>
-                    </a:ln>
-                  </pic:spPr>
-                </pic:pic>
-              </a:graphicData>
-            </a:graphic>
-            <wp14:sizeRelH relativeFrom="margin">
-              <wp14:pctWidth>0</wp14:pctWidth>
-            </wp14:sizeRelH>
-            <wp14:sizeRelV relativeFrom="margin">
-              <wp14:pctHeight>0</wp14:pctHeight>
-            </wp14:sizeRelV>
-          </wp:anchor>
-        </w:drawing>
-      </w:r>
-      <w:r>
-        <w:rPr>
-          <w:noProof/>
-          <w:lang w:val="en-US" w:eastAsia="en-US" w:bidi="th-TH"/>
-        </w:rPr>
-        <w:drawing>
-          <wp:anchor distT="0" distB="0" distL="114300" distR="114300" simplePos="0" relativeHeight="251658240" behindDoc="1" locked="0" layoutInCell="1" allowOverlap="1" wp14:anchorId="47BCEF02" wp14:editId="7B27EACE">
-            <wp:simplePos x="0" y="0"/>
-            <wp:positionH relativeFrom="margin">
-              <wp:align>left</wp:align>
-            </wp:positionH>
-            <wp:positionV relativeFrom="paragraph">
-              <wp:posOffset>273685</wp:posOffset>
-            </wp:positionV>
-            <wp:extent cx="2880000" cy="1621513"/>
-            <wp:effectExtent l="0" t="0" r="0" b="0"/>
-            <wp:wrapTight wrapText="bothSides">
-              <wp:wrapPolygon edited="0">
-                <wp:start x="0" y="0"/>
-                <wp:lineTo x="0" y="21321"/>
-                <wp:lineTo x="21433" y="21321"/>
-                <wp:lineTo x="21433" y="0"/>
-                <wp:lineTo x="0" y="0"/>
-              </wp:wrapPolygon>
-            </wp:wrapTight>
-            <wp:docPr id="13" name="Picture 13" descr="Image result for the grand palace"/>
-            <wp:cNvGraphicFramePr>
-              <a:graphicFrameLocks xmlns:a="http://schemas.openxmlformats.org/drawingml/2006/main" noChangeAspect="1"/>
-            </wp:cNvGraphicFramePr>
-            <a:graphic xmlns:a="http://schemas.openxmlformats.org/drawingml/2006/main">
-              <a:graphicData uri="http://schemas.openxmlformats.org/drawingml/2006/picture">
-                <pic:pic xmlns:pic="http://schemas.openxmlformats.org/drawingml/2006/picture">
-                  <pic:nvPicPr>
-                    <pic:cNvPr id="0" name="Picture 1" descr="Image result for the grand palace"/>
-                    <pic:cNvPicPr>
-                      <a:picLocks noChangeAspect="1" noChangeArrowheads="1"/>
-                    </pic:cNvPicPr>
-                  </pic:nvPicPr>
-                  <pic:blipFill>
-                    <a:blip r:embed="rId15" cstate="email">
-                      <a:extLst>
-                        <a:ext uri="{28A0092B-C50C-407E-A947-70E740481C1C}">
-                          <a14:useLocalDpi xmlns:a14="http://schemas.microsoft.com/office/drawing/2010/main" val="0"/>
-                        </a:ext>
-                      </a:extLst>
-                    </a:blip>
-                    <a:srcRect/>
-                    <a:stretch>
-                      <a:fillRect/>
-                    </a:stretch>
-                  </pic:blipFill>
-                  <pic:spPr bwMode="auto">
-                    <a:xfrm>
-                      <a:off x="0" y="0"/>
-                      <a:ext cx="2880000" cy="1621513"/>
-                    </a:xfrm>
-                    <a:prstGeom prst="rect">
-                      <a:avLst/>
-                    </a:prstGeom>
-                    <a:noFill/>
-                    <a:ln>
-                      <a:noFill/>
-                    </a:ln>
-                  </pic:spPr>
-                </pic:pic>
-              </a:graphicData>
-            </a:graphic>
-            <wp14:sizeRelH relativeFrom="margin">
-              <wp14:pctWidth>0</wp14:pctWidth>
-            </wp14:sizeRelH>
-            <wp14:sizeRelV relativeFrom="margin">
-              <wp14:pctHeight>0</wp14:pctHeight>
-            </wp14:sizeRelV>
-          </wp:anchor>
-        </w:drawing>
+    </w:p>
+    <w:tbl>
+      <w:tblPr>
+        <w:tblStyle w:val="TableGrid"/>
+        <w:tblpPr w:leftFromText="141" w:rightFromText="141" w:vertAnchor="page" w:horzAnchor="margin" w:tblpY="7631"/>
+        <w:tblW w:w="9740" w:type="dxa"/>
+        <w:tblBorders>
+          <w:top w:val="none" w:sz="0" w:space="0" w:color="auto"/>
+          <w:left w:val="none" w:sz="0" w:space="0" w:color="auto"/>
+          <w:bottom w:val="none" w:sz="0" w:space="0" w:color="auto"/>
+          <w:right w:val="none" w:sz="0" w:space="0" w:color="auto"/>
+          <w:insideH w:val="single" w:sz="36" w:space="0" w:color="FFFFFF" w:themeColor="background1"/>
+          <w:insideV w:val="single" w:sz="36" w:space="0" w:color="FFFFFF" w:themeColor="background1"/>
+        </w:tblBorders>
+        <w:shd w:val="clear" w:color="auto" w:fill="F2F2F2" w:themeFill="background1" w:themeFillShade="F2"/>
+        <w:tblCellMar>
+          <w:top w:w="142" w:type="dxa"/>
+          <w:left w:w="142" w:type="dxa"/>
+          <w:bottom w:w="142" w:type="dxa"/>
+          <w:right w:w="142" w:type="dxa"/>
+        </w:tblCellMar>
+        <w:tblLook w:val="04A0" w:firstRow="1" w:lastRow="0" w:firstColumn="1" w:lastColumn="0" w:noHBand="0" w:noVBand="1"/>
+      </w:tblPr>
+      <w:tblGrid>
+        <w:gridCol w:w="4697"/>
+        <w:gridCol w:w="5043"/>
+      </w:tblGrid>
+      <w:tr>
+        <w:trPr>
+          <w:trHeight w:val="1773"/>
+        </w:trPr>
+        <w:tc>
+          <w:tcPr>
+            <w:tcW w:w="4697" w:type="dxa"/>
+            <w:shd w:val="clear" w:color="auto" w:fill="F2F2F2" w:themeFill="background1" w:themeFillShade="F2"/>
+            <w:vAlign w:val="center"/>
+          </w:tcPr>
+          <w:p>
+            <w:pPr>
+              <w:rPr>
+                <w:rFonts w:cstheme="majorHAnsi"/>
+                <w:lang w:val="en-GB"/>
+              </w:rPr>
+            </w:pPr>
+            <w:r>
+              <w:rPr>
+                <w:noProof/>
+                <w:lang w:val="en-US" w:eastAsia="en-US" w:bidi="th-TH"/>
+              </w:rPr>
+              <w:drawing>
+                <wp:inline distT="0" distB="0" distL="0" distR="0" wp14:anchorId="2CBDC34A" wp14:editId="06F9B06C">
+                  <wp:extent cx="2879725" cy="1621155"/>
+                  <wp:effectExtent l="0" t="0" r="0" b="0"/>
+                  <wp:docPr id="13" name="Picture 13" descr="Image result for the grand palace"/>
+                  <wp:cNvGraphicFramePr>
+                    <a:graphicFrameLocks xmlns:a="http://schemas.openxmlformats.org/drawingml/2006/main" noChangeAspect="1"/>
+                  </wp:cNvGraphicFramePr>
+                  <a:graphic xmlns:a="http://schemas.openxmlformats.org/drawingml/2006/main">
+                    <a:graphicData uri="http://schemas.openxmlformats.org/drawingml/2006/picture">
+                      <pic:pic xmlns:pic="http://schemas.openxmlformats.org/drawingml/2006/picture">
+                        <pic:nvPicPr>
+                          <pic:cNvPr id="0" name="Picture 1" descr="Image result for the grand palace"/>
+                          <pic:cNvPicPr>
+                            <a:picLocks noChangeAspect="1" noChangeArrowheads="1"/>
+                          </pic:cNvPicPr>
+                        </pic:nvPicPr>
+                        <pic:blipFill>
+                          <a:blip r:embed="rId14" cstate="email">
+                            <a:extLst>
+                              <a:ext uri="{28A0092B-C50C-407E-A947-70E740481C1C}">
+                                <a14:useLocalDpi xmlns:a14="http://schemas.microsoft.com/office/drawing/2010/main" val="0"/>
+                              </a:ext>
+                            </a:extLst>
+                          </a:blip>
+                          <a:srcRect/>
+                          <a:stretch>
+                            <a:fillRect/>
+                          </a:stretch>
+                        </pic:blipFill>
+                        <pic:spPr bwMode="auto">
+                          <a:xfrm>
+                            <a:off x="0" y="0"/>
+                            <a:ext cx="2879725" cy="1621155"/>
+                          </a:xfrm>
+                          <a:prstGeom prst="rect">
+                            <a:avLst/>
+                          </a:prstGeom>
+                          <a:noFill/>
+                          <a:ln>
+                            <a:noFill/>
+                          </a:ln>
+                        </pic:spPr>
+                      </pic:pic>
+                    </a:graphicData>
+                  </a:graphic>
+                </wp:inline>
+              </w:drawing>
+            </w:r>
+          </w:p>
+        </w:tc>
+        <w:tc>
+          <w:tcPr>
+            <w:tcW w:w="5043" w:type="dxa"/>
+            <w:shd w:val="clear" w:color="auto" w:fill="F2F2F2" w:themeFill="background1" w:themeFillShade="F2"/>
+            <w:vAlign w:val="center"/>
+          </w:tcPr>
+          <w:p>
+            <w:pPr>
+              <w:ind w:right="240"/>
+              <w:jc w:val="right"/>
+              <w:rPr>
+                <w:rFonts w:cstheme="majorHAnsi"/>
+                <w:lang w:val="en-GB"/>
+              </w:rPr>
+            </w:pPr>
+            <w:r>
+              <w:rPr>
+                <w:noProof/>
+                <w:lang w:val="en-US" w:eastAsia="en-US" w:bidi="th-TH"/>
+              </w:rPr>
+              <w:drawing>
+                <wp:inline distT="0" distB="0" distL="0" distR="0" wp14:anchorId="33F1DE1A" wp14:editId="60E24E21">
+                  <wp:extent cx="2943623" cy="1651000"/>
+                  <wp:effectExtent l="0" t="0" r="9525" b="6350"/>
+                  <wp:docPr id="18" name="Picture 18" descr="Image result for wat pho"/>
+                  <wp:cNvGraphicFramePr>
+                    <a:graphicFrameLocks xmlns:a="http://schemas.openxmlformats.org/drawingml/2006/main" noChangeAspect="1"/>
+                  </wp:cNvGraphicFramePr>
+                  <a:graphic xmlns:a="http://schemas.openxmlformats.org/drawingml/2006/main">
+                    <a:graphicData uri="http://schemas.openxmlformats.org/drawingml/2006/picture">
+                      <pic:pic xmlns:pic="http://schemas.openxmlformats.org/drawingml/2006/picture">
+                        <pic:nvPicPr>
+                          <pic:cNvPr id="0" name="Picture 3" descr="Image result for wat pho"/>
+                          <pic:cNvPicPr>
+                            <a:picLocks noChangeAspect="1" noChangeArrowheads="1"/>
+                          </pic:cNvPicPr>
+                        </pic:nvPicPr>
+                        <pic:blipFill>
+                          <a:blip r:embed="rId15" cstate="email">
+                            <a:extLst>
+                              <a:ext uri="{28A0092B-C50C-407E-A947-70E740481C1C}">
+                                <a14:useLocalDpi xmlns:a14="http://schemas.microsoft.com/office/drawing/2010/main" val="0"/>
+                              </a:ext>
+                            </a:extLst>
+                          </a:blip>
+                          <a:srcRect/>
+                          <a:stretch>
+                            <a:fillRect/>
+                          </a:stretch>
+                        </pic:blipFill>
+                        <pic:spPr bwMode="auto">
+                          <a:xfrm>
+                            <a:off x="0" y="0"/>
+                            <a:ext cx="2950849" cy="1655053"/>
+                          </a:xfrm>
+                          <a:prstGeom prst="rect">
+                            <a:avLst/>
+                          </a:prstGeom>
+                          <a:noFill/>
+                          <a:ln>
+                            <a:noFill/>
+                          </a:ln>
+                        </pic:spPr>
+                      </pic:pic>
+                    </a:graphicData>
+                  </a:graphic>
+                </wp:inline>
+              </w:drawing>
+            </w:r>
+          </w:p>
+        </w:tc>
+      </w:tr>
+    </w:tbl>
+    <w:p>
+      <w:pPr>
+        <w:jc w:val="both"/>
+        <w:rPr>
+          <w:rFonts w:ascii="Calibri Light" w:hAnsi="Calibri Light"/>
+          <w:lang w:val="en-US" w:bidi="th-TH"/>
+        </w:rPr>
+      </w:pPr>
+    </w:p>
+    <w:p>
+      <w:pPr>
+        <w:jc w:val="both"/>
+        <w:rPr>
+          <w:rFonts w:ascii="Calibri Light" w:hAnsi="Calibri Light"/>
+          <w:b/>
+          <w:lang w:val="en-US" w:bidi="th-TH"/>
+        </w:rPr>
+      </w:pPr>
+    </w:p>
+    <w:p>
+      <w:pPr>
+        <w:rPr>
+          <w:rFonts w:ascii="Calibri Light" w:hAnsi="Calibri Light"/>
+          <w:b/>
+          <w:lang w:val="en-US" w:bidi="th-TH"/>
+        </w:rPr>
+      </w:pPr>
+      <w:r>
+        <w:rPr>
+          <w:rFonts w:ascii="Calibri Light" w:hAnsi="Calibri Light"/>
+          <w:b/>
+          <w:lang w:val="en-US" w:bidi="th-TH"/>
+        </w:rPr>
+        <w:br w:type="page"/>
       </w:r>
     </w:p>
     <w:p>
@@ -3425,25 +3526,7 @@
           <w:i/>
           <w:lang w:val="en-US" w:bidi="th-TH"/>
         </w:rPr>
-        <w:t xml:space="preserve">yet meaningful recipes. </w:t>
-      </w:r>
-    </w:p>
-    <w:p>
-      <w:pPr>
-        <w:jc w:val="both"/>
-        <w:rPr>
-          <w:rFonts w:ascii="Calibri Light" w:hAnsi="Calibri Light"/>
-          <w:i/>
-          <w:lang w:val="en-US" w:bidi="th-TH"/>
-        </w:rPr>
-      </w:pPr>
-      <w:r>
-        <w:rPr>
-          <w:rFonts w:ascii="Calibri Light" w:hAnsi="Calibri Light"/>
-          <w:i/>
-          <w:lang w:val="en-US" w:bidi="th-TH"/>
-        </w:rPr>
-        <w:t xml:space="preserve">Finish your class by savoring your self-cooked </w:t>
+        <w:t xml:space="preserve">yet meaningful recipes. Finish your class by savoring your self-cooked </w:t>
       </w:r>
       <w:r>
         <w:rPr>
@@ -3463,15 +3546,6 @@
         </w:rPr>
         <w:t>.</w:t>
       </w:r>
-    </w:p>
-    <w:p>
-      <w:pPr>
-        <w:jc w:val="both"/>
-        <w:rPr>
-          <w:rFonts w:ascii="Calibri Light" w:hAnsi="Calibri Light"/>
-          <w:lang w:val="en-US" w:bidi="th-TH"/>
-        </w:rPr>
-      </w:pPr>
     </w:p>
     <w:p>
       <w:pPr>
@@ -3667,15 +3741,6 @@
           <w:lang w:val="en-US" w:bidi="th-TH"/>
         </w:rPr>
       </w:pPr>
-    </w:p>
-    <w:p>
-      <w:pPr>
-        <w:jc w:val="both"/>
-        <w:rPr>
-          <w:rFonts w:ascii="Calibri Light" w:hAnsi="Calibri Light"/>
-          <w:lang w:val="en-US" w:bidi="th-TH"/>
-        </w:rPr>
-      </w:pPr>
       <w:r>
         <w:rPr>
           <w:rFonts w:ascii="Calibri Light" w:hAnsi="Calibri Light"/>
@@ -3749,6 +3814,15 @@
         <w:jc w:val="both"/>
         <w:rPr>
           <w:rFonts w:ascii="Calibri Light" w:hAnsi="Calibri Light"/>
+          <w:lang w:val="en-US" w:bidi="th-TH"/>
+        </w:rPr>
+      </w:pPr>
+    </w:p>
+    <w:p>
+      <w:pPr>
+        <w:jc w:val="both"/>
+        <w:rPr>
+          <w:rFonts w:ascii="Calibri Light" w:hAnsi="Calibri Light"/>
           <w:b/>
           <w:lang w:val="en-US" w:bidi="th-TH"/>
         </w:rPr>
@@ -3802,14 +3876,14 @@
           <w:rFonts w:ascii="Calibri Light" w:hAnsi="Calibri Light"/>
           <w:lang w:val="en-US" w:bidi="th-TH"/>
         </w:rPr>
-        <w:t>B</w:t>
-      </w:r>
-      <w:r>
-        <w:rPr>
-          <w:rFonts w:ascii="Calibri Light" w:hAnsi="Calibri Light"/>
-          <w:lang w:val="en-US" w:bidi="th-TH"/>
-        </w:rPr>
-        <w:t xml:space="preserve">efore stopping at the enchanting </w:t>
+        <w:t>before</w:t>
+      </w:r>
+      <w:r>
+        <w:rPr>
+          <w:rFonts w:ascii="Calibri Light" w:hAnsi="Calibri Light"/>
+          <w:lang w:val="en-US" w:bidi="th-TH"/>
+        </w:rPr>
+        <w:t xml:space="preserve"> stopping at the enchanting </w:t>
       </w:r>
       <w:r>
         <w:rPr>
@@ -3817,47 +3891,22 @@
           <w:b/>
           <w:lang w:val="en-US" w:bidi="th-TH"/>
         </w:rPr>
-        <w:t xml:space="preserve">Wat </w:t>
-      </w:r>
-      <w:proofErr w:type="spellStart"/>
+        <w:t>Wat Arun.</w:t>
+      </w:r>
       <w:r>
         <w:rPr>
           <w:rFonts w:ascii="Calibri Light" w:hAnsi="Calibri Light"/>
           <w:b/>
           <w:lang w:val="en-US" w:bidi="th-TH"/>
         </w:rPr>
-        <w:t>Arun.</w:t>
-      </w:r>
-      <w:r>
-        <w:rPr>
-          <w:rFonts w:ascii="Calibri Light" w:hAnsi="Calibri Light"/>
-          <w:lang w:val="en-US" w:bidi="th-TH"/>
-        </w:rPr>
-        <w:t>Wat</w:t>
-      </w:r>
-      <w:proofErr w:type="spellEnd"/>
-      <w:r>
-        <w:rPr>
-          <w:rFonts w:ascii="Calibri Light" w:hAnsi="Calibri Light"/>
-          <w:lang w:val="en-US" w:bidi="th-TH"/>
-        </w:rPr>
         <w:t xml:space="preserve"> </w:t>
       </w:r>
-      <w:proofErr w:type="spellStart"/>
-      <w:r>
-        <w:rPr>
-          <w:rFonts w:ascii="Calibri Light" w:hAnsi="Calibri Light"/>
-          <w:lang w:val="en-US" w:bidi="th-TH"/>
-        </w:rPr>
-        <w:t>Arun</w:t>
-      </w:r>
-      <w:proofErr w:type="spellEnd"/>
-      <w:r>
-        <w:rPr>
-          <w:rFonts w:ascii="Calibri Light" w:hAnsi="Calibri Light"/>
-          <w:lang w:val="en-US" w:bidi="th-TH"/>
-        </w:rPr>
-        <w:t xml:space="preserve">, one of the iconic temples of Thailand is </w:t>
+      <w:r>
+        <w:rPr>
+          <w:rFonts w:ascii="Calibri Light" w:hAnsi="Calibri Light"/>
+          <w:lang w:val="en-US" w:bidi="th-TH"/>
+        </w:rPr>
+        <w:t xml:space="preserve">Wat Arun, one of the iconic temples of Thailand is </w:t>
       </w:r>
       <w:r>
         <w:rPr>
@@ -4092,8 +4141,6 @@
           <w:lang w:val="en-US" w:bidi="th-TH"/>
         </w:rPr>
       </w:pPr>
-      <w:bookmarkStart w:id="0" w:name="_GoBack"/>
-      <w:bookmarkEnd w:id="0"/>
     </w:p>
     <w:p>
       <w:pPr>
@@ -4385,21 +4432,6 @@
         </w:rPr>
         <w:t xml:space="preserve"> restaurant in Copenhagen is one of the world's very few Thai restaurants with a Michelin star rating.</w:t>
       </w:r>
-    </w:p>
-    <w:p>
-      <w:pPr>
-        <w:tabs>
-          <w:tab w:val="left" w:pos="9072"/>
-        </w:tabs>
-        <w:ind w:left="709" w:right="668"/>
-        <w:jc w:val="both"/>
-        <w:rPr>
-          <w:i/>
-          <w:iCs/>
-          <w:sz w:val="22"/>
-          <w:szCs w:val="22"/>
-        </w:rPr>
-      </w:pPr>
     </w:p>
     <w:p>
       <w:pPr>
@@ -4627,7 +4659,11 @@
       </w:r>
     </w:p>
     <w:p/>
-    <w:p/>
+    <w:p>
+      <w:r>
+        <w:br w:type="page"/>
+      </w:r>
+    </w:p>
     <w:tbl>
       <w:tblPr>
         <w:tblStyle w:val="TableGrid"/>
@@ -4673,6 +4709,7 @@
                 <w:kern w:val="24"/>
                 <w:lang w:val="en-US"/>
               </w:rPr>
+              <w:lastRenderedPageBreak/>
               <w:t xml:space="preserve">DAY </w:t>
             </w:r>
             <w:r>
@@ -5064,7 +5101,21 @@
           <w:rFonts w:ascii="Calibri Light" w:hAnsi="Calibri Light"/>
           <w:lang w:val="en-US" w:bidi="th-TH"/>
         </w:rPr>
-        <w:t xml:space="preserve"> you are also welcome to engage </w:t>
+        <w:t xml:space="preserve"> you are also </w:t>
+      </w:r>
+      <w:r>
+        <w:rPr>
+          <w:rFonts w:ascii="Calibri Light" w:hAnsi="Calibri Light"/>
+          <w:lang w:val="en-US" w:bidi="th-TH"/>
+        </w:rPr>
+        <w:t>welcoming</w:t>
+      </w:r>
+      <w:r>
+        <w:rPr>
+          <w:rFonts w:ascii="Calibri Light" w:hAnsi="Calibri Light"/>
+          <w:lang w:val="en-US" w:bidi="th-TH"/>
+        </w:rPr>
+        <w:t xml:space="preserve"> to engage </w:t>
       </w:r>
       <w:r>
         <w:rPr>
@@ -5080,22 +5131,13 @@
         </w:rPr>
         <w:t xml:space="preserve">yourself and we highly recommend </w:t>
       </w:r>
-      <w:proofErr w:type="gramStart"/>
-      <w:r>
-        <w:rPr>
-          <w:rFonts w:ascii="Calibri Light" w:hAnsi="Calibri Light"/>
-          <w:lang w:val="en-US" w:bidi="th-TH"/>
-        </w:rPr>
-        <w:t xml:space="preserve">to </w:t>
-      </w:r>
-      <w:r>
-        <w:rPr>
-          <w:rFonts w:ascii="Calibri Light" w:hAnsi="Calibri Light"/>
-          <w:lang w:val="en-US" w:bidi="th-TH"/>
-        </w:rPr>
-        <w:t>taste</w:t>
-      </w:r>
-      <w:proofErr w:type="gramEnd"/>
+      <w:r>
+        <w:rPr>
+          <w:rFonts w:ascii="Calibri Light" w:hAnsi="Calibri Light"/>
+          <w:lang w:val="en-US" w:bidi="th-TH"/>
+        </w:rPr>
+        <w:t>tasting</w:t>
+      </w:r>
       <w:r>
         <w:rPr>
           <w:rFonts w:ascii="Calibri Light" w:hAnsi="Calibri Light"/>
@@ -5152,65 +5194,6 @@
         </w:rPr>
         <w:t xml:space="preserve">   </w:t>
       </w:r>
-    </w:p>
-    <w:p>
-      <w:pPr>
-        <w:pStyle w:val="ListParagraph"/>
-        <w:jc w:val="both"/>
-        <w:rPr>
-          <w:rFonts w:ascii="Calibri Light" w:hAnsi="Calibri Light"/>
-          <w:color w:val="FFFFFF" w:themeColor="background1"/>
-          <w:lang w:val="en-US" w:bidi="th-TH"/>
-        </w:rPr>
-      </w:pPr>
-      <w:r>
-        <w:rPr>
-          <w:rFonts w:ascii="Calibri Light" w:hAnsi="Calibri Light"/>
-          <w:color w:val="FFFFFF" w:themeColor="background1"/>
-          <w:lang w:val="en-US" w:bidi="th-TH"/>
-        </w:rPr>
-        <w:t>P</w:t>
-      </w:r>
-    </w:p>
-    <w:p>
-      <w:pPr>
-        <w:rPr>
-          <w:rFonts w:ascii="Calibri Light" w:hAnsi="Calibri Light"/>
-          <w:lang w:val="en-US" w:bidi="th-TH"/>
-        </w:rPr>
-      </w:pPr>
-    </w:p>
-    <w:p>
-      <w:pPr>
-        <w:rPr>
-          <w:rFonts w:ascii="Calibri Light" w:hAnsi="Calibri Light"/>
-          <w:lang w:val="en-US" w:bidi="th-TH"/>
-        </w:rPr>
-      </w:pPr>
-    </w:p>
-    <w:p>
-      <w:pPr>
-        <w:rPr>
-          <w:rFonts w:ascii="Calibri Light" w:hAnsi="Calibri Light"/>
-          <w:lang w:val="en-US" w:bidi="th-TH"/>
-        </w:rPr>
-      </w:pPr>
-    </w:p>
-    <w:p>
-      <w:pPr>
-        <w:rPr>
-          <w:rFonts w:ascii="Calibri Light" w:hAnsi="Calibri Light"/>
-          <w:lang w:val="en-US" w:bidi="th-TH"/>
-        </w:rPr>
-      </w:pPr>
-    </w:p>
-    <w:p>
-      <w:pPr>
-        <w:rPr>
-          <w:rFonts w:ascii="Calibri Light" w:hAnsi="Calibri Light"/>
-          <w:lang w:val="en-US" w:bidi="th-TH"/>
-        </w:rPr>
-      </w:pPr>
     </w:p>
     <w:p>
       <w:pPr>
@@ -5266,8 +5249,8 @@
                 <w:lang w:val="en-US" w:eastAsia="en-US" w:bidi="th-TH"/>
               </w:rPr>
               <w:drawing>
-                <wp:inline distT="0" distB="0" distL="0" distR="0" wp14:anchorId="31F8C722" wp14:editId="2719791D">
-                  <wp:extent cx="2880000" cy="1907392"/>
+                <wp:inline distT="0" distB="0" distL="0" distR="0" wp14:anchorId="31F8C722" wp14:editId="752ED6B0">
+                  <wp:extent cx="2768600" cy="1833612"/>
                   <wp:effectExtent l="0" t="0" r="0" b="0"/>
                   <wp:docPr id="26" name="Picture 26" descr="Related image"/>
                   <wp:cNvGraphicFramePr>
@@ -5298,7 +5281,7 @@
                         <pic:spPr bwMode="auto">
                           <a:xfrm>
                             <a:off x="0" y="0"/>
-                            <a:ext cx="2880000" cy="1907392"/>
+                            <a:ext cx="2774540" cy="1837546"/>
                           </a:xfrm>
                           <a:prstGeom prst="rect">
                             <a:avLst/>
@@ -5324,7 +5307,7 @@
           </w:tcPr>
           <w:p>
             <w:pPr>
-              <w:jc w:val="right"/>
+              <w:jc w:val="center"/>
               <w:rPr>
                 <w:rFonts w:ascii="Calibri Light" w:hAnsi="Calibri Light"/>
                 <w:lang w:val="en-US" w:bidi="th-TH"/>
@@ -5336,9 +5319,9 @@
                 <w:lang w:val="en-US" w:eastAsia="en-US" w:bidi="th-TH"/>
               </w:rPr>
               <w:drawing>
-                <wp:inline distT="0" distB="0" distL="0" distR="0" wp14:anchorId="2492DF27" wp14:editId="1758B755">
-                  <wp:extent cx="2879090" cy="1885950"/>
-                  <wp:effectExtent l="0" t="0" r="0" b="0"/>
+                <wp:inline distT="0" distB="0" distL="0" distR="0" wp14:anchorId="2492DF27" wp14:editId="79CB6932">
+                  <wp:extent cx="2787650" cy="1826051"/>
+                  <wp:effectExtent l="0" t="0" r="0" b="3175"/>
                   <wp:docPr id="28" name="Picture 28" descr="http://xn--q3cp7eza.net/media/images/recipe/5a1e37a080b09_.jpg"/>
                   <wp:cNvGraphicFramePr>
                     <a:graphicFrameLocks xmlns:a="http://schemas.openxmlformats.org/drawingml/2006/main" noChangeAspect="1"/>
@@ -5366,7 +5349,7 @@
                         <pic:spPr bwMode="auto">
                           <a:xfrm>
                             <a:off x="0" y="0"/>
-                            <a:ext cx="2880000" cy="1886546"/>
+                            <a:ext cx="2797154" cy="1832276"/>
                           </a:xfrm>
                           <a:prstGeom prst="rect">
                             <a:avLst/>
@@ -5455,7 +5438,6 @@
     </w:p>
     <w:p>
       <w:pPr>
-        <w:jc w:val="both"/>
         <w:rPr>
           <w:rFonts w:ascii="Calibri Light" w:hAnsi="Calibri Light"/>
           <w:lang w:val="en-US" w:bidi="th-TH"/>
@@ -5856,43 +5838,66 @@
     </w:tbl>
     <w:p/>
     <w:p>
-      <w:r>
+      <w:pPr>
+        <w:rPr>
+          <w:rFonts w:asciiTheme="majorHAnsi" w:hAnsiTheme="majorHAnsi" w:cstheme="majorHAnsi"/>
+        </w:rPr>
+      </w:pPr>
+      <w:r>
+        <w:rPr>
+          <w:rFonts w:asciiTheme="majorHAnsi" w:hAnsiTheme="majorHAnsi" w:cstheme="majorHAnsi"/>
+        </w:rPr>
         <w:t>Drive back to hotel</w:t>
       </w:r>
       <w:r>
+        <w:rPr>
+          <w:rFonts w:asciiTheme="majorHAnsi" w:hAnsiTheme="majorHAnsi" w:cstheme="majorHAnsi"/>
+        </w:rPr>
         <w:t>.</w:t>
       </w:r>
     </w:p>
-    <w:p/>
-    <w:p>
-      <w:pPr>
-        <w:rPr>
+    <w:p>
+      <w:pPr>
+        <w:rPr>
+          <w:rFonts w:asciiTheme="majorHAnsi" w:hAnsiTheme="majorHAnsi" w:cstheme="majorHAnsi"/>
+        </w:rPr>
+      </w:pPr>
+    </w:p>
+    <w:p>
+      <w:pPr>
+        <w:rPr>
+          <w:rFonts w:asciiTheme="majorHAnsi" w:hAnsiTheme="majorHAnsi" w:cstheme="majorHAnsi"/>
           <w:b/>
         </w:rPr>
       </w:pPr>
       <w:r>
         <w:rPr>
+          <w:rFonts w:asciiTheme="majorHAnsi" w:hAnsiTheme="majorHAnsi" w:cstheme="majorHAnsi"/>
           <w:b/>
         </w:rPr>
         <w:t>Hotel: 137 Pillars Suite and Residence Bangkok – Ayutthaya Suite</w:t>
       </w:r>
     </w:p>
-    <w:p/>
-    <w:p>
-      <w:r>
+    <w:p>
+      <w:pPr>
+        <w:rPr>
+          <w:rFonts w:asciiTheme="majorHAnsi" w:hAnsiTheme="majorHAnsi" w:cstheme="majorHAnsi"/>
+        </w:rPr>
+      </w:pPr>
+    </w:p>
+    <w:p>
+      <w:pPr>
+        <w:rPr>
+          <w:rFonts w:asciiTheme="majorHAnsi" w:hAnsiTheme="majorHAnsi" w:cstheme="majorHAnsi"/>
+        </w:rPr>
+      </w:pPr>
+      <w:r>
+        <w:rPr>
+          <w:rFonts w:asciiTheme="majorHAnsi" w:hAnsiTheme="majorHAnsi" w:cstheme="majorHAnsi"/>
+        </w:rPr>
         <w:t>Overnight in Bangkok</w:t>
       </w:r>
     </w:p>
-    <w:p/>
-    <w:p/>
-    <w:p>
-      <w:pPr>
-        <w:rPr>
-          <w:lang w:val="en-US"/>
-        </w:rPr>
-      </w:pPr>
-    </w:p>
-    <w:p/>
     <w:p/>
     <w:tbl>
       <w:tblPr>
@@ -5939,7 +5944,6 @@
                 <w:kern w:val="24"/>
                 <w:lang w:val="en-US"/>
               </w:rPr>
-              <w:lastRenderedPageBreak/>
               <w:t xml:space="preserve">DAY </w:t>
             </w:r>
             <w:r>
@@ -5985,27 +5989,7 @@
                 <w:kern w:val="24"/>
                 <w:lang w:val="de-DE"/>
               </w:rPr>
-              <w:t xml:space="preserve"> – </w:t>
-            </w:r>
-            <w:proofErr w:type="spellStart"/>
-            <w:r>
-              <w:rPr>
-                <w:rFonts w:ascii="Chap Regular" w:hAnsi="Chap Regular" w:cs="Arial"/>
-                <w:color w:val="FFFFFF" w:themeColor="background1"/>
-                <w:kern w:val="24"/>
-                <w:lang w:val="de-DE"/>
-              </w:rPr>
-              <w:t>Kantoke</w:t>
-            </w:r>
-            <w:proofErr w:type="spellEnd"/>
-            <w:r>
-              <w:rPr>
-                <w:rFonts w:ascii="Chap Regular" w:hAnsi="Chap Regular" w:cs="Arial"/>
-                <w:color w:val="FFFFFF" w:themeColor="background1"/>
-                <w:kern w:val="24"/>
-                <w:lang w:val="de-DE"/>
-              </w:rPr>
-              <w:t xml:space="preserve"> Dinner</w:t>
+              <w:t xml:space="preserve"> – Kantoke Dinner</w:t>
             </w:r>
           </w:p>
         </w:tc>
@@ -6156,15 +6140,13 @@
         </w:rPr>
         <w:t xml:space="preserve"> </w:t>
       </w:r>
-      <w:proofErr w:type="gramStart"/>
-      <w:r>
-        <w:rPr>
-          <w:rFonts w:ascii="Calibri Light" w:hAnsi="Calibri Light"/>
-          <w:lang w:val="en-US" w:bidi="th-TH"/>
-        </w:rPr>
-        <w:t>first class</w:t>
-      </w:r>
-      <w:proofErr w:type="gramEnd"/>
+      <w:r>
+        <w:rPr>
+          <w:rFonts w:ascii="Calibri Light" w:hAnsi="Calibri Light"/>
+          <w:lang w:val="en-US" w:bidi="th-TH"/>
+        </w:rPr>
+        <w:t>first-class</w:t>
+      </w:r>
       <w:r>
         <w:rPr>
           <w:rFonts w:ascii="Calibri Light" w:hAnsi="Calibri Light"/>
@@ -6306,15 +6288,13 @@
         </w:rPr>
         <w:t xml:space="preserve"> Kingdom before it later </w:t>
       </w:r>
-      <w:proofErr w:type="gramStart"/>
-      <w:r>
-        <w:rPr>
-          <w:rFonts w:ascii="Calibri Light" w:hAnsi="Calibri Light"/>
-          <w:lang w:val="en-US" w:bidi="th-TH"/>
-        </w:rPr>
-        <w:t>integrate</w:t>
-      </w:r>
-      <w:proofErr w:type="gramEnd"/>
+      <w:r>
+        <w:rPr>
+          <w:rFonts w:ascii="Calibri Light" w:hAnsi="Calibri Light"/>
+          <w:lang w:val="en-US" w:bidi="th-TH"/>
+        </w:rPr>
+        <w:t>integrates</w:t>
+      </w:r>
       <w:r>
         <w:rPr>
           <w:rFonts w:ascii="Calibri Light" w:hAnsi="Calibri Light"/>
@@ -6410,30 +6390,35 @@
           <w:rFonts w:ascii="Calibri Light" w:hAnsi="Calibri Light"/>
           <w:lang w:val="en-US" w:bidi="th-TH"/>
         </w:rPr>
-        <w:t xml:space="preserve">Transfer to hotel and have lunch there. Check in </w:t>
-      </w:r>
-      <w:r>
-        <w:rPr>
-          <w:rFonts w:ascii="Calibri Light" w:hAnsi="Calibri Light"/>
-          <w:lang w:val="en-US" w:bidi="th-TH"/>
-        </w:rPr>
-        <w:t xml:space="preserve">to </w:t>
-      </w:r>
-      <w:proofErr w:type="gramStart"/>
-      <w:r>
-        <w:rPr>
-          <w:rFonts w:ascii="Calibri Light" w:hAnsi="Calibri Light"/>
-          <w:lang w:val="en-US" w:bidi="th-TH"/>
-        </w:rPr>
-        <w:t>your</w:t>
-      </w:r>
-      <w:proofErr w:type="gramEnd"/>
-      <w:r>
-        <w:rPr>
-          <w:rFonts w:ascii="Calibri Light" w:hAnsi="Calibri Light"/>
-          <w:lang w:val="en-US" w:bidi="th-TH"/>
-        </w:rPr>
-        <w:t xml:space="preserve"> ravish Villa.</w:t>
+        <w:t>Transfer to hotel and have lunch there. Check</w:t>
+      </w:r>
+      <w:r>
+        <w:rPr>
+          <w:rFonts w:ascii="Calibri Light" w:hAnsi="Calibri Light"/>
+          <w:lang w:val="en-US" w:bidi="th-TH"/>
+        </w:rPr>
+        <w:t>-</w:t>
+      </w:r>
+      <w:r>
+        <w:rPr>
+          <w:rFonts w:ascii="Calibri Light" w:hAnsi="Calibri Light"/>
+          <w:lang w:val="en-US" w:bidi="th-TH"/>
+        </w:rPr>
+        <w:t xml:space="preserve">in </w:t>
+      </w:r>
+      <w:r>
+        <w:rPr>
+          <w:rFonts w:ascii="Calibri Light" w:hAnsi="Calibri Light"/>
+          <w:lang w:val="en-US" w:bidi="th-TH"/>
+        </w:rPr>
+        <w:t xml:space="preserve">at </w:t>
+      </w:r>
+      <w:r>
+        <w:rPr>
+          <w:rFonts w:ascii="Calibri Light" w:hAnsi="Calibri Light"/>
+          <w:lang w:val="en-US" w:bidi="th-TH"/>
+        </w:rPr>
+        <w:t>your ravish Villa.</w:t>
       </w:r>
     </w:p>
     <w:p>
@@ -6919,6 +6904,12 @@
           <w:lang w:val="en-US"/>
         </w:rPr>
       </w:pPr>
+      <w:r>
+        <w:rPr>
+          <w:lang w:val="en-US"/>
+        </w:rPr>
+        <w:br w:type="page"/>
+      </w:r>
     </w:p>
     <w:tbl>
       <w:tblPr>
@@ -6965,6 +6956,7 @@
                 <w:kern w:val="24"/>
                 <w:lang w:val="en-US"/>
               </w:rPr>
+              <w:lastRenderedPageBreak/>
               <w:t xml:space="preserve">DAY </w:t>
             </w:r>
             <w:r>
@@ -7334,15 +7326,7 @@
           <w:rFonts w:ascii="Calibri Light" w:hAnsi="Calibri Light"/>
           <w:lang w:val="en-US" w:bidi="th-TH"/>
         </w:rPr>
-        <w:t xml:space="preserve"> food to </w:t>
-      </w:r>
-      <w:r>
-        <w:rPr>
-          <w:rFonts w:ascii="Calibri Light" w:hAnsi="Calibri Light"/>
-          <w:lang w:val="en-US" w:bidi="th-TH"/>
-        </w:rPr>
-        <w:lastRenderedPageBreak/>
-        <w:t>the monk before driv</w:t>
+        <w:t xml:space="preserve"> food to the monk before driv</w:t>
       </w:r>
       <w:r>
         <w:rPr>
@@ -7884,6 +7868,7 @@
           <w:rFonts w:ascii="Calibri Light" w:eastAsia="SimSun" w:hAnsi="Calibri Light" w:cstheme="minorBidi"/>
           <w:lang w:val="en-US" w:bidi="th-TH"/>
         </w:rPr>
+        <w:lastRenderedPageBreak/>
         <w:t xml:space="preserve">Then, </w:t>
       </w:r>
       <w:r>
@@ -7951,67 +7936,35 @@
           <w:rFonts w:ascii="Calibri Light" w:eastAsia="SimSun" w:hAnsi="Calibri Light" w:cstheme="minorBidi"/>
           <w:lang w:val="en-US" w:bidi="th-TH"/>
         </w:rPr>
-        <w:t xml:space="preserve">, the founder of Chiang Mai, built this temple in 1296. We leave through the backdoor and head for Wat Phra Singh. This is probably Chiang Mai's most revered temple. Wat Phra Singh currently houses Phra Chao Thong Tip, the most venerated Buddha statue in northern Thailand. From Wat Phra Sing we make our way to Wat Chedi </w:t>
-      </w:r>
-      <w:proofErr w:type="spellStart"/>
+        <w:t>, the founder of Chiang Mai, built this temple in 1296. We leave through the backdoor and head for Wat Phra Singh. This is probably Chiang Mai's most revered temple. Wat Phra Singh currently houses Phra Chao Thong Tip, the most venerated Buddha statue in northern Thailand. From Wat Phra Sing we make our way to Wat Chedi Lu</w:t>
+      </w:r>
       <w:r>
         <w:rPr>
           <w:rFonts w:ascii="Calibri Light" w:eastAsia="SimSun" w:hAnsi="Calibri Light" w:cstheme="minorBidi"/>
           <w:lang w:val="en-US" w:bidi="th-TH"/>
         </w:rPr>
-        <w:t>Lu</w:t>
+        <w:t>ang with its giant C</w:t>
       </w:r>
       <w:r>
         <w:rPr>
           <w:rFonts w:ascii="Calibri Light" w:eastAsia="SimSun" w:hAnsi="Calibri Light" w:cstheme="minorBidi"/>
           <w:lang w:val="en-US" w:bidi="th-TH"/>
         </w:rPr>
-        <w:t>ang</w:t>
-      </w:r>
-      <w:proofErr w:type="spellEnd"/>
+        <w:t xml:space="preserve">hedi. An </w:t>
+      </w:r>
       <w:r>
         <w:rPr>
           <w:rFonts w:ascii="Calibri Light" w:eastAsia="SimSun" w:hAnsi="Calibri Light" w:cstheme="minorBidi"/>
           <w:lang w:val="en-US" w:bidi="th-TH"/>
         </w:rPr>
-        <w:t xml:space="preserve"> with its giant C</w:t>
+        <w:t>earthquake in 1545 damaged the C</w:t>
       </w:r>
       <w:r>
         <w:rPr>
           <w:rFonts w:ascii="Calibri Light" w:eastAsia="SimSun" w:hAnsi="Calibri Light" w:cstheme="minorBidi"/>
           <w:lang w:val="en-US" w:bidi="th-TH"/>
         </w:rPr>
-        <w:t xml:space="preserve">hedi. An </w:t>
-      </w:r>
-      <w:r>
-        <w:rPr>
-          <w:rFonts w:ascii="Calibri Light" w:eastAsia="SimSun" w:hAnsi="Calibri Light" w:cstheme="minorBidi"/>
-          <w:lang w:val="en-US" w:bidi="th-TH"/>
-        </w:rPr>
-        <w:t>earthquake in 1545 damaged the C</w:t>
-      </w:r>
-      <w:r>
-        <w:rPr>
-          <w:rFonts w:ascii="Calibri Light" w:eastAsia="SimSun" w:hAnsi="Calibri Light" w:cstheme="minorBidi"/>
-          <w:lang w:val="en-US" w:bidi="th-TH"/>
-        </w:rPr>
-        <w:t xml:space="preserve">hedi. Next to Wat Chedi </w:t>
-      </w:r>
-      <w:proofErr w:type="spellStart"/>
-      <w:r>
-        <w:rPr>
-          <w:rFonts w:ascii="Calibri Light" w:eastAsia="SimSun" w:hAnsi="Calibri Light" w:cstheme="minorBidi"/>
-          <w:lang w:val="en-US" w:bidi="th-TH"/>
-        </w:rPr>
-        <w:t>Luang</w:t>
-      </w:r>
-      <w:proofErr w:type="spellEnd"/>
-      <w:r>
-        <w:rPr>
-          <w:rFonts w:ascii="Calibri Light" w:eastAsia="SimSun" w:hAnsi="Calibri Light" w:cstheme="minorBidi"/>
-          <w:lang w:val="en-US" w:bidi="th-TH"/>
-        </w:rPr>
-        <w:t xml:space="preserve"> is Wat </w:t>
+        <w:t xml:space="preserve">hedi. Next to Wat Chedi Luang is Wat </w:t>
       </w:r>
       <w:proofErr w:type="spellStart"/>
       <w:r>
@@ -8086,7 +8039,6 @@
                 <w:noProof/>
                 <w:lang w:val="en-US" w:eastAsia="en-US" w:bidi="th-TH"/>
               </w:rPr>
-              <w:lastRenderedPageBreak/>
               <w:drawing>
                 <wp:inline distT="0" distB="0" distL="0" distR="0" wp14:anchorId="29DEC81B" wp14:editId="616C22F4">
                   <wp:extent cx="2880000" cy="2019218"/>
@@ -8307,7 +8259,7 @@
         <w:ind w:left="720" w:right="809"/>
         <w:jc w:val="both"/>
         <w:rPr>
-          <w:rFonts w:asciiTheme="minorHAnsi" w:eastAsia="SimSun" w:hAnsiTheme="minorHAnsi" w:cstheme="minorBidi"/>
+          <w:rFonts w:asciiTheme="majorHAnsi" w:eastAsia="SimSun" w:hAnsiTheme="majorHAnsi" w:cstheme="majorHAnsi"/>
           <w:i/>
           <w:iCs/>
           <w:sz w:val="22"/>
@@ -8316,27 +8268,17 @@
       </w:pPr>
       <w:r>
         <w:rPr>
-          <w:rFonts w:asciiTheme="minorHAnsi" w:eastAsia="SimSun" w:hAnsiTheme="minorHAnsi" w:cstheme="minorBidi"/>
+          <w:rFonts w:asciiTheme="majorHAnsi" w:eastAsia="SimSun" w:hAnsiTheme="majorHAnsi" w:cstheme="majorHAnsi"/>
           <w:i/>
           <w:iCs/>
           <w:sz w:val="22"/>
           <w:szCs w:val="22"/>
         </w:rPr>
-        <w:t>“</w:t>
-      </w:r>
-      <w:r>
-        <w:rPr>
-          <w:rFonts w:asciiTheme="minorHAnsi" w:eastAsia="SimSun" w:hAnsiTheme="minorHAnsi" w:cstheme="minorBidi"/>
-          <w:i/>
-          <w:iCs/>
-          <w:sz w:val="22"/>
-          <w:szCs w:val="22"/>
-        </w:rPr>
-        <w:t>Welcome to the restaurant where you will taste some of the best food in Thailand. You arrive at David’s Kitchen as a hungry stranger. You leave as a satisfied family friend.</w:t>
-      </w:r>
-      <w:r>
-        <w:rPr>
-          <w:rFonts w:asciiTheme="minorHAnsi" w:eastAsia="SimSun" w:hAnsiTheme="minorHAnsi" w:cstheme="minorBidi"/>
+        <w:t>“Welcome to the restaurant where you will taste some of the best food in Thailand. You arrive at David’s Kitchen as a hungry stranger. You leave as a satisfied family friend.</w:t>
+      </w:r>
+      <w:r>
+        <w:rPr>
+          <w:rFonts w:asciiTheme="majorHAnsi" w:eastAsia="SimSun" w:hAnsiTheme="majorHAnsi" w:cstheme="majorHAnsi"/>
           <w:i/>
           <w:iCs/>
           <w:sz w:val="22"/>
@@ -8634,15 +8576,6 @@
     </w:p>
     <w:p/>
     <w:p/>
-    <w:p/>
-    <w:p/>
-    <w:p/>
-    <w:p/>
-    <w:p/>
-    <w:p/>
-    <w:p/>
-    <w:p/>
-    <w:p/>
     <w:tbl>
       <w:tblPr>
         <w:tblStyle w:val="TableGrid"/>
@@ -8688,6 +8621,7 @@
                 <w:kern w:val="24"/>
                 <w:lang w:val="en-US"/>
               </w:rPr>
+              <w:lastRenderedPageBreak/>
               <w:t xml:space="preserve">DAY </w:t>
             </w:r>
             <w:r>
@@ -8892,7 +8826,7 @@
           <w:b/>
           <w:lang w:val="en-US" w:bidi="th-TH"/>
         </w:rPr>
-        <w:t xml:space="preserve">Wat </w:t>
+        <w:t xml:space="preserve">Wat Rong </w:t>
       </w:r>
       <w:proofErr w:type="spellStart"/>
       <w:r>
@@ -8901,15 +8835,68 @@
           <w:b/>
           <w:lang w:val="en-US" w:bidi="th-TH"/>
         </w:rPr>
-        <w:t>Rong</w:t>
+        <w:t>Khun</w:t>
       </w:r>
       <w:proofErr w:type="spellEnd"/>
       <w:r>
         <w:rPr>
           <w:rFonts w:ascii="Calibri Light" w:hAnsi="Calibri Light"/>
+          <w:lang w:val="en-US" w:bidi="th-TH"/>
+        </w:rPr>
+        <w:t>- The famous white</w:t>
+      </w:r>
+      <w:r>
+        <w:rPr>
+          <w:rFonts w:ascii="Calibri Light" w:hAnsi="Calibri Light"/>
+          <w:lang w:val="en-US" w:bidi="th-TH"/>
+        </w:rPr>
+        <w:t xml:space="preserve"> temple. </w:t>
+      </w:r>
+      <w:r>
+        <w:rPr>
+          <w:rFonts w:ascii="Calibri Light" w:hAnsi="Calibri Light"/>
+          <w:lang w:val="en-US" w:bidi="th-TH"/>
+        </w:rPr>
+        <w:t>Here you will</w:t>
+      </w:r>
+      <w:r>
+        <w:rPr>
+          <w:rFonts w:ascii="Calibri Light" w:hAnsi="Calibri Light"/>
+          <w:lang w:val="en-US" w:bidi="th-TH"/>
+        </w:rPr>
+        <w:t xml:space="preserve"> have the chance to mee</w:t>
+      </w:r>
+      <w:r>
+        <w:rPr>
+          <w:rFonts w:ascii="Calibri Light" w:hAnsi="Calibri Light"/>
+          <w:lang w:val="en-US" w:bidi="th-TH"/>
+        </w:rPr>
+        <w:t xml:space="preserve">t the artist behind the project, </w:t>
+      </w:r>
+      <w:r>
+        <w:rPr>
+          <w:rFonts w:ascii="Calibri Light" w:hAnsi="Calibri Light"/>
           <w:b/>
           <w:lang w:val="en-US" w:bidi="th-TH"/>
         </w:rPr>
+        <w:t xml:space="preserve">Mr </w:t>
+      </w:r>
+      <w:proofErr w:type="spellStart"/>
+      <w:r>
+        <w:rPr>
+          <w:rFonts w:ascii="Calibri Light" w:hAnsi="Calibri Light"/>
+          <w:b/>
+          <w:lang w:val="en-US" w:bidi="th-TH"/>
+        </w:rPr>
+        <w:t>Chalermchai</w:t>
+      </w:r>
+      <w:proofErr w:type="spellEnd"/>
+      <w:r>
+        <w:rPr>
+          <w:rFonts w:ascii="Calibri Light" w:hAnsi="Calibri Light"/>
+          <w:b/>
+          <w:lang w:val="en-US" w:bidi="th-TH"/>
+        </w:rPr>
         <w:t xml:space="preserve"> </w:t>
       </w:r>
       <w:proofErr w:type="spellStart"/>
@@ -8919,7 +8906,7 @@
           <w:b/>
           <w:lang w:val="en-US" w:bidi="th-TH"/>
         </w:rPr>
-        <w:t>Khun</w:t>
+        <w:t>Kositpipat</w:t>
       </w:r>
       <w:proofErr w:type="spellEnd"/>
       <w:r>
@@ -8927,101 +8914,20 @@
           <w:rFonts w:ascii="Calibri Light" w:hAnsi="Calibri Light"/>
           <w:lang w:val="en-US" w:bidi="th-TH"/>
         </w:rPr>
-        <w:t>- The famous white</w:t>
-      </w:r>
-      <w:r>
-        <w:rPr>
-          <w:rFonts w:ascii="Calibri Light" w:hAnsi="Calibri Light"/>
-          <w:lang w:val="en-US" w:bidi="th-TH"/>
-        </w:rPr>
-        <w:t xml:space="preserve"> temple. </w:t>
-      </w:r>
-      <w:r>
-        <w:rPr>
-          <w:rFonts w:ascii="Calibri Light" w:hAnsi="Calibri Light"/>
-          <w:lang w:val="en-US" w:bidi="th-TH"/>
-        </w:rPr>
-        <w:t>Here you will</w:t>
-      </w:r>
-      <w:r>
-        <w:rPr>
-          <w:rFonts w:ascii="Calibri Light" w:hAnsi="Calibri Light"/>
-          <w:lang w:val="en-US" w:bidi="th-TH"/>
-        </w:rPr>
-        <w:t xml:space="preserve"> have the chance to mee</w:t>
-      </w:r>
-      <w:r>
-        <w:rPr>
-          <w:rFonts w:ascii="Calibri Light" w:hAnsi="Calibri Light"/>
-          <w:lang w:val="en-US" w:bidi="th-TH"/>
-        </w:rPr>
-        <w:t xml:space="preserve">t the artist behind the project, </w:t>
+        <w:t xml:space="preserve"> who also did mural paintings at the Buddha </w:t>
       </w:r>
       <w:proofErr w:type="spellStart"/>
       <w:r>
         <w:rPr>
           <w:rFonts w:ascii="Calibri Light" w:hAnsi="Calibri Light"/>
-          <w:b/>
-          <w:lang w:val="en-US" w:bidi="th-TH"/>
-        </w:rPr>
-        <w:t>Mr</w:t>
+          <w:lang w:val="en-US" w:bidi="th-TH"/>
+        </w:rPr>
+        <w:t>Prateep</w:t>
       </w:r>
       <w:proofErr w:type="spellEnd"/>
       <w:r>
         <w:rPr>
           <w:rFonts w:ascii="Calibri Light" w:hAnsi="Calibri Light"/>
-          <w:b/>
-          <w:lang w:val="en-US" w:bidi="th-TH"/>
-        </w:rPr>
-        <w:t xml:space="preserve"> </w:t>
-      </w:r>
-      <w:proofErr w:type="spellStart"/>
-      <w:r>
-        <w:rPr>
-          <w:rFonts w:ascii="Calibri Light" w:hAnsi="Calibri Light"/>
-          <w:b/>
-          <w:lang w:val="en-US" w:bidi="th-TH"/>
-        </w:rPr>
-        <w:t>Chalermchai</w:t>
-      </w:r>
-      <w:proofErr w:type="spellEnd"/>
-      <w:r>
-        <w:rPr>
-          <w:rFonts w:ascii="Calibri Light" w:hAnsi="Calibri Light"/>
-          <w:b/>
-          <w:lang w:val="en-US" w:bidi="th-TH"/>
-        </w:rPr>
-        <w:t xml:space="preserve"> </w:t>
-      </w:r>
-      <w:proofErr w:type="spellStart"/>
-      <w:r>
-        <w:rPr>
-          <w:rFonts w:ascii="Calibri Light" w:hAnsi="Calibri Light"/>
-          <w:b/>
-          <w:lang w:val="en-US" w:bidi="th-TH"/>
-        </w:rPr>
-        <w:t>Kositpipat</w:t>
-      </w:r>
-      <w:proofErr w:type="spellEnd"/>
-      <w:r>
-        <w:rPr>
-          <w:rFonts w:ascii="Calibri Light" w:hAnsi="Calibri Light"/>
-          <w:lang w:val="en-US" w:bidi="th-TH"/>
-        </w:rPr>
-        <w:t xml:space="preserve"> who also did mural paintings at the Buddha </w:t>
-      </w:r>
-      <w:proofErr w:type="spellStart"/>
-      <w:r>
-        <w:rPr>
-          <w:rFonts w:ascii="Calibri Light" w:hAnsi="Calibri Light"/>
-          <w:lang w:val="en-US" w:bidi="th-TH"/>
-        </w:rPr>
-        <w:t>Prateep</w:t>
-      </w:r>
-      <w:proofErr w:type="spellEnd"/>
-      <w:r>
-        <w:rPr>
-          <w:rFonts w:ascii="Calibri Light" w:hAnsi="Calibri Light"/>
           <w:lang w:val="en-US" w:bidi="th-TH"/>
         </w:rPr>
         <w:t xml:space="preserve"> Temple in London</w:t>
@@ -9089,15 +8995,6 @@
         </w:rPr>
         <w:t xml:space="preserve"> art exhibition.</w:t>
       </w:r>
-    </w:p>
-    <w:p>
-      <w:pPr>
-        <w:jc w:val="both"/>
-        <w:rPr>
-          <w:rFonts w:ascii="Calibri Light" w:hAnsi="Calibri Light"/>
-          <w:lang w:val="en-US" w:bidi="th-TH"/>
-        </w:rPr>
-      </w:pPr>
     </w:p>
     <w:p>
       <w:pPr>
@@ -9417,14 +9314,6 @@
       <w:pPr>
         <w:rPr>
           <w:rFonts w:ascii="Calibri Light" w:hAnsi="Calibri Light"/>
-          <w:lang w:val="en-US" w:bidi="th-TH"/>
-        </w:rPr>
-      </w:pPr>
-    </w:p>
-    <w:p>
-      <w:pPr>
-        <w:rPr>
-          <w:rFonts w:ascii="Calibri Light" w:hAnsi="Calibri Light"/>
           <w:b/>
           <w:bCs/>
           <w:lang w:val="en-US" w:bidi="th-TH"/>
@@ -9470,6 +9359,13 @@
           <w:lang w:val="en-US" w:bidi="th-TH"/>
         </w:rPr>
       </w:pPr>
+      <w:r>
+        <w:rPr>
+          <w:rFonts w:ascii="Calibri Light" w:hAnsi="Calibri Light"/>
+          <w:lang w:val="en-US" w:bidi="th-TH"/>
+        </w:rPr>
+        <w:br w:type="page"/>
+      </w:r>
     </w:p>
     <w:tbl>
       <w:tblPr>
@@ -9516,6 +9412,7 @@
                 <w:kern w:val="24"/>
                 <w:lang w:val="en-US"/>
               </w:rPr>
+              <w:lastRenderedPageBreak/>
               <w:t xml:space="preserve">DAY </w:t>
             </w:r>
             <w:r>
@@ -9645,23 +9542,14 @@
           <w:rFonts w:ascii="Calibri Light" w:hAnsi="Calibri Light"/>
           <w:lang w:val="en-US" w:bidi="th-TH"/>
         </w:rPr>
-        <w:t xml:space="preserve"> </w:t>
-      </w:r>
-      <w:proofErr w:type="gramStart"/>
-      <w:r>
-        <w:rPr>
-          <w:rFonts w:ascii="Calibri Light" w:hAnsi="Calibri Light"/>
-          <w:lang w:val="en-US" w:bidi="th-TH"/>
-        </w:rPr>
-        <w:t>explore</w:t>
-      </w:r>
-      <w:proofErr w:type="gramEnd"/>
-      <w:r>
-        <w:rPr>
-          <w:rFonts w:ascii="Calibri Light" w:hAnsi="Calibri Light"/>
-          <w:lang w:val="en-US" w:bidi="th-TH"/>
-        </w:rPr>
-        <w:t xml:space="preserve"> the border triangl</w:t>
+        <w:t>,</w:t>
+      </w:r>
+      <w:r>
+        <w:rPr>
+          <w:rFonts w:ascii="Calibri Light" w:hAnsi="Calibri Light"/>
+          <w:lang w:val="en-US" w:bidi="th-TH"/>
+        </w:rPr>
+        <w:t xml:space="preserve"> explore the border triangl</w:t>
       </w:r>
       <w:r>
         <w:rPr>
@@ -9798,7 +9686,6 @@
                 <w:noProof/>
                 <w:lang w:val="en-US" w:eastAsia="en-US" w:bidi="th-TH"/>
               </w:rPr>
-              <w:lastRenderedPageBreak/>
               <w:drawing>
                 <wp:inline distT="0" distB="0" distL="0" distR="0" wp14:anchorId="33E082FB" wp14:editId="6DD9E0A6">
                   <wp:extent cx="2880000" cy="1825206"/>
@@ -10125,6 +10012,13 @@
           <w:lang w:val="en-US" w:bidi="th-TH"/>
         </w:rPr>
       </w:pPr>
+      <w:r>
+        <w:rPr>
+          <w:rFonts w:ascii="Calibri Light" w:hAnsi="Calibri Light"/>
+          <w:lang w:val="en-US" w:bidi="th-TH"/>
+        </w:rPr>
+        <w:br w:type="page"/>
+      </w:r>
     </w:p>
     <w:tbl>
       <w:tblPr>
@@ -10164,7 +10058,7 @@
                 <w:rFonts w:ascii="Chap Regular" w:hAnsi="Chap Regular" w:cs="Arial"/>
               </w:rPr>
             </w:pPr>
-            <w:bookmarkStart w:id="1" w:name="_Hlk253640"/>
+            <w:bookmarkStart w:id="0" w:name="_Hlk253640"/>
             <w:r>
               <w:rPr>
                 <w:rFonts w:ascii="Chap Regular" w:hAnsi="Chap Regular" w:cs="Arial"/>
@@ -10172,6 +10066,7 @@
                 <w:kern w:val="24"/>
                 <w:lang w:val="en-US"/>
               </w:rPr>
+              <w:lastRenderedPageBreak/>
               <w:t xml:space="preserve">DAY </w:t>
             </w:r>
             <w:r>
@@ -10265,7 +10160,7 @@
           </w:p>
         </w:tc>
       </w:tr>
-      <w:bookmarkEnd w:id="1"/>
+      <w:bookmarkEnd w:id="0"/>
     </w:tbl>
     <w:p>
       <w:pPr>
@@ -10300,6 +10195,7 @@
     </w:p>
     <w:p>
       <w:pPr>
+        <w:jc w:val="both"/>
         <w:rPr>
           <w:rFonts w:ascii="Calibri Light" w:hAnsi="Calibri Light"/>
           <w:lang w:val="en-US" w:bidi="th-TH"/>
@@ -10373,6 +10269,16 @@
     </w:p>
     <w:p>
       <w:pPr>
+        <w:jc w:val="both"/>
+        <w:rPr>
+          <w:rFonts w:ascii="Calibri Light" w:hAnsi="Calibri Light"/>
+          <w:lang w:val="en-US" w:bidi="th-TH"/>
+        </w:rPr>
+      </w:pPr>
+    </w:p>
+    <w:p>
+      <w:pPr>
+        <w:jc w:val="both"/>
         <w:rPr>
           <w:rFonts w:ascii="Calibri Light" w:hAnsi="Calibri Light"/>
           <w:lang w:val="en-US" w:bidi="th-TH"/>
@@ -10439,14 +10345,16 @@
     </w:p>
     <w:p>
       <w:pPr>
-        <w:rPr>
-          <w:rFonts w:ascii="Calibri Light" w:hAnsi="Calibri Light"/>
-          <w:lang w:val="en-US" w:bidi="th-TH"/>
-        </w:rPr>
-      </w:pPr>
-    </w:p>
-    <w:p>
-      <w:pPr>
+        <w:jc w:val="both"/>
+        <w:rPr>
+          <w:rFonts w:ascii="Calibri Light" w:hAnsi="Calibri Light"/>
+          <w:lang w:val="en-US" w:bidi="th-TH"/>
+        </w:rPr>
+      </w:pPr>
+    </w:p>
+    <w:p>
+      <w:pPr>
+        <w:jc w:val="both"/>
         <w:rPr>
           <w:rFonts w:ascii="Calibri Light" w:hAnsi="Calibri Light"/>
           <w:lang w:val="en-US" w:bidi="th-TH"/>
@@ -10667,39 +10575,38 @@
     </w:p>
     <w:p>
       <w:pPr>
-        <w:rPr>
-          <w:rFonts w:ascii="Calibri Light" w:hAnsi="Calibri Light"/>
-          <w:lang w:val="en-US" w:bidi="th-TH"/>
-        </w:rPr>
-      </w:pPr>
-      <w:r>
-        <w:rPr>
-          <w:rFonts w:ascii="Calibri Light" w:hAnsi="Calibri Light"/>
+        <w:jc w:val="both"/>
+        <w:rPr>
+          <w:rFonts w:asciiTheme="majorHAnsi" w:hAnsiTheme="majorHAnsi" w:cstheme="majorHAnsi"/>
+          <w:lang w:val="en-US" w:bidi="th-TH"/>
+        </w:rPr>
+      </w:pPr>
+      <w:r>
+        <w:rPr>
+          <w:rFonts w:asciiTheme="majorHAnsi" w:hAnsiTheme="majorHAnsi" w:cstheme="majorHAnsi"/>
           <w:lang w:val="en-US" w:bidi="th-TH"/>
         </w:rPr>
         <w:t xml:space="preserve">To </w:t>
       </w:r>
       <w:r>
         <w:rPr>
-          <w:rFonts w:ascii="Monotype Garamond" w:hAnsi="Monotype Garamond"/>
+          <w:rFonts w:asciiTheme="majorHAnsi" w:hAnsiTheme="majorHAnsi" w:cstheme="majorHAnsi"/>
           <w:spacing w:val="6"/>
           <w:lang w:val="en"/>
         </w:rPr>
-        <w:t xml:space="preserve">close this magical </w:t>
-      </w:r>
-      <w:proofErr w:type="gramStart"/>
-      <w:r>
-        <w:rPr>
-          <w:rFonts w:ascii="Monotype Garamond" w:hAnsi="Monotype Garamond"/>
+        <w:t>close this magical day</w:t>
+      </w:r>
+      <w:r>
+        <w:rPr>
+          <w:rFonts w:asciiTheme="majorHAnsi" w:hAnsiTheme="majorHAnsi" w:cstheme="majorHAnsi"/>
           <w:spacing w:val="6"/>
           <w:lang w:val="en"/>
         </w:rPr>
-        <w:t>day</w:t>
-      </w:r>
-      <w:proofErr w:type="gramEnd"/>
-      <w:r>
-        <w:rPr>
-          <w:rFonts w:ascii="Monotype Garamond" w:hAnsi="Monotype Garamond"/>
+        <w:t>,</w:t>
+      </w:r>
+      <w:r>
+        <w:rPr>
+          <w:rFonts w:asciiTheme="majorHAnsi" w:hAnsiTheme="majorHAnsi" w:cstheme="majorHAnsi"/>
           <w:spacing w:val="6"/>
           <w:lang w:val="en"/>
         </w:rPr>
@@ -10707,7 +10614,7 @@
       </w:r>
       <w:r>
         <w:rPr>
-          <w:rFonts w:ascii="Monotype Garamond" w:hAnsi="Monotype Garamond"/>
+          <w:rFonts w:asciiTheme="majorHAnsi" w:hAnsiTheme="majorHAnsi" w:cstheme="majorHAnsi"/>
           <w:spacing w:val="6"/>
           <w:lang w:val="en"/>
         </w:rPr>
@@ -10715,7 +10622,7 @@
       </w:r>
       <w:r>
         <w:rPr>
-          <w:rFonts w:ascii="Monotype Garamond" w:hAnsi="Monotype Garamond"/>
+          <w:rFonts w:asciiTheme="majorHAnsi" w:hAnsiTheme="majorHAnsi" w:cstheme="majorHAnsi"/>
           <w:spacing w:val="6"/>
           <w:lang w:val="en"/>
         </w:rPr>
@@ -10723,7 +10630,7 @@
       </w:r>
       <w:r>
         <w:rPr>
-          <w:rFonts w:ascii="Monotype Garamond" w:hAnsi="Monotype Garamond"/>
+          <w:rFonts w:asciiTheme="majorHAnsi" w:hAnsiTheme="majorHAnsi" w:cstheme="majorHAnsi"/>
           <w:b/>
           <w:spacing w:val="6"/>
           <w:lang w:val="en"/>
@@ -10732,7 +10639,7 @@
       </w:r>
       <w:r>
         <w:rPr>
-          <w:rFonts w:ascii="Monotype Garamond" w:hAnsi="Monotype Garamond"/>
+          <w:rFonts w:asciiTheme="majorHAnsi" w:hAnsiTheme="majorHAnsi" w:cstheme="majorHAnsi"/>
           <w:spacing w:val="6"/>
           <w:lang w:val="en"/>
         </w:rPr>
@@ -10740,7 +10647,7 @@
       </w:r>
       <w:r>
         <w:rPr>
-          <w:rFonts w:ascii="Monotype Garamond" w:hAnsi="Monotype Garamond"/>
+          <w:rFonts w:asciiTheme="majorHAnsi" w:hAnsiTheme="majorHAnsi" w:cstheme="majorHAnsi"/>
           <w:spacing w:val="6"/>
           <w:lang w:val="en"/>
         </w:rPr>
@@ -10750,23 +10657,15 @@
     <w:p>
       <w:pPr>
         <w:rPr>
-          <w:rFonts w:ascii="Calibri Light" w:hAnsi="Calibri Light"/>
-          <w:lang w:val="en-US" w:bidi="th-TH"/>
-        </w:rPr>
-      </w:pPr>
-    </w:p>
-    <w:p>
-      <w:pPr>
-        <w:rPr>
-          <w:rFonts w:ascii="Calibri Light" w:hAnsi="Calibri Light"/>
-          <w:lang w:val="en-US" w:bidi="th-TH"/>
-        </w:rPr>
-      </w:pPr>
-    </w:p>
-    <w:p>
-      <w:pPr>
-        <w:rPr>
-          <w:rFonts w:ascii="Calibri Light" w:hAnsi="Calibri Light"/>
+          <w:rFonts w:asciiTheme="majorHAnsi" w:hAnsiTheme="majorHAnsi" w:cstheme="majorHAnsi"/>
+          <w:lang w:val="en-US" w:bidi="th-TH"/>
+        </w:rPr>
+      </w:pPr>
+    </w:p>
+    <w:p>
+      <w:pPr>
+        <w:rPr>
+          <w:rFonts w:asciiTheme="majorHAnsi" w:hAnsiTheme="majorHAnsi" w:cstheme="majorHAnsi"/>
           <w:b/>
           <w:bCs/>
           <w:lang w:val="en-US" w:bidi="th-TH"/>
@@ -10774,7 +10673,7 @@
       </w:pPr>
       <w:r>
         <w:rPr>
-          <w:rFonts w:ascii="Calibri Light" w:hAnsi="Calibri Light"/>
+          <w:rFonts w:asciiTheme="majorHAnsi" w:hAnsiTheme="majorHAnsi" w:cstheme="majorHAnsi"/>
           <w:b/>
           <w:bCs/>
           <w:lang w:val="en-US" w:bidi="th-TH"/>
@@ -10785,21 +10684,21 @@
     <w:p>
       <w:pPr>
         <w:rPr>
-          <w:rFonts w:ascii="Calibri Light" w:hAnsi="Calibri Light"/>
-          <w:lang w:val="en-US" w:bidi="th-TH"/>
-        </w:rPr>
-      </w:pPr>
-    </w:p>
-    <w:p>
-      <w:pPr>
-        <w:rPr>
-          <w:rFonts w:ascii="Calibri Light" w:hAnsi="Calibri Light"/>
-          <w:lang w:val="en-US" w:bidi="th-TH"/>
-        </w:rPr>
-      </w:pPr>
-      <w:r>
-        <w:rPr>
-          <w:rFonts w:ascii="Calibri Light" w:hAnsi="Calibri Light"/>
+          <w:rFonts w:asciiTheme="majorHAnsi" w:hAnsiTheme="majorHAnsi" w:cstheme="majorHAnsi"/>
+          <w:lang w:val="en-US" w:bidi="th-TH"/>
+        </w:rPr>
+      </w:pPr>
+    </w:p>
+    <w:p>
+      <w:pPr>
+        <w:rPr>
+          <w:rFonts w:asciiTheme="majorHAnsi" w:hAnsiTheme="majorHAnsi" w:cstheme="majorHAnsi"/>
+          <w:lang w:val="en-US" w:bidi="th-TH"/>
+        </w:rPr>
+      </w:pPr>
+      <w:r>
+        <w:rPr>
+          <w:rFonts w:asciiTheme="majorHAnsi" w:hAnsiTheme="majorHAnsi" w:cstheme="majorHAnsi"/>
           <w:lang w:val="en-US" w:bidi="th-TH"/>
         </w:rPr>
         <w:t>Overnight in Chiang Rai.</w:t>
@@ -10814,7 +10713,11 @@
         </w:rPr>
       </w:pPr>
     </w:p>
-    <w:p/>
+    <w:p>
+      <w:r>
+        <w:br w:type="page"/>
+      </w:r>
+    </w:p>
     <w:tbl>
       <w:tblPr>
         <w:tblStyle w:val="TableGrid"/>
@@ -10860,6 +10763,7 @@
                 <w:kern w:val="24"/>
                 <w:lang w:val="en-US"/>
               </w:rPr>
+              <w:lastRenderedPageBreak/>
               <w:t xml:space="preserve">DAY </w:t>
             </w:r>
             <w:r>
@@ -10972,6 +10876,14 @@
     </w:p>
     <w:p>
       <w:pPr>
+        <w:rPr>
+          <w:rFonts w:ascii="Calibri Light" w:hAnsi="Calibri Light"/>
+          <w:lang w:val="en-US" w:bidi="th-TH"/>
+        </w:rPr>
+      </w:pPr>
+    </w:p>
+    <w:p>
+      <w:pPr>
         <w:jc w:val="both"/>
         <w:rPr>
           <w:rFonts w:ascii="Calibri Light" w:hAnsi="Calibri Light"/>
@@ -10997,7 +10909,7 @@
           <w:rFonts w:ascii="Calibri Light" w:hAnsi="Calibri Light"/>
           <w:lang w:val="en-US" w:bidi="th-TH"/>
         </w:rPr>
-        <w:t xml:space="preserve"> (suggested PG248 at 1435-1640), </w:t>
+        <w:t xml:space="preserve"> (suggested PG248 at 1435-1640),</w:t>
       </w:r>
     </w:p>
     <w:p>
@@ -11300,7 +11212,11 @@
         <w:t>Phuket</w:t>
       </w:r>
     </w:p>
-    <w:p/>
+    <w:p>
+      <w:r>
+        <w:br w:type="page"/>
+      </w:r>
+    </w:p>
     <w:tbl>
       <w:tblPr>
         <w:tblStyle w:val="TableGrid"/>
@@ -11346,6 +11262,7 @@
                 <w:kern w:val="24"/>
                 <w:lang w:val="en-US"/>
               </w:rPr>
+              <w:lastRenderedPageBreak/>
               <w:t xml:space="preserve">DAY </w:t>
             </w:r>
             <w:r>
@@ -11507,6 +11424,13 @@
         </w:rPr>
         <w:t>hotel</w:t>
       </w:r>
+      <w:r>
+        <w:rPr>
+          <w:rFonts w:ascii="Calibri Light" w:hAnsi="Calibri Light"/>
+          <w:lang w:val="en-US" w:bidi="th-TH"/>
+        </w:rPr>
+        <w:t>.</w:t>
+      </w:r>
     </w:p>
     <w:p>
       <w:pPr>
@@ -11592,7 +11516,6 @@
           <w:rFonts w:ascii="Calibri Light" w:hAnsi="Calibri Light"/>
           <w:lang w:val="en-US" w:bidi="th-TH"/>
         </w:rPr>
-        <w:lastRenderedPageBreak/>
         <w:t>During yo</w:t>
       </w:r>
       <w:r>
@@ -11654,18 +11577,6 @@
         </w:rPr>
         <w:t xml:space="preserve"> approached to James Bond Island (Koh Ping Kan). Cross over the secret lagoon, hidden within the limestone island itself.</w:t>
       </w:r>
-    </w:p>
-    <w:p>
-      <w:pPr>
-        <w:tabs>
-          <w:tab w:val="left" w:pos="720"/>
-        </w:tabs>
-        <w:jc w:val="both"/>
-        <w:rPr>
-          <w:rFonts w:ascii="Calibri Light" w:hAnsi="Calibri Light"/>
-          <w:lang w:val="en-US" w:bidi="th-TH"/>
-        </w:rPr>
-      </w:pPr>
     </w:p>
     <w:p>
       <w:pPr>
@@ -11867,6 +11778,315 @@
           <w:lang w:val="en-US" w:bidi="th-TH"/>
         </w:rPr>
       </w:pPr>
+      <w:r>
+        <w:rPr>
+          <w:rFonts w:ascii="Calibri Light" w:hAnsi="Calibri Light"/>
+          <w:lang w:val="en-US" w:bidi="th-TH"/>
+        </w:rPr>
+        <w:t>After 30 minute</w:t>
+      </w:r>
+      <w:r>
+        <w:rPr>
+          <w:rFonts w:ascii="Calibri Light" w:hAnsi="Calibri Light"/>
+          <w:lang w:val="en-US" w:bidi="th-TH"/>
+        </w:rPr>
+        <w:t>s</w:t>
+      </w:r>
+      <w:r>
+        <w:rPr>
+          <w:rFonts w:ascii="Calibri Light" w:hAnsi="Calibri Light"/>
+          <w:lang w:val="en-US" w:bidi="th-TH"/>
+        </w:rPr>
+        <w:t xml:space="preserve"> flight, transfer back to hotel for a short refresh</w:t>
+      </w:r>
+      <w:r>
+        <w:rPr>
+          <w:rFonts w:ascii="Calibri Light" w:hAnsi="Calibri Light"/>
+          <w:lang w:val="en-US" w:bidi="th-TH"/>
+        </w:rPr>
+        <w:t>ment</w:t>
+      </w:r>
+      <w:r>
+        <w:rPr>
+          <w:rFonts w:ascii="Calibri Light" w:hAnsi="Calibri Light"/>
+          <w:lang w:val="en-US" w:bidi="th-TH"/>
+        </w:rPr>
+        <w:t xml:space="preserve"> (suggested to have lunch at hotel). You have seen the </w:t>
+      </w:r>
+      <w:proofErr w:type="spellStart"/>
+      <w:r>
+        <w:rPr>
+          <w:rFonts w:ascii="Calibri Light" w:hAnsi="Calibri Light"/>
+          <w:lang w:val="en-US" w:bidi="th-TH"/>
+        </w:rPr>
+        <w:t>Phang</w:t>
+      </w:r>
+      <w:proofErr w:type="spellEnd"/>
+      <w:r>
+        <w:rPr>
+          <w:rFonts w:ascii="Calibri Light" w:hAnsi="Calibri Light"/>
+          <w:lang w:val="en-US" w:bidi="th-TH"/>
+        </w:rPr>
+        <w:t xml:space="preserve"> Nga Bay and some lagoon</w:t>
+      </w:r>
+      <w:r>
+        <w:rPr>
+          <w:rFonts w:ascii="Calibri Light" w:hAnsi="Calibri Light"/>
+          <w:lang w:val="en-US" w:bidi="th-TH"/>
+        </w:rPr>
+        <w:t>s</w:t>
+      </w:r>
+      <w:r>
+        <w:rPr>
+          <w:rFonts w:ascii="Calibri Light" w:hAnsi="Calibri Light"/>
+          <w:lang w:val="en-US" w:bidi="th-TH"/>
+        </w:rPr>
+        <w:t xml:space="preserve"> </w:t>
+      </w:r>
+      <w:r>
+        <w:rPr>
+          <w:rFonts w:ascii="Calibri Light" w:hAnsi="Calibri Light"/>
+          <w:lang w:val="en-US" w:bidi="th-TH"/>
+        </w:rPr>
+        <w:t xml:space="preserve">from </w:t>
+      </w:r>
+      <w:r>
+        <w:rPr>
+          <w:rFonts w:ascii="Calibri Light" w:hAnsi="Calibri Light"/>
+          <w:lang w:val="en-US" w:bidi="th-TH"/>
+        </w:rPr>
+        <w:t>a bird eye</w:t>
+      </w:r>
+      <w:r>
+        <w:rPr>
+          <w:rFonts w:ascii="Calibri Light" w:hAnsi="Calibri Light"/>
+          <w:lang w:val="en-US" w:bidi="th-TH"/>
+        </w:rPr>
+        <w:t>s</w:t>
+      </w:r>
+      <w:r>
+        <w:rPr>
+          <w:rFonts w:ascii="Calibri Light" w:hAnsi="Calibri Light"/>
+          <w:lang w:val="en-US" w:bidi="th-TH"/>
+        </w:rPr>
+        <w:t xml:space="preserve"> view already but it will be totally different to go inside and experience them </w:t>
+      </w:r>
+      <w:r>
+        <w:rPr>
+          <w:rFonts w:ascii="Calibri Light" w:hAnsi="Calibri Light"/>
+          <w:lang w:val="en-US" w:bidi="th-TH"/>
+        </w:rPr>
+        <w:t>on the ground</w:t>
+      </w:r>
+      <w:r>
+        <w:rPr>
+          <w:rFonts w:ascii="Calibri Light" w:hAnsi="Calibri Light"/>
+          <w:lang w:val="en-US" w:bidi="th-TH"/>
+        </w:rPr>
+        <w:t xml:space="preserve">. </w:t>
+      </w:r>
+      <w:r>
+        <w:rPr>
+          <w:rFonts w:ascii="Calibri Light" w:hAnsi="Calibri Light"/>
+          <w:lang w:val="en-US" w:bidi="th-TH"/>
+        </w:rPr>
+        <w:t>Your g</w:t>
+      </w:r>
+      <w:r>
+        <w:rPr>
+          <w:rFonts w:ascii="Calibri Light" w:hAnsi="Calibri Light"/>
+          <w:lang w:val="en-US" w:bidi="th-TH"/>
+        </w:rPr>
+        <w:t>uide will pick</w:t>
+      </w:r>
+      <w:r>
+        <w:rPr>
+          <w:rFonts w:ascii="Calibri Light" w:hAnsi="Calibri Light"/>
+          <w:lang w:val="en-US" w:bidi="th-TH"/>
+        </w:rPr>
+        <w:t xml:space="preserve"> you</w:t>
+      </w:r>
+      <w:r>
+        <w:rPr>
+          <w:rFonts w:ascii="Calibri Light" w:hAnsi="Calibri Light"/>
+          <w:lang w:val="en-US" w:bidi="th-TH"/>
+        </w:rPr>
+        <w:t xml:space="preserve"> up and transfer </w:t>
+      </w:r>
+      <w:r>
+        <w:rPr>
+          <w:rFonts w:ascii="Calibri Light" w:hAnsi="Calibri Light"/>
+          <w:lang w:val="en-US" w:bidi="th-TH"/>
+        </w:rPr>
+        <w:t xml:space="preserve">you </w:t>
+      </w:r>
+      <w:r>
+        <w:rPr>
+          <w:rFonts w:ascii="Calibri Light" w:hAnsi="Calibri Light"/>
+          <w:lang w:val="en-US" w:bidi="th-TH"/>
+        </w:rPr>
+        <w:t xml:space="preserve">to the marina. Get on board a </w:t>
+      </w:r>
+      <w:r>
+        <w:rPr>
+          <w:rFonts w:ascii="Calibri Light" w:hAnsi="Calibri Light"/>
+          <w:lang w:val="en-US" w:bidi="th-TH"/>
+        </w:rPr>
+        <w:t>modern Twin-engine escort boat</w:t>
+      </w:r>
+      <w:r>
+        <w:rPr>
+          <w:rFonts w:ascii="Calibri Light" w:hAnsi="Calibri Light"/>
+          <w:lang w:val="en-US" w:bidi="th-TH"/>
+        </w:rPr>
+        <w:t xml:space="preserve"> and transfer to the </w:t>
+      </w:r>
+      <w:r>
+        <w:rPr>
+          <w:rFonts w:ascii="Calibri Light" w:hAnsi="Calibri Light"/>
+          <w:b/>
+          <w:bCs/>
+          <w:lang w:val="en-US" w:bidi="th-TH"/>
+        </w:rPr>
+        <w:t>Hong</w:t>
+      </w:r>
+      <w:r>
+        <w:rPr>
+          <w:rFonts w:ascii="Calibri Light" w:hAnsi="Calibri Light"/>
+          <w:b/>
+          <w:bCs/>
+          <w:lang w:val="en-US" w:bidi="th-TH"/>
+        </w:rPr>
+        <w:t xml:space="preserve"> </w:t>
+      </w:r>
+      <w:r>
+        <w:rPr>
+          <w:rFonts w:ascii="Calibri Light" w:hAnsi="Calibri Light"/>
+          <w:b/>
+          <w:bCs/>
+          <w:lang w:val="en-US" w:bidi="th-TH"/>
+        </w:rPr>
+        <w:t>Islands</w:t>
+      </w:r>
+      <w:r>
+        <w:rPr>
+          <w:rFonts w:ascii="Calibri Light" w:hAnsi="Calibri Light"/>
+          <w:lang w:val="en-US" w:bidi="th-TH"/>
+        </w:rPr>
+        <w:t xml:space="preserve"> while light lunch will be served on board. </w:t>
+      </w:r>
+      <w:r>
+        <w:rPr>
+          <w:rFonts w:ascii="Calibri Light" w:hAnsi="Calibri Light"/>
+          <w:lang w:val="en-US" w:bidi="th-TH"/>
+        </w:rPr>
+        <w:t xml:space="preserve">Upon </w:t>
+      </w:r>
+      <w:r>
+        <w:rPr>
+          <w:rFonts w:ascii="Calibri Light" w:hAnsi="Calibri Light"/>
+          <w:lang w:val="en-US" w:bidi="th-TH"/>
+        </w:rPr>
+        <w:t>arriv</w:t>
+      </w:r>
+      <w:r>
+        <w:rPr>
+          <w:rFonts w:ascii="Calibri Light" w:hAnsi="Calibri Light"/>
+          <w:lang w:val="en-US" w:bidi="th-TH"/>
+        </w:rPr>
+        <w:t>al</w:t>
+      </w:r>
+      <w:r>
+        <w:rPr>
+          <w:rFonts w:ascii="Calibri Light" w:hAnsi="Calibri Light"/>
+          <w:lang w:val="en-US" w:bidi="th-TH"/>
+        </w:rPr>
+        <w:t xml:space="preserve">, hop on </w:t>
+      </w:r>
+      <w:r>
+        <w:rPr>
+          <w:rFonts w:ascii="Calibri Light" w:hAnsi="Calibri Light"/>
+          <w:lang w:val="en-US" w:bidi="th-TH"/>
+        </w:rPr>
+        <w:t xml:space="preserve">a </w:t>
+      </w:r>
+      <w:r>
+        <w:rPr>
+          <w:rFonts w:ascii="Calibri Light" w:hAnsi="Calibri Light"/>
+          <w:lang w:val="en-US" w:bidi="th-TH"/>
+        </w:rPr>
+        <w:t xml:space="preserve">kayak with your paddle guide, who will row the kayak for you </w:t>
+      </w:r>
+      <w:r>
+        <w:rPr>
+          <w:rFonts w:ascii="Calibri Light" w:hAnsi="Calibri Light"/>
+          <w:lang w:val="en-US" w:bidi="th-TH"/>
+        </w:rPr>
+        <w:t>while you</w:t>
+      </w:r>
+      <w:r>
+        <w:rPr>
+          <w:rFonts w:ascii="Calibri Light" w:hAnsi="Calibri Light"/>
+          <w:lang w:val="en-US" w:bidi="th-TH"/>
+        </w:rPr>
+        <w:t xml:space="preserve"> drift inside the cave</w:t>
+      </w:r>
+      <w:r>
+        <w:rPr>
+          <w:rFonts w:ascii="Calibri Light" w:hAnsi="Calibri Light"/>
+          <w:lang w:val="en-US" w:bidi="th-TH"/>
+        </w:rPr>
+        <w:t>s</w:t>
+      </w:r>
+      <w:r>
+        <w:rPr>
+          <w:rFonts w:ascii="Calibri Light" w:hAnsi="Calibri Light"/>
+          <w:lang w:val="en-US" w:bidi="th-TH"/>
+        </w:rPr>
+        <w:t xml:space="preserve"> </w:t>
+      </w:r>
+      <w:r>
+        <w:rPr>
+          <w:rFonts w:ascii="Calibri Light" w:hAnsi="Calibri Light"/>
+          <w:lang w:val="en-US" w:bidi="th-TH"/>
+        </w:rPr>
+        <w:t>discover</w:t>
+      </w:r>
+      <w:r>
+        <w:rPr>
+          <w:rFonts w:ascii="Calibri Light" w:hAnsi="Calibri Light"/>
+          <w:lang w:val="en-US" w:bidi="th-TH"/>
+        </w:rPr>
+        <w:t xml:space="preserve"> the amazing mangrove forest lagoon. </w:t>
+      </w:r>
+      <w:r>
+        <w:rPr>
+          <w:rFonts w:ascii="Calibri Light" w:hAnsi="Calibri Light"/>
+          <w:lang w:val="en-US" w:bidi="th-TH"/>
+        </w:rPr>
+        <w:t>Here you might be lucky to</w:t>
+      </w:r>
+      <w:r>
+        <w:rPr>
+          <w:rFonts w:ascii="Calibri Light" w:hAnsi="Calibri Light"/>
+          <w:lang w:val="en-US" w:bidi="th-TH"/>
+        </w:rPr>
+        <w:t xml:space="preserve"> see rare species such as </w:t>
+      </w:r>
+      <w:r>
+        <w:rPr>
+          <w:rFonts w:ascii="Calibri Light" w:hAnsi="Calibri Light"/>
+          <w:lang w:val="en-US" w:bidi="th-TH"/>
+        </w:rPr>
+        <w:t>Hornbills</w:t>
+      </w:r>
+      <w:r>
+        <w:rPr>
+          <w:rFonts w:ascii="Calibri Light" w:hAnsi="Calibri Light"/>
+          <w:lang w:val="en-US" w:bidi="th-TH"/>
+        </w:rPr>
+        <w:t>. Continue to explore more of its neighboring Island caves.</w:t>
+      </w:r>
     </w:p>
     <w:p>
       <w:pPr>
@@ -11878,341 +12098,11 @@
           <w:lang w:val="en-US" w:bidi="th-TH"/>
         </w:rPr>
       </w:pPr>
-      <w:r>
-        <w:rPr>
-          <w:rFonts w:ascii="Calibri Light" w:hAnsi="Calibri Light"/>
-          <w:lang w:val="en-US" w:bidi="th-TH"/>
-        </w:rPr>
-        <w:t>After 30 minute</w:t>
-      </w:r>
-      <w:r>
-        <w:rPr>
-          <w:rFonts w:ascii="Calibri Light" w:hAnsi="Calibri Light"/>
-          <w:lang w:val="en-US" w:bidi="th-TH"/>
-        </w:rPr>
-        <w:t>s</w:t>
-      </w:r>
-      <w:r>
-        <w:rPr>
-          <w:rFonts w:ascii="Calibri Light" w:hAnsi="Calibri Light"/>
-          <w:lang w:val="en-US" w:bidi="th-TH"/>
-        </w:rPr>
-        <w:t xml:space="preserve"> flight, transfer back to hotel for a short refresh</w:t>
-      </w:r>
-      <w:r>
-        <w:rPr>
-          <w:rFonts w:ascii="Calibri Light" w:hAnsi="Calibri Light"/>
-          <w:lang w:val="en-US" w:bidi="th-TH"/>
-        </w:rPr>
-        <w:t>ment</w:t>
-      </w:r>
-      <w:r>
-        <w:rPr>
-          <w:rFonts w:ascii="Calibri Light" w:hAnsi="Calibri Light"/>
-          <w:lang w:val="en-US" w:bidi="th-TH"/>
-        </w:rPr>
-        <w:t xml:space="preserve"> (suggested to have lunch at hotel). You have seen the </w:t>
-      </w:r>
-      <w:proofErr w:type="spellStart"/>
-      <w:r>
-        <w:rPr>
-          <w:rFonts w:ascii="Calibri Light" w:hAnsi="Calibri Light"/>
-          <w:lang w:val="en-US" w:bidi="th-TH"/>
-        </w:rPr>
-        <w:t>Phang</w:t>
-      </w:r>
-      <w:proofErr w:type="spellEnd"/>
-      <w:r>
-        <w:rPr>
-          <w:rFonts w:ascii="Calibri Light" w:hAnsi="Calibri Light"/>
-          <w:lang w:val="en-US" w:bidi="th-TH"/>
-        </w:rPr>
-        <w:t xml:space="preserve"> Nga Bay and some lagoon</w:t>
-      </w:r>
-      <w:r>
-        <w:rPr>
-          <w:rFonts w:ascii="Calibri Light" w:hAnsi="Calibri Light"/>
-          <w:lang w:val="en-US" w:bidi="th-TH"/>
-        </w:rPr>
-        <w:t>s</w:t>
-      </w:r>
-      <w:r>
-        <w:rPr>
-          <w:rFonts w:ascii="Calibri Light" w:hAnsi="Calibri Light"/>
-          <w:lang w:val="en-US" w:bidi="th-TH"/>
-        </w:rPr>
-        <w:t xml:space="preserve"> </w:t>
-      </w:r>
-      <w:r>
-        <w:rPr>
-          <w:rFonts w:ascii="Calibri Light" w:hAnsi="Calibri Light"/>
-          <w:lang w:val="en-US" w:bidi="th-TH"/>
-        </w:rPr>
-        <w:t xml:space="preserve">from </w:t>
-      </w:r>
-      <w:r>
-        <w:rPr>
-          <w:rFonts w:ascii="Calibri Light" w:hAnsi="Calibri Light"/>
-          <w:lang w:val="en-US" w:bidi="th-TH"/>
-        </w:rPr>
-        <w:t>a bird eye</w:t>
-      </w:r>
-      <w:r>
-        <w:rPr>
-          <w:rFonts w:ascii="Calibri Light" w:hAnsi="Calibri Light"/>
-          <w:lang w:val="en-US" w:bidi="th-TH"/>
-        </w:rPr>
-        <w:t>s</w:t>
-      </w:r>
-      <w:r>
-        <w:rPr>
-          <w:rFonts w:ascii="Calibri Light" w:hAnsi="Calibri Light"/>
-          <w:lang w:val="en-US" w:bidi="th-TH"/>
-        </w:rPr>
-        <w:t xml:space="preserve"> view already but it will be totally different to go inside and experience them </w:t>
-      </w:r>
-      <w:r>
-        <w:rPr>
-          <w:rFonts w:ascii="Calibri Light" w:hAnsi="Calibri Light"/>
-          <w:lang w:val="en-US" w:bidi="th-TH"/>
-        </w:rPr>
-        <w:t>on the ground</w:t>
-      </w:r>
-      <w:r>
-        <w:rPr>
-          <w:rFonts w:ascii="Calibri Light" w:hAnsi="Calibri Light"/>
-          <w:lang w:val="en-US" w:bidi="th-TH"/>
-        </w:rPr>
-        <w:t xml:space="preserve">. </w:t>
-      </w:r>
-      <w:r>
-        <w:rPr>
-          <w:rFonts w:ascii="Calibri Light" w:hAnsi="Calibri Light"/>
-          <w:lang w:val="en-US" w:bidi="th-TH"/>
-        </w:rPr>
-        <w:t>Your g</w:t>
-      </w:r>
-      <w:r>
-        <w:rPr>
-          <w:rFonts w:ascii="Calibri Light" w:hAnsi="Calibri Light"/>
-          <w:lang w:val="en-US" w:bidi="th-TH"/>
-        </w:rPr>
-        <w:t>uide will pick</w:t>
-      </w:r>
-      <w:r>
-        <w:rPr>
-          <w:rFonts w:ascii="Calibri Light" w:hAnsi="Calibri Light"/>
-          <w:lang w:val="en-US" w:bidi="th-TH"/>
-        </w:rPr>
-        <w:t xml:space="preserve"> you</w:t>
-      </w:r>
-      <w:r>
-        <w:rPr>
-          <w:rFonts w:ascii="Calibri Light" w:hAnsi="Calibri Light"/>
-          <w:lang w:val="en-US" w:bidi="th-TH"/>
-        </w:rPr>
-        <w:t xml:space="preserve"> up and transfer </w:t>
-      </w:r>
-      <w:r>
-        <w:rPr>
-          <w:rFonts w:ascii="Calibri Light" w:hAnsi="Calibri Light"/>
-          <w:lang w:val="en-US" w:bidi="th-TH"/>
-        </w:rPr>
-        <w:t xml:space="preserve">you </w:t>
-      </w:r>
-      <w:r>
-        <w:rPr>
-          <w:rFonts w:ascii="Calibri Light" w:hAnsi="Calibri Light"/>
-          <w:lang w:val="en-US" w:bidi="th-TH"/>
-        </w:rPr>
-        <w:t xml:space="preserve">to the marina. Get on board a </w:t>
-      </w:r>
-      <w:r>
-        <w:rPr>
-          <w:rFonts w:ascii="Calibri Light" w:hAnsi="Calibri Light"/>
-          <w:lang w:val="en-US" w:bidi="th-TH"/>
-        </w:rPr>
-        <w:t>modern Twin-engine escort boat</w:t>
-      </w:r>
-      <w:r>
-        <w:rPr>
-          <w:rFonts w:ascii="Calibri Light" w:hAnsi="Calibri Light"/>
-          <w:lang w:val="en-US" w:bidi="th-TH"/>
-        </w:rPr>
-        <w:t xml:space="preserve"> and transfer to the </w:t>
-      </w:r>
-      <w:r>
-        <w:rPr>
-          <w:rFonts w:ascii="Calibri Light" w:hAnsi="Calibri Light"/>
-          <w:b/>
-          <w:bCs/>
-          <w:lang w:val="en-US" w:bidi="th-TH"/>
-        </w:rPr>
-        <w:t>Hong</w:t>
-      </w:r>
-      <w:r>
-        <w:rPr>
-          <w:rFonts w:ascii="Calibri Light" w:hAnsi="Calibri Light"/>
-          <w:b/>
-          <w:bCs/>
-          <w:lang w:val="en-US" w:bidi="th-TH"/>
-        </w:rPr>
-        <w:t xml:space="preserve"> </w:t>
-      </w:r>
-      <w:r>
-        <w:rPr>
-          <w:rFonts w:ascii="Calibri Light" w:hAnsi="Calibri Light"/>
-          <w:b/>
-          <w:bCs/>
-          <w:lang w:val="en-US" w:bidi="th-TH"/>
-        </w:rPr>
-        <w:t>Islands</w:t>
-      </w:r>
-      <w:r>
-        <w:rPr>
-          <w:rFonts w:ascii="Calibri Light" w:hAnsi="Calibri Light"/>
-          <w:lang w:val="en-US" w:bidi="th-TH"/>
-        </w:rPr>
-        <w:t xml:space="preserve"> while light lunch will be served on board. </w:t>
-      </w:r>
-      <w:r>
-        <w:rPr>
-          <w:rFonts w:ascii="Calibri Light" w:hAnsi="Calibri Light"/>
-          <w:lang w:val="en-US" w:bidi="th-TH"/>
-        </w:rPr>
-        <w:t xml:space="preserve">Upon </w:t>
-      </w:r>
-      <w:r>
-        <w:rPr>
-          <w:rFonts w:ascii="Calibri Light" w:hAnsi="Calibri Light"/>
-          <w:lang w:val="en-US" w:bidi="th-TH"/>
-        </w:rPr>
-        <w:t>arriv</w:t>
-      </w:r>
-      <w:r>
-        <w:rPr>
-          <w:rFonts w:ascii="Calibri Light" w:hAnsi="Calibri Light"/>
-          <w:lang w:val="en-US" w:bidi="th-TH"/>
-        </w:rPr>
-        <w:t>al</w:t>
-      </w:r>
-      <w:r>
-        <w:rPr>
-          <w:rFonts w:ascii="Calibri Light" w:hAnsi="Calibri Light"/>
-          <w:lang w:val="en-US" w:bidi="th-TH"/>
-        </w:rPr>
-        <w:t xml:space="preserve">, hop on </w:t>
-      </w:r>
-      <w:r>
-        <w:rPr>
-          <w:rFonts w:ascii="Calibri Light" w:hAnsi="Calibri Light"/>
-          <w:lang w:val="en-US" w:bidi="th-TH"/>
-        </w:rPr>
-        <w:t xml:space="preserve">a </w:t>
-      </w:r>
-      <w:r>
-        <w:rPr>
-          <w:rFonts w:ascii="Calibri Light" w:hAnsi="Calibri Light"/>
-          <w:lang w:val="en-US" w:bidi="th-TH"/>
-        </w:rPr>
-        <w:t xml:space="preserve">kayak with your paddle guide, who will row the kayak for you </w:t>
-      </w:r>
-      <w:r>
-        <w:rPr>
-          <w:rFonts w:ascii="Calibri Light" w:hAnsi="Calibri Light"/>
-          <w:lang w:val="en-US" w:bidi="th-TH"/>
-        </w:rPr>
-        <w:t>while you</w:t>
-      </w:r>
-      <w:r>
-        <w:rPr>
-          <w:rFonts w:ascii="Calibri Light" w:hAnsi="Calibri Light"/>
-          <w:lang w:val="en-US" w:bidi="th-TH"/>
-        </w:rPr>
-        <w:t xml:space="preserve"> drift inside the cave</w:t>
-      </w:r>
-      <w:r>
-        <w:rPr>
-          <w:rFonts w:ascii="Calibri Light" w:hAnsi="Calibri Light"/>
-          <w:lang w:val="en-US" w:bidi="th-TH"/>
-        </w:rPr>
-        <w:t>s</w:t>
-      </w:r>
-      <w:r>
-        <w:rPr>
-          <w:rFonts w:ascii="Calibri Light" w:hAnsi="Calibri Light"/>
-          <w:lang w:val="en-US" w:bidi="th-TH"/>
-        </w:rPr>
-        <w:t xml:space="preserve"> </w:t>
-      </w:r>
-      <w:r>
-        <w:rPr>
-          <w:rFonts w:ascii="Calibri Light" w:hAnsi="Calibri Light"/>
-          <w:lang w:val="en-US" w:bidi="th-TH"/>
-        </w:rPr>
-        <w:t>discover</w:t>
-      </w:r>
-      <w:r>
-        <w:rPr>
-          <w:rFonts w:ascii="Calibri Light" w:hAnsi="Calibri Light"/>
-          <w:lang w:val="en-US" w:bidi="th-TH"/>
-        </w:rPr>
-        <w:t xml:space="preserve"> the amazing mangrove forest lagoon. </w:t>
-      </w:r>
-      <w:r>
-        <w:rPr>
-          <w:rFonts w:ascii="Calibri Light" w:hAnsi="Calibri Light"/>
-          <w:lang w:val="en-US" w:bidi="th-TH"/>
-        </w:rPr>
-        <w:t>Here you might be lucky to</w:t>
-      </w:r>
-      <w:r>
-        <w:rPr>
-          <w:rFonts w:ascii="Calibri Light" w:hAnsi="Calibri Light"/>
-          <w:lang w:val="en-US" w:bidi="th-TH"/>
-        </w:rPr>
-        <w:t xml:space="preserve"> see rare species such as </w:t>
-      </w:r>
-      <w:r>
-        <w:rPr>
-          <w:rFonts w:ascii="Calibri Light" w:hAnsi="Calibri Light"/>
-          <w:lang w:val="en-US" w:bidi="th-TH"/>
-        </w:rPr>
-        <w:t>Hornbills</w:t>
-      </w:r>
-      <w:r>
-        <w:rPr>
-          <w:rFonts w:ascii="Calibri Light" w:hAnsi="Calibri Light"/>
-          <w:lang w:val="en-US" w:bidi="th-TH"/>
-        </w:rPr>
-        <w:t>. Continue to explore more of its neighboring Island caves.</w:t>
-      </w:r>
-    </w:p>
-    <w:p>
-      <w:pPr>
-        <w:tabs>
-          <w:tab w:val="left" w:pos="720"/>
-        </w:tabs>
-        <w:rPr>
-          <w:rFonts w:ascii="Calibri Light" w:hAnsi="Calibri Light"/>
-          <w:lang w:val="en-US" w:bidi="th-TH"/>
-        </w:rPr>
-      </w:pPr>
-    </w:p>
-    <w:p>
-      <w:pPr>
-        <w:tabs>
-          <w:tab w:val="left" w:pos="720"/>
-        </w:tabs>
-        <w:rPr>
-          <w:rFonts w:ascii="Calibri Light" w:hAnsi="Calibri Light"/>
-          <w:lang w:val="en-US" w:bidi="th-TH"/>
-        </w:rPr>
-      </w:pPr>
     </w:p>
     <w:tbl>
       <w:tblPr>
         <w:tblStyle w:val="TableGrid"/>
+        <w:tblpPr w:leftFromText="180" w:rightFromText="180" w:vertAnchor="text" w:horzAnchor="margin" w:tblpY="-44"/>
         <w:tblW w:w="9781" w:type="dxa"/>
         <w:tblBorders>
           <w:top w:val="none" w:sz="0" w:space="0" w:color="auto"/>
@@ -12256,9 +12146,9 @@
                 <w:lang w:val="en-US" w:eastAsia="en-US" w:bidi="th-TH"/>
               </w:rPr>
               <w:drawing>
-                <wp:inline distT="0" distB="0" distL="0" distR="0" wp14:anchorId="25336447" wp14:editId="647DD720">
-                  <wp:extent cx="2880000" cy="1786433"/>
-                  <wp:effectExtent l="0" t="0" r="0" b="4445"/>
+                <wp:inline distT="0" distB="0" distL="0" distR="0" wp14:anchorId="1827F3FA" wp14:editId="4FC78620">
+                  <wp:extent cx="2809863" cy="1742928"/>
+                  <wp:effectExtent l="0" t="0" r="0" b="0"/>
                   <wp:docPr id="66" name="Picture 66" descr="Related image"/>
                   <wp:cNvGraphicFramePr>
                     <a:graphicFrameLocks xmlns:a="http://schemas.openxmlformats.org/drawingml/2006/main" noChangeAspect="1"/>
@@ -12286,7 +12176,7 @@
                         <pic:spPr bwMode="auto">
                           <a:xfrm>
                             <a:off x="0" y="0"/>
-                            <a:ext cx="2880000" cy="1786433"/>
+                            <a:ext cx="2816617" cy="1747117"/>
                           </a:xfrm>
                           <a:prstGeom prst="rect">
                             <a:avLst/>
@@ -12329,9 +12219,9 @@
                 <w:lang w:val="en-US" w:eastAsia="en-US" w:bidi="th-TH"/>
               </w:rPr>
               <w:drawing>
-                <wp:inline distT="0" distB="0" distL="0" distR="0" wp14:anchorId="46060327" wp14:editId="1C460F11">
-                  <wp:extent cx="2880000" cy="1835967"/>
-                  <wp:effectExtent l="0" t="0" r="0" b="0"/>
+                <wp:inline distT="0" distB="0" distL="0" distR="0" wp14:anchorId="34715E54" wp14:editId="7C3C9B26">
+                  <wp:extent cx="2780105" cy="1772285"/>
+                  <wp:effectExtent l="0" t="0" r="1270" b="0"/>
                   <wp:docPr id="67" name="Picture 67" descr="Image result for เกาะห้อง คายัค"/>
                   <wp:cNvGraphicFramePr>
                     <a:graphicFrameLocks xmlns:a="http://schemas.openxmlformats.org/drawingml/2006/main" noChangeAspect="1"/>
@@ -12359,7 +12249,7 @@
                         <pic:spPr bwMode="auto">
                           <a:xfrm>
                             <a:off x="0" y="0"/>
-                            <a:ext cx="2880000" cy="1835967"/>
+                            <a:ext cx="2784671" cy="1775196"/>
                           </a:xfrm>
                           <a:prstGeom prst="rect">
                             <a:avLst/>
@@ -12389,6 +12279,7 @@
         <w:tabs>
           <w:tab w:val="left" w:pos="720"/>
         </w:tabs>
+        <w:jc w:val="both"/>
         <w:rPr>
           <w:rFonts w:ascii="Calibri Light" w:hAnsi="Calibri Light"/>
           <w:lang w:val="en-US" w:bidi="th-TH"/>
@@ -12406,18 +12297,6 @@
           <w:lang w:val="en-US" w:bidi="th-TH"/>
         </w:rPr>
       </w:pPr>
-    </w:p>
-    <w:p>
-      <w:pPr>
-        <w:tabs>
-          <w:tab w:val="left" w:pos="720"/>
-        </w:tabs>
-        <w:jc w:val="both"/>
-        <w:rPr>
-          <w:rFonts w:ascii="Calibri Light" w:hAnsi="Calibri Light"/>
-          <w:lang w:val="en-US" w:bidi="th-TH"/>
-        </w:rPr>
-      </w:pPr>
       <w:r>
         <w:rPr>
           <w:rFonts w:ascii="Calibri Light" w:hAnsi="Calibri Light"/>
@@ -12562,16 +12441,7 @@
           <w:b/>
           <w:lang w:val="en-US" w:bidi="th-TH"/>
         </w:rPr>
-        <w:t>bio-</w:t>
-      </w:r>
-      <w:r>
-        <w:rPr>
-          <w:rFonts w:ascii="Calibri Light" w:hAnsi="Calibri Light"/>
-          <w:b/>
-          <w:lang w:val="en-US" w:bidi="th-TH"/>
-        </w:rPr>
-        <w:lastRenderedPageBreak/>
-        <w:t>luminescent plankton</w:t>
+        <w:t>bio-luminescent plankton</w:t>
       </w:r>
       <w:r>
         <w:rPr>
@@ -12587,17 +12457,6 @@
         </w:rPr>
         <w:t>Return to the marina and transfer back to your hotel. Estimated arrival time at the hotel is around 2100.</w:t>
       </w:r>
-    </w:p>
-    <w:p>
-      <w:pPr>
-        <w:tabs>
-          <w:tab w:val="left" w:pos="720"/>
-        </w:tabs>
-        <w:rPr>
-          <w:rFonts w:ascii="Calibri Light" w:hAnsi="Calibri Light"/>
-          <w:lang w:val="en-US" w:bidi="th-TH"/>
-        </w:rPr>
-      </w:pPr>
     </w:p>
     <w:p>
       <w:pPr>
@@ -12887,28 +12746,6 @@
         </w:rPr>
       </w:pPr>
     </w:p>
-    <w:p>
-      <w:pPr>
-        <w:tabs>
-          <w:tab w:val="left" w:pos="720"/>
-        </w:tabs>
-        <w:rPr>
-          <w:rFonts w:ascii="Calibri Light" w:hAnsi="Calibri Light"/>
-          <w:lang w:val="en-US" w:bidi="th-TH"/>
-        </w:rPr>
-      </w:pPr>
-    </w:p>
-    <w:p>
-      <w:pPr>
-        <w:tabs>
-          <w:tab w:val="left" w:pos="720"/>
-        </w:tabs>
-        <w:rPr>
-          <w:rFonts w:ascii="Calibri Light" w:hAnsi="Calibri Light"/>
-          <w:lang w:val="en-US" w:bidi="th-TH"/>
-        </w:rPr>
-      </w:pPr>
-    </w:p>
     <w:tbl>
       <w:tblPr>
         <w:tblStyle w:val="TableGrid"/>
@@ -13055,6 +12892,7 @@
         <w:tabs>
           <w:tab w:val="left" w:pos="720"/>
         </w:tabs>
+        <w:jc w:val="both"/>
         <w:rPr>
           <w:rFonts w:ascii="Calibri Light" w:hAnsi="Calibri Light"/>
           <w:lang w:val="en-US" w:bidi="th-TH"/>
@@ -13072,23 +12910,7 @@
           <w:rFonts w:ascii="Calibri Light" w:hAnsi="Calibri Light"/>
           <w:lang w:val="en-US" w:bidi="th-TH"/>
         </w:rPr>
-        <w:t xml:space="preserve"> including the spa and </w:t>
-      </w:r>
-      <w:proofErr w:type="gramStart"/>
-      <w:r>
-        <w:rPr>
-          <w:rFonts w:ascii="Calibri Light" w:hAnsi="Calibri Light"/>
-          <w:lang w:val="en-US" w:bidi="th-TH"/>
-        </w:rPr>
-        <w:t>it’s</w:t>
-      </w:r>
-      <w:proofErr w:type="gramEnd"/>
-      <w:r>
-        <w:rPr>
-          <w:rFonts w:ascii="Calibri Light" w:hAnsi="Calibri Light"/>
-          <w:lang w:val="en-US" w:bidi="th-TH"/>
-        </w:rPr>
-        <w:t xml:space="preserve"> restaurants</w:t>
+        <w:t xml:space="preserve"> including the spa and its restaurants</w:t>
       </w:r>
       <w:r>
         <w:rPr>
@@ -13180,36 +13002,18 @@
     </w:p>
     <w:p>
       <w:pPr>
-        <w:tabs>
-          <w:tab w:val="left" w:pos="720"/>
-        </w:tabs>
-        <w:rPr>
-          <w:rFonts w:ascii="Calibri Light" w:hAnsi="Calibri Light"/>
-          <w:lang w:val="en-US" w:bidi="th-TH"/>
-        </w:rPr>
-      </w:pPr>
-    </w:p>
-    <w:p>
-      <w:pPr>
-        <w:tabs>
-          <w:tab w:val="left" w:pos="720"/>
-        </w:tabs>
-        <w:rPr>
-          <w:rFonts w:ascii="Calibri Light" w:hAnsi="Calibri Light"/>
-          <w:lang w:val="en-US" w:bidi="th-TH"/>
-        </w:rPr>
-      </w:pPr>
-    </w:p>
-    <w:p>
-      <w:pPr>
-        <w:tabs>
-          <w:tab w:val="left" w:pos="720"/>
-        </w:tabs>
-        <w:rPr>
-          <w:rFonts w:ascii="Calibri Light" w:hAnsi="Calibri Light"/>
-          <w:lang w:val="en-US" w:bidi="th-TH"/>
-        </w:rPr>
-      </w:pPr>
+        <w:rPr>
+          <w:rFonts w:ascii="Calibri Light" w:hAnsi="Calibri Light"/>
+          <w:lang w:val="en-US" w:bidi="th-TH"/>
+        </w:rPr>
+      </w:pPr>
+      <w:r>
+        <w:rPr>
+          <w:rFonts w:ascii="Calibri Light" w:hAnsi="Calibri Light"/>
+          <w:lang w:val="en-US" w:bidi="th-TH"/>
+        </w:rPr>
+        <w:br w:type="page"/>
+      </w:r>
     </w:p>
     <w:tbl>
       <w:tblPr>
@@ -13254,6 +13058,7 @@
                 <w:rFonts w:ascii="Calibri Light" w:hAnsi="Calibri Light"/>
                 <w:lang w:val="en-US" w:bidi="th-TH"/>
               </w:rPr>
+              <w:lastRenderedPageBreak/>
               <w:t xml:space="preserve"> </w:t>
             </w:r>
             <w:r>
@@ -13497,42 +13302,6 @@
         <w:jc w:val="both"/>
         <w:rPr>
           <w:rFonts w:ascii="Calibri Light" w:hAnsi="Calibri Light"/>
-          <w:lang w:val="en-US" w:bidi="th-TH"/>
-        </w:rPr>
-      </w:pPr>
-    </w:p>
-    <w:p>
-      <w:pPr>
-        <w:tabs>
-          <w:tab w:val="left" w:pos="720"/>
-        </w:tabs>
-        <w:jc w:val="both"/>
-        <w:rPr>
-          <w:rFonts w:ascii="Calibri Light" w:hAnsi="Calibri Light"/>
-          <w:lang w:val="en-US" w:bidi="th-TH"/>
-        </w:rPr>
-      </w:pPr>
-    </w:p>
-    <w:p>
-      <w:pPr>
-        <w:tabs>
-          <w:tab w:val="left" w:pos="720"/>
-        </w:tabs>
-        <w:jc w:val="both"/>
-        <w:rPr>
-          <w:rFonts w:ascii="Calibri Light" w:hAnsi="Calibri Light"/>
-          <w:lang w:val="en-US" w:bidi="th-TH"/>
-        </w:rPr>
-      </w:pPr>
-    </w:p>
-    <w:p>
-      <w:pPr>
-        <w:tabs>
-          <w:tab w:val="left" w:pos="720"/>
-        </w:tabs>
-        <w:jc w:val="both"/>
-        <w:rPr>
-          <w:rFonts w:ascii="Calibri Light" w:hAnsi="Calibri Light"/>
           <w:b/>
           <w:lang w:val="en-US" w:bidi="th-TH"/>
         </w:rPr>
@@ -13637,6 +13406,7 @@
       <w:tblPr>
         <w:tblStyle w:val="TableGrid"/>
         <w:tblW w:w="8662" w:type="dxa"/>
+        <w:jc w:val="center"/>
         <w:tblBorders>
           <w:top w:val="none" w:sz="0" w:space="0" w:color="auto"/>
           <w:left w:val="none" w:sz="0" w:space="0" w:color="auto"/>
@@ -13661,6 +13431,7 @@
       <w:tr>
         <w:trPr>
           <w:trHeight w:val="1887"/>
+          <w:jc w:val="center"/>
         </w:trPr>
         <w:tc>
           <w:tcPr>
@@ -14089,6 +13860,13 @@
         </w:rPr>
         <w:t>Breakfast at hotel</w:t>
       </w:r>
+      <w:r>
+        <w:rPr>
+          <w:rFonts w:ascii="Calibri Light" w:hAnsi="Calibri Light"/>
+          <w:lang w:val="en-US" w:bidi="th-TH"/>
+        </w:rPr>
+        <w:t>.</w:t>
+      </w:r>
     </w:p>
     <w:p>
       <w:pPr>
@@ -14195,7 +13973,6 @@
         </w:tc>
       </w:tr>
     </w:tbl>
-    <w:p/>
     <w:p>
       <w:pPr>
         <w:spacing w:after="120"/>
@@ -14207,77 +13984,20 @@
     <w:p>
       <w:pPr>
         <w:spacing w:after="120"/>
-        <w:rPr>
-          <w:lang w:val="de-DE"/>
-        </w:rPr>
-      </w:pPr>
-    </w:p>
-    <w:p>
-      <w:pPr>
-        <w:spacing w:after="120"/>
-        <w:rPr>
-          <w:lang w:val="de-DE"/>
-        </w:rPr>
-      </w:pPr>
-    </w:p>
-    <w:p>
-      <w:pPr>
-        <w:spacing w:after="120"/>
-        <w:rPr>
-          <w:lang w:val="de-DE"/>
-        </w:rPr>
-      </w:pPr>
-    </w:p>
-    <w:p>
-      <w:pPr>
-        <w:spacing w:after="120"/>
-        <w:rPr>
-          <w:lang w:val="de-DE"/>
-        </w:rPr>
-      </w:pPr>
-    </w:p>
-    <w:p>
-      <w:pPr>
-        <w:spacing w:after="120"/>
-        <w:rPr>
-          <w:lang w:val="de-DE"/>
-        </w:rPr>
-      </w:pPr>
-    </w:p>
-    <w:p>
-      <w:pPr>
-        <w:spacing w:after="120"/>
-        <w:rPr>
-          <w:lang w:val="de-DE"/>
-        </w:rPr>
-      </w:pPr>
-    </w:p>
-    <w:p>
-      <w:pPr>
-        <w:spacing w:after="120"/>
+        <w:jc w:val="right"/>
         <w:rPr>
           <w:rFonts w:ascii="Chap Regular" w:hAnsi="Chap Regular"/>
           <w:sz w:val="48"/>
           <w:szCs w:val="48"/>
         </w:rPr>
       </w:pPr>
-    </w:p>
-    <w:p>
-      <w:pPr>
-        <w:spacing w:after="120"/>
-        <w:ind w:left="4320"/>
+      <w:r>
         <w:rPr>
           <w:rFonts w:ascii="Chap Regular" w:hAnsi="Chap Regular"/>
           <w:sz w:val="48"/>
           <w:szCs w:val="48"/>
         </w:rPr>
-      </w:pPr>
-      <w:r>
-        <w:rPr>
-          <w:rFonts w:ascii="Chap Regular" w:hAnsi="Chap Regular"/>
-          <w:sz w:val="48"/>
-          <w:szCs w:val="48"/>
-        </w:rPr>
+        <w:lastRenderedPageBreak/>
         <w:t xml:space="preserve">Suggested </w:t>
       </w:r>
       <w:r>
@@ -14636,21 +14356,40 @@
     <w:p>
       <w:pPr>
         <w:spacing w:before="120"/>
+        <w:jc w:val="both"/>
         <w:rPr>
           <w:rFonts w:asciiTheme="majorHAnsi" w:hAnsiTheme="majorHAnsi" w:cstheme="majorHAnsi"/>
+          <w:sz w:val="20"/>
+          <w:szCs w:val="20"/>
+        </w:rPr>
+      </w:pPr>
+      <w:r>
+        <w:rPr>
+          <w:rFonts w:asciiTheme="majorHAnsi" w:hAnsiTheme="majorHAnsi" w:cstheme="majorHAnsi"/>
+          <w:sz w:val="20"/>
+          <w:szCs w:val="20"/>
+          <w:lang w:val="en-GB"/>
+        </w:rPr>
+        <w:t xml:space="preserve"> Accommodation in hotels is subject to availability. If the listed hotel is fully booked, alternate accommodation will be booked within the same hotel category without surcharge/reduction. If no hotel in same category available, we preserve the right to apply a surcharge for any higher category or a reduction for any lower category.</w:t>
+      </w:r>
+    </w:p>
+    <w:p>
+      <w:pPr>
+        <w:spacing w:before="120"/>
+        <w:rPr>
           <w:sz w:val="18"/>
           <w:szCs w:val="18"/>
         </w:rPr>
       </w:pPr>
-      <w:r>
-        <w:rPr>
-          <w:rFonts w:asciiTheme="majorHAnsi" w:hAnsiTheme="majorHAnsi" w:cstheme="majorHAnsi"/>
+    </w:p>
+    <w:p>
+      <w:pPr>
+        <w:spacing w:before="120"/>
+        <w:rPr>
           <w:sz w:val="18"/>
           <w:szCs w:val="18"/>
-          <w:lang w:val="en-GB"/>
-        </w:rPr>
-        <w:t xml:space="preserve"> Accommodation in hotels is subject to availability. If the listed hotel is fully booked, alternate accommodation will be booked within the same hotel category without surcharge/reduction. If no hotel in same category available, we preserve the right to apply a surcharge for any higher category or a reduction for any lower category.</w:t>
-      </w:r>
+        </w:rPr>
+      </w:pPr>
     </w:p>
     <w:p>
       <w:pPr>
@@ -14678,24 +14417,8 @@
           <w:szCs w:val="18"/>
         </w:rPr>
       </w:pPr>
-    </w:p>
-    <w:p>
-      <w:pPr>
-        <w:spacing w:before="120"/>
-        <w:rPr>
-          <w:sz w:val="18"/>
-          <w:szCs w:val="18"/>
-        </w:rPr>
-      </w:pPr>
-    </w:p>
-    <w:p>
-      <w:pPr>
-        <w:spacing w:before="120"/>
-        <w:rPr>
-          <w:sz w:val="18"/>
-          <w:szCs w:val="18"/>
-        </w:rPr>
-      </w:pPr>
+      <w:bookmarkStart w:id="1" w:name="_GoBack"/>
+      <w:bookmarkEnd w:id="1"/>
     </w:p>
     <w:p>
       <w:pPr>
@@ -14904,7 +14627,7 @@
         <w:noProof/>
         <w:sz w:val="18"/>
       </w:rPr>
-      <w:t>15 March 2019</w:t>
+      <w:t>22 March 2019</w:t>
     </w:r>
     <w:r>
       <w:rPr>
@@ -17942,7 +17665,7 @@
     </w:rPrDefault>
     <w:pPrDefault/>
   </w:docDefaults>
-  <w:latentStyles w:defLockedState="0" w:defUIPriority="99" w:defSemiHidden="0" w:defUnhideWhenUsed="0" w:defQFormat="0" w:count="376">
+  <w:latentStyles w:defLockedState="0" w:defUIPriority="99" w:defSemiHidden="0" w:defUnhideWhenUsed="0" w:defQFormat="0" w:count="375">
     <w:lsdException w:name="Normal" w:uiPriority="0" w:qFormat="1"/>
     <w:lsdException w:name="heading 1" w:uiPriority="9" w:qFormat="1"/>
     <w:lsdException w:name="heading 2" w:semiHidden="1" w:uiPriority="9" w:unhideWhenUsed="1" w:qFormat="1"/>
@@ -18048,6 +17771,7 @@
     <w:lsdException w:name="HTML Sample" w:semiHidden="1" w:unhideWhenUsed="1"/>
     <w:lsdException w:name="HTML Typewriter" w:semiHidden="1" w:unhideWhenUsed="1"/>
     <w:lsdException w:name="HTML Variable" w:semiHidden="1" w:unhideWhenUsed="1"/>
+    <w:lsdException w:name="Normal Table" w:semiHidden="1" w:unhideWhenUsed="1"/>
     <w:lsdException w:name="annotation subject" w:semiHidden="1" w:unhideWhenUsed="1"/>
     <w:lsdException w:name="No List" w:semiHidden="1" w:unhideWhenUsed="1"/>
     <w:lsdException w:name="Outline List 1" w:semiHidden="1" w:unhideWhenUsed="1"/>
@@ -18094,8 +17818,10 @@
     <w:lsdException w:name="Table Subtle 2" w:semiHidden="1" w:unhideWhenUsed="1"/>
     <w:lsdException w:name="Table Web 1" w:semiHidden="1" w:unhideWhenUsed="1"/>
     <w:lsdException w:name="Table Web 2" w:semiHidden="1" w:unhideWhenUsed="1"/>
+    <w:lsdException w:name="Table Web 3" w:semiHidden="1" w:unhideWhenUsed="1"/>
     <w:lsdException w:name="Balloon Text" w:semiHidden="1" w:unhideWhenUsed="1"/>
     <w:lsdException w:name="Table Grid" w:uiPriority="39"/>
+    <w:lsdException w:name="Table Theme" w:semiHidden="1" w:unhideWhenUsed="1"/>
     <w:lsdException w:name="Placeholder Text" w:semiHidden="1"/>
     <w:lsdException w:name="No Spacing" w:uiPriority="1" w:qFormat="1"/>
     <w:lsdException w:name="Light Shading" w:uiPriority="60"/>
@@ -18315,7 +18041,6 @@
     <w:lsdException w:name="Smart Hyperlink" w:semiHidden="1" w:unhideWhenUsed="1"/>
     <w:lsdException w:name="Hashtag" w:semiHidden="1" w:unhideWhenUsed="1"/>
     <w:lsdException w:name="Unresolved Mention" w:semiHidden="1" w:unhideWhenUsed="1"/>
-    <w:lsdException w:name="Smart Link" w:semiHidden="1" w:unhideWhenUsed="1"/>
   </w:latentStyles>
   <w:style w:type="paragraph" w:default="1" w:styleId="Normal">
     <w:name w:val="Normal"/>
@@ -18839,7 +18564,7 @@
 </file>
 
 <file path=customXml/itemProps1.xml><?xml version="1.0" encoding="utf-8"?>
-<ds:datastoreItem xmlns:ds="http://schemas.openxmlformats.org/officeDocument/2006/customXml" ds:itemID="{8D22DD33-8ADA-1944-9EE9-8913BA62B538}">
+<ds:datastoreItem xmlns:ds="http://schemas.openxmlformats.org/officeDocument/2006/customXml" ds:itemID="{B3958783-B399-476E-8CDE-C9AD9B1735F5}">
   <ds:schemaRefs>
     <ds:schemaRef ds:uri="http://schemas.openxmlformats.org/officeDocument/2006/bibliography"/>
   </ds:schemaRefs>

</xml_diff>